<commit_message>
Mindor change to manual section 38
</commit_message>
<xml_diff>
--- a/Manual/39 ALGOL SYSTEM FILES AND DEMONSTRATION PROGRAMS.docx
+++ b/Manual/39 ALGOL SYSTEM FILES AND DEMONSTRATION PROGRAMS.docx
@@ -1,6 +1,6 @@
 
 <file path=word/document.xml><?xml version="1.0" encoding="utf-8"?>
-<w:document xmlns:wpc="http://schemas.microsoft.com/office/word/2010/wordprocessingCanvas" xmlns:mo="http://schemas.microsoft.com/office/mac/office/2008/main" xmlns:mc="http://schemas.openxmlformats.org/markup-compatibility/2006" xmlns:mv="urn:schemas-microsoft-com:mac:vml" xmlns:o="urn:schemas-microsoft-com:office:office" xmlns:r="http://schemas.openxmlformats.org/officeDocument/2006/relationships" xmlns:m="http://schemas.openxmlformats.org/officeDocument/2006/math" xmlns:v="urn:schemas-microsoft-com:vml" xmlns:wp14="http://schemas.microsoft.com/office/word/2010/wordprocessingDrawing" xmlns:wp="http://schemas.openxmlformats.org/drawingml/2006/wordprocessingDrawing" xmlns:w10="urn:schemas-microsoft-com:office:word" xmlns:w="http://schemas.openxmlformats.org/wordprocessingml/2006/main" xmlns:w14="http://schemas.microsoft.com/office/word/2010/wordml" xmlns:wpg="http://schemas.microsoft.com/office/word/2010/wordprocessingGroup" xmlns:wpi="http://schemas.microsoft.com/office/word/2010/wordprocessingInk" xmlns:wne="http://schemas.microsoft.com/office/word/2006/wordml" xmlns:wps="http://schemas.microsoft.com/office/word/2010/wordprocessingShape" mc:Ignorable="w14 wp14">
+<w:document xmlns:wpc="http://schemas.microsoft.com/office/word/2010/wordprocessingCanvas" xmlns:cx="http://schemas.microsoft.com/office/drawing/2014/chartex" xmlns:cx1="http://schemas.microsoft.com/office/drawing/2015/9/8/chartex" xmlns:cx2="http://schemas.microsoft.com/office/drawing/2015/10/21/chartex" xmlns:cx3="http://schemas.microsoft.com/office/drawing/2016/5/9/chartex" xmlns:cx4="http://schemas.microsoft.com/office/drawing/2016/5/10/chartex" xmlns:cx5="http://schemas.microsoft.com/office/drawing/2016/5/11/chartex" xmlns:cx6="http://schemas.microsoft.com/office/drawing/2016/5/12/chartex" xmlns:cx7="http://schemas.microsoft.com/office/drawing/2016/5/13/chartex" xmlns:cx8="http://schemas.microsoft.com/office/drawing/2016/5/14/chartex" xmlns:mc="http://schemas.openxmlformats.org/markup-compatibility/2006" xmlns:aink="http://schemas.microsoft.com/office/drawing/2016/ink" xmlns:am3d="http://schemas.microsoft.com/office/drawing/2017/model3d" xmlns:o="urn:schemas-microsoft-com:office:office" xmlns:r="http://schemas.openxmlformats.org/officeDocument/2006/relationships" xmlns:m="http://schemas.openxmlformats.org/officeDocument/2006/math" xmlns:v="urn:schemas-microsoft-com:vml" xmlns:wp14="http://schemas.microsoft.com/office/word/2010/wordprocessingDrawing" xmlns:wp="http://schemas.openxmlformats.org/drawingml/2006/wordprocessingDrawing" xmlns:w10="urn:schemas-microsoft-com:office:word" xmlns:w="http://schemas.openxmlformats.org/wordprocessingml/2006/main" xmlns:w14="http://schemas.microsoft.com/office/word/2010/wordml" xmlns:w15="http://schemas.microsoft.com/office/word/2012/wordml" xmlns:w16cex="http://schemas.microsoft.com/office/word/2018/wordml/cex" xmlns:w16cid="http://schemas.microsoft.com/office/word/2016/wordml/cid" xmlns:w16="http://schemas.microsoft.com/office/word/2018/wordml" xmlns:w16se="http://schemas.microsoft.com/office/word/2015/wordml/symex" xmlns:wpg="http://schemas.microsoft.com/office/word/2010/wordprocessingGroup" xmlns:wpi="http://schemas.microsoft.com/office/word/2010/wordprocessingInk" xmlns:wne="http://schemas.microsoft.com/office/word/2006/wordml" xmlns:wps="http://schemas.microsoft.com/office/word/2010/wordprocessingShape" mc:Ignorable="w14 w15 w16se w16cid w16 w16cex wp14">
   <w:body>
     <w:p>
       <w:pPr>
@@ -12,8 +12,6 @@
           <w:u w:val="single"/>
         </w:rPr>
       </w:pPr>
-      <w:bookmarkStart w:id="0" w:name="_GoBack"/>
-      <w:bookmarkEnd w:id="0"/>
       <w:r>
         <w:rPr>
           <w:rFonts w:ascii="Courier New" w:hAnsi="Courier New" w:cs="Courier New"/>
@@ -261,7 +259,25 @@
           <w:sz w:val="24"/>
           <w:szCs w:val="24"/>
         </w:rPr>
-        <w:t xml:space="preserve">Note that 920 ALGOL requires text input to be in 920 telecode and binary input, both in mode 1.  </w:t>
+        <w:t xml:space="preserve">Note that 920 ALGOL requires text input to be in 920 </w:t>
+      </w:r>
+      <w:proofErr w:type="spellStart"/>
+      <w:r>
+        <w:rPr>
+          <w:rFonts w:ascii="Courier New" w:hAnsi="Courier New" w:cs="Courier New"/>
+          <w:sz w:val="24"/>
+          <w:szCs w:val="24"/>
+        </w:rPr>
+        <w:t>telecode</w:t>
+      </w:r>
+      <w:proofErr w:type="spellEnd"/>
+      <w:r>
+        <w:rPr>
+          <w:rFonts w:ascii="Courier New" w:hAnsi="Courier New" w:cs="Courier New"/>
+          <w:sz w:val="24"/>
+          <w:szCs w:val="24"/>
+        </w:rPr>
+        <w:t xml:space="preserve"> and binary input, both in mode 1.  </w:t>
       </w:r>
     </w:p>
     <w:p>
@@ -535,7 +551,25 @@
           <w:sz w:val="24"/>
           <w:szCs w:val="24"/>
         </w:rPr>
-        <w:t xml:space="preserve">ESP2(ISS2).RLB – </w:t>
+        <w:t>ESP2(ISS2</w:t>
+      </w:r>
+      <w:proofErr w:type="gramStart"/>
+      <w:r>
+        <w:rPr>
+          <w:rFonts w:ascii="Courier New" w:hAnsi="Courier New" w:cs="Courier New"/>
+          <w:sz w:val="24"/>
+          <w:szCs w:val="24"/>
+        </w:rPr>
+        <w:t>).RLB</w:t>
+      </w:r>
+      <w:proofErr w:type="gramEnd"/>
+      <w:r>
+        <w:rPr>
+          <w:rFonts w:ascii="Courier New" w:hAnsi="Courier New" w:cs="Courier New"/>
+          <w:sz w:val="24"/>
+          <w:szCs w:val="24"/>
+        </w:rPr>
+        <w:t xml:space="preserve"> – </w:t>
       </w:r>
       <w:r>
         <w:rPr>
@@ -562,35 +596,71 @@
           <w:szCs w:val="24"/>
         </w:rPr>
         <w:lastRenderedPageBreak/>
-        <w:t>ESP2(ISS2A).RLB – ESP TAPE 2, ISS 2A 16-3-72 Copy 502"</w:t>
-      </w:r>
-    </w:p>
-    <w:p>
-      <w:pPr>
-        <w:pStyle w:val="PlainText"/>
-        <w:rPr>
-          <w:rFonts w:ascii="Courier New" w:hAnsi="Courier New" w:cs="Courier New"/>
-          <w:sz w:val="24"/>
-          <w:szCs w:val="24"/>
-        </w:rPr>
-      </w:pPr>
-    </w:p>
-    <w:p>
-      <w:pPr>
-        <w:pStyle w:val="PlainText"/>
-        <w:rPr>
-          <w:rFonts w:ascii="Courier New" w:hAnsi="Courier New" w:cs="Courier New"/>
-          <w:sz w:val="24"/>
-          <w:szCs w:val="24"/>
-        </w:rPr>
-      </w:pPr>
-      <w:r>
-        <w:rPr>
-          <w:rFonts w:ascii="Courier New" w:hAnsi="Courier New" w:cs="Courier New"/>
-          <w:sz w:val="24"/>
-          <w:szCs w:val="24"/>
-        </w:rPr>
-        <w:t xml:space="preserve">ESP2(ISS2).RLB and ESP2(ISS2A).RLB are the intermediate files for the random number generator used by the Elliot Simulation Package.  ESP2(ISS2) is for versions of ALGOL up to and including issue 5, ESP(ISS2A) for later issues.  These files are created by using ASSEMBLE.DAT to assemble ESP(ISS2).900 and ESP(ISS2A).900, the corresponding sources. </w:t>
+        <w:t>ESP2(ISS2A</w:t>
+      </w:r>
+      <w:proofErr w:type="gramStart"/>
+      <w:r>
+        <w:rPr>
+          <w:rFonts w:ascii="Courier New" w:eastAsia="Times New Roman" w:hAnsi="Courier New" w:cs="Courier New"/>
+          <w:sz w:val="24"/>
+          <w:szCs w:val="24"/>
+        </w:rPr>
+        <w:t>).RLB</w:t>
+      </w:r>
+      <w:proofErr w:type="gramEnd"/>
+      <w:r>
+        <w:rPr>
+          <w:rFonts w:ascii="Courier New" w:eastAsia="Times New Roman" w:hAnsi="Courier New" w:cs="Courier New"/>
+          <w:sz w:val="24"/>
+          <w:szCs w:val="24"/>
+        </w:rPr>
+        <w:t xml:space="preserve"> – ESP TAPE 2, ISS 2A 16-3-72 Copy 502"</w:t>
+      </w:r>
+    </w:p>
+    <w:p>
+      <w:pPr>
+        <w:pStyle w:val="PlainText"/>
+        <w:rPr>
+          <w:rFonts w:ascii="Courier New" w:hAnsi="Courier New" w:cs="Courier New"/>
+          <w:sz w:val="24"/>
+          <w:szCs w:val="24"/>
+        </w:rPr>
+      </w:pPr>
+    </w:p>
+    <w:p>
+      <w:pPr>
+        <w:pStyle w:val="PlainText"/>
+        <w:rPr>
+          <w:rFonts w:ascii="Courier New" w:hAnsi="Courier New" w:cs="Courier New"/>
+          <w:sz w:val="24"/>
+          <w:szCs w:val="24"/>
+        </w:rPr>
+      </w:pPr>
+      <w:r>
+        <w:rPr>
+          <w:rFonts w:ascii="Courier New" w:hAnsi="Courier New" w:cs="Courier New"/>
+          <w:sz w:val="24"/>
+          <w:szCs w:val="24"/>
+        </w:rPr>
+        <w:t>ESP2(ISS2</w:t>
+      </w:r>
+      <w:proofErr w:type="gramStart"/>
+      <w:r>
+        <w:rPr>
+          <w:rFonts w:ascii="Courier New" w:hAnsi="Courier New" w:cs="Courier New"/>
+          <w:sz w:val="24"/>
+          <w:szCs w:val="24"/>
+        </w:rPr>
+        <w:t>).RLB</w:t>
+      </w:r>
+      <w:proofErr w:type="gramEnd"/>
+      <w:r>
+        <w:rPr>
+          <w:rFonts w:ascii="Courier New" w:hAnsi="Courier New" w:cs="Courier New"/>
+          <w:sz w:val="24"/>
+          <w:szCs w:val="24"/>
+        </w:rPr>
+        <w:t xml:space="preserve"> and ESP2(ISS2A).RLB are the intermediate files for the random number generator used by the Elliot Simulation Package.  ESP2(ISS2) is for versions of ALGOL up to and including issue 5, ESP(ISS2A) for later issues.  These files are created by using ASSEMBLE.DAT to assemble ESP(ISS2).900 and ESP(ISS2A).900, the corresponding sources. </w:t>
       </w:r>
     </w:p>
     <w:p>
@@ -694,7 +764,25 @@
           <w:sz w:val="24"/>
           <w:szCs w:val="24"/>
         </w:rPr>
-        <w:t xml:space="preserve">DEMO2 is Knuth's Man or Boy test, running up to k=11. It takes about twenty-three minutes on a 903 (3 seconds on a 2.6GHz dual core Pentium PC) and uses about 40K or 50K words of store. The crux is at k=4. For each successive value of k the recursion depth and evaluation time double. The recursion depth reaches about 1024 in both the A and B real procedures. Notice the patch at the front of DEMO2 to inform the Hunter </w:t>
+        <w:t xml:space="preserve">DEMO2 is Knuth's Man or Boy test, running up to k=11. It takes about twenty-three minutes on a 903 (3 seconds on a 2.6GHz dual core Pentium PC) and uses about 40K or 50K words of store. The crux is at k=4. For each successive value of </w:t>
+      </w:r>
+      <w:proofErr w:type="gramStart"/>
+      <w:r>
+        <w:rPr>
+          <w:rFonts w:ascii="Courier New" w:hAnsi="Courier New" w:cs="Courier New"/>
+          <w:sz w:val="24"/>
+          <w:szCs w:val="24"/>
+        </w:rPr>
+        <w:t>k</w:t>
+      </w:r>
+      <w:proofErr w:type="gramEnd"/>
+      <w:r>
+        <w:rPr>
+          <w:rFonts w:ascii="Courier New" w:hAnsi="Courier New" w:cs="Courier New"/>
+          <w:sz w:val="24"/>
+          <w:szCs w:val="24"/>
+        </w:rPr>
+        <w:t xml:space="preserve"> the recursion depth and evaluation time double. The recursion depth reaches about 1024 in both the A and B real procedures. Notice the patch at the front of DEMO2 to inform the Hunter </w:t>
       </w:r>
       <w:r>
         <w:rPr>
@@ -738,7 +826,43 @@
           <w:sz w:val="24"/>
           <w:szCs w:val="24"/>
         </w:rPr>
-        <w:t>DEMO3 is Knuth and Merner's program that prints several primes in one statement. It has been arranged to print 10 primes to a line and ten primes in all, but could easily be edited to do more. If so, the first line takes a couple of minutes and a second line about 17 minutes on a 903. Remember that output occurs only when a complete line is ready. To see progress you can declare another integer, say t, set it to zero at the start, and increment and print it inside the integer procedure G.</w:t>
+        <w:t xml:space="preserve">DEMO3 is Knuth and </w:t>
+      </w:r>
+      <w:proofErr w:type="spellStart"/>
+      <w:r>
+        <w:rPr>
+          <w:rFonts w:ascii="Courier New" w:hAnsi="Courier New" w:cs="Courier New"/>
+          <w:sz w:val="24"/>
+          <w:szCs w:val="24"/>
+        </w:rPr>
+        <w:t>Merner's</w:t>
+      </w:r>
+      <w:proofErr w:type="spellEnd"/>
+      <w:r>
+        <w:rPr>
+          <w:rFonts w:ascii="Courier New" w:hAnsi="Courier New" w:cs="Courier New"/>
+          <w:sz w:val="24"/>
+          <w:szCs w:val="24"/>
+        </w:rPr>
+        <w:t xml:space="preserve"> program that prints several primes in one statement. It has been arranged to print 10 primes to a line and ten primes in all, but could easily be edited to do more. If so, the first line takes a couple of minutes and a second line about 17 minutes on a 903. Remember that output occurs only when a complete line is ready. To see </w:t>
+      </w:r>
+      <w:proofErr w:type="gramStart"/>
+      <w:r>
+        <w:rPr>
+          <w:rFonts w:ascii="Courier New" w:hAnsi="Courier New" w:cs="Courier New"/>
+          <w:sz w:val="24"/>
+          <w:szCs w:val="24"/>
+        </w:rPr>
+        <w:t>progress</w:t>
+      </w:r>
+      <w:proofErr w:type="gramEnd"/>
+      <w:r>
+        <w:rPr>
+          <w:rFonts w:ascii="Courier New" w:hAnsi="Courier New" w:cs="Courier New"/>
+          <w:sz w:val="24"/>
+          <w:szCs w:val="24"/>
+        </w:rPr>
+        <w:t xml:space="preserve"> you can declare another integer, say t, set it to zero at the start, and increment and print it inside the integer procedure G.</w:t>
       </w:r>
     </w:p>
     <w:p>
@@ -782,35 +906,63 @@
           <w:sz w:val="24"/>
           <w:szCs w:val="24"/>
         </w:rPr>
-        <w:t xml:space="preserve"> article by Bryan Higman but adapted to evaluate PI by integrating one eighth of the volume of a sphere. In this example the fact that local variables are in static storage is evaded by holding them in the procedure called LOCAL. There is a lot of use of parameter comments where this construct:</w:t>
-      </w:r>
-    </w:p>
-    <w:p>
-      <w:pPr>
-        <w:pStyle w:val="PlainText"/>
-        <w:rPr>
-          <w:rFonts w:ascii="Courier New" w:hAnsi="Courier New" w:cs="Courier New"/>
-          <w:sz w:val="24"/>
-          <w:szCs w:val="24"/>
-        </w:rPr>
-      </w:pPr>
-    </w:p>
-    <w:p>
-      <w:pPr>
-        <w:pStyle w:val="PlainText"/>
-        <w:rPr>
-          <w:rFonts w:ascii="Courier New" w:hAnsi="Courier New" w:cs="Courier New"/>
-          <w:sz w:val="24"/>
-          <w:szCs w:val="24"/>
-        </w:rPr>
-      </w:pPr>
-      <w:r>
-        <w:rPr>
-          <w:rFonts w:ascii="Courier New" w:hAnsi="Courier New" w:cs="Courier New"/>
-          <w:sz w:val="24"/>
-          <w:szCs w:val="24"/>
-        </w:rPr>
-        <w:t>)a comment :(</w:t>
+        <w:t xml:space="preserve"> article by Bryan </w:t>
+      </w:r>
+      <w:proofErr w:type="spellStart"/>
+      <w:r>
+        <w:rPr>
+          <w:rFonts w:ascii="Courier New" w:hAnsi="Courier New" w:cs="Courier New"/>
+          <w:sz w:val="24"/>
+          <w:szCs w:val="24"/>
+        </w:rPr>
+        <w:t>Higman</w:t>
+      </w:r>
+      <w:proofErr w:type="spellEnd"/>
+      <w:r>
+        <w:rPr>
+          <w:rFonts w:ascii="Courier New" w:hAnsi="Courier New" w:cs="Courier New"/>
+          <w:sz w:val="24"/>
+          <w:szCs w:val="24"/>
+        </w:rPr>
+        <w:t xml:space="preserve"> but adapted to evaluate PI by integrating one eighth of the volume of a sphere. In this example the fact that local variables are in static storage is evaded by holding them in the procedure called LOCAL. There is a lot of use of parameter comments where this construct:</w:t>
+      </w:r>
+    </w:p>
+    <w:p>
+      <w:pPr>
+        <w:pStyle w:val="PlainText"/>
+        <w:rPr>
+          <w:rFonts w:ascii="Courier New" w:hAnsi="Courier New" w:cs="Courier New"/>
+          <w:sz w:val="24"/>
+          <w:szCs w:val="24"/>
+        </w:rPr>
+      </w:pPr>
+    </w:p>
+    <w:p>
+      <w:pPr>
+        <w:pStyle w:val="PlainText"/>
+        <w:rPr>
+          <w:rFonts w:ascii="Courier New" w:hAnsi="Courier New" w:cs="Courier New"/>
+          <w:sz w:val="24"/>
+          <w:szCs w:val="24"/>
+        </w:rPr>
+      </w:pPr>
+      <w:proofErr w:type="gramStart"/>
+      <w:r>
+        <w:rPr>
+          <w:rFonts w:ascii="Courier New" w:hAnsi="Courier New" w:cs="Courier New"/>
+          <w:sz w:val="24"/>
+          <w:szCs w:val="24"/>
+        </w:rPr>
+        <w:t>)a</w:t>
+      </w:r>
+      <w:proofErr w:type="gramEnd"/>
+      <w:r>
+        <w:rPr>
+          <w:rFonts w:ascii="Courier New" w:hAnsi="Courier New" w:cs="Courier New"/>
+          <w:sz w:val="24"/>
+          <w:szCs w:val="24"/>
+        </w:rPr>
+        <w:t xml:space="preserve"> comment :(</w:t>
       </w:r>
     </w:p>
     <w:p>
@@ -866,7 +1018,25 @@
           <w:sz w:val="24"/>
           <w:szCs w:val="24"/>
         </w:rPr>
-        <w:t>DEMO5 illustrates the use of lower case characters and reading input data.</w:t>
+        <w:t xml:space="preserve">DEMO5 illustrates the use of </w:t>
+      </w:r>
+      <w:proofErr w:type="gramStart"/>
+      <w:r>
+        <w:rPr>
+          <w:rFonts w:ascii="Courier New" w:hAnsi="Courier New" w:cs="Courier New"/>
+          <w:sz w:val="24"/>
+          <w:szCs w:val="24"/>
+        </w:rPr>
+        <w:t>lower case</w:t>
+      </w:r>
+      <w:proofErr w:type="gramEnd"/>
+      <w:r>
+        <w:rPr>
+          <w:rFonts w:ascii="Courier New" w:hAnsi="Courier New" w:cs="Courier New"/>
+          <w:sz w:val="24"/>
+          <w:szCs w:val="24"/>
+        </w:rPr>
+        <w:t xml:space="preserve"> characters and reading input data.</w:t>
       </w:r>
       <w:r>
         <w:rPr>
@@ -902,7 +1072,25 @@
           <w:sz w:val="24"/>
           <w:szCs w:val="24"/>
         </w:rPr>
-        <w:t xml:space="preserve">DEMO6 shows special characters in strings.  The same program is used to read in strings containing the special characters of 900 and 903 telecode respectively in two successive runs of the program.  Note use of </w:t>
+        <w:t xml:space="preserve">DEMO6 shows special characters in strings.  The same program is used to read in strings containing the special characters of 900 and 903 </w:t>
+      </w:r>
+      <w:proofErr w:type="spellStart"/>
+      <w:r>
+        <w:rPr>
+          <w:rFonts w:ascii="Courier New" w:hAnsi="Courier New" w:cs="Courier New"/>
+          <w:sz w:val="24"/>
+          <w:szCs w:val="24"/>
+        </w:rPr>
+        <w:t>telecode</w:t>
+      </w:r>
+      <w:proofErr w:type="spellEnd"/>
+      <w:r>
+        <w:rPr>
+          <w:rFonts w:ascii="Courier New" w:hAnsi="Courier New" w:cs="Courier New"/>
+          <w:sz w:val="24"/>
+          <w:szCs w:val="24"/>
+        </w:rPr>
+        <w:t xml:space="preserve"> respectively in two successive runs of the program.  Note use of </w:t>
       </w:r>
       <w:r>
         <w:rPr>
@@ -918,7 +1106,43 @@
           <w:sz w:val="24"/>
           <w:szCs w:val="24"/>
         </w:rPr>
-        <w:t xml:space="preserve"> to switch from the default 900 telecode to 903 telecode. </w:t>
+        <w:t xml:space="preserve"> to switch from the default 900 </w:t>
+      </w:r>
+      <w:proofErr w:type="spellStart"/>
+      <w:r>
+        <w:rPr>
+          <w:rFonts w:ascii="Courier New" w:hAnsi="Courier New" w:cs="Courier New"/>
+          <w:sz w:val="24"/>
+          <w:szCs w:val="24"/>
+        </w:rPr>
+        <w:t>telecode</w:t>
+      </w:r>
+      <w:proofErr w:type="spellEnd"/>
+      <w:r>
+        <w:rPr>
+          <w:rFonts w:ascii="Courier New" w:hAnsi="Courier New" w:cs="Courier New"/>
+          <w:sz w:val="24"/>
+          <w:szCs w:val="24"/>
+        </w:rPr>
+        <w:t xml:space="preserve"> to 903 </w:t>
+      </w:r>
+      <w:proofErr w:type="spellStart"/>
+      <w:r>
+        <w:rPr>
+          <w:rFonts w:ascii="Courier New" w:hAnsi="Courier New" w:cs="Courier New"/>
+          <w:sz w:val="24"/>
+          <w:szCs w:val="24"/>
+        </w:rPr>
+        <w:t>telecode</w:t>
+      </w:r>
+      <w:proofErr w:type="spellEnd"/>
+      <w:r>
+        <w:rPr>
+          <w:rFonts w:ascii="Courier New" w:hAnsi="Courier New" w:cs="Courier New"/>
+          <w:sz w:val="24"/>
+          <w:szCs w:val="24"/>
+        </w:rPr>
+        <w:t xml:space="preserve">. </w:t>
       </w:r>
     </w:p>
     <w:p>
@@ -1069,6 +1293,7 @@
         </w:rPr>
         <w:t xml:space="preserve"> ... </w:t>
       </w:r>
+      <w:proofErr w:type="spellStart"/>
       <w:r>
         <w:rPr>
           <w:rFonts w:ascii="Courier New" w:hAnsi="Courier New" w:cs="Courier New"/>
@@ -1078,6 +1303,7 @@
         </w:rPr>
         <w:t>algol</w:t>
       </w:r>
+      <w:proofErr w:type="spellEnd"/>
       <w:r>
         <w:rPr>
           <w:rFonts w:ascii="Courier New" w:hAnsi="Courier New" w:cs="Courier New"/>
@@ -1340,7 +1566,43 @@
           <w:sz w:val="24"/>
           <w:szCs w:val="24"/>
         </w:rPr>
-        <w:t>DEMO8 is adapted from the Pascal program to calculate the rising and setting times of the Sun and Moon given in the book, Astronomy on the Personal Computer, by Montenbruck and Pfleger. It takes nearly two minutes to print each output line on a 903 and just 3 to 4 seconds on the simulator. It illustrates several features:</w:t>
+        <w:t xml:space="preserve">DEMO8 is adapted from the Pascal program to calculate the rising and setting times of the Sun and Moon given in the book, Astronomy on the Personal Computer, by </w:t>
+      </w:r>
+      <w:proofErr w:type="spellStart"/>
+      <w:r>
+        <w:rPr>
+          <w:rFonts w:ascii="Courier New" w:hAnsi="Courier New" w:cs="Courier New"/>
+          <w:sz w:val="24"/>
+          <w:szCs w:val="24"/>
+        </w:rPr>
+        <w:t>Montenbruck</w:t>
+      </w:r>
+      <w:proofErr w:type="spellEnd"/>
+      <w:r>
+        <w:rPr>
+          <w:rFonts w:ascii="Courier New" w:hAnsi="Courier New" w:cs="Courier New"/>
+          <w:sz w:val="24"/>
+          <w:szCs w:val="24"/>
+        </w:rPr>
+        <w:t xml:space="preserve"> and </w:t>
+      </w:r>
+      <w:proofErr w:type="spellStart"/>
+      <w:r>
+        <w:rPr>
+          <w:rFonts w:ascii="Courier New" w:hAnsi="Courier New" w:cs="Courier New"/>
+          <w:sz w:val="24"/>
+          <w:szCs w:val="24"/>
+        </w:rPr>
+        <w:t>Pfleger</w:t>
+      </w:r>
+      <w:proofErr w:type="spellEnd"/>
+      <w:r>
+        <w:rPr>
+          <w:rFonts w:ascii="Courier New" w:hAnsi="Courier New" w:cs="Courier New"/>
+          <w:sz w:val="24"/>
+          <w:szCs w:val="24"/>
+        </w:rPr>
+        <w:t>. It takes nearly two minutes to print each output line on a 903 and just 3 to 4 seconds on the simulator. It illustrates several features:</w:t>
       </w:r>
     </w:p>
     <w:p>
@@ -1805,7 +2067,43 @@
           <w:sz w:val="24"/>
           <w:szCs w:val="24"/>
         </w:rPr>
-        <w:t xml:space="preserve"> statements.  A set of code procedures is first defined in SIR to initialize the devices and set up the interrupt system.  The devices are handled by the standard QCARDIN/QCINCH and QLPOUT routines (see 903SIR DEMO13 for more information about these routines). The code procedure lprint sets up the printer and cardin sets up the reader with an integer array for its buffer (the card reader is single buffered in this example).  Note in addition to the use of </w:t>
+        <w:t xml:space="preserve"> statements.  A set of code procedures is first defined in SIR to initialize the devices and set up the interrupt system.  The devices are handled by the standard QCARDIN/QCINCH and QLPOUT routines (see 903SIR DEMO13 for more information about these routines). The code procedure </w:t>
+      </w:r>
+      <w:proofErr w:type="spellStart"/>
+      <w:r>
+        <w:rPr>
+          <w:rFonts w:ascii="Courier New" w:hAnsi="Courier New" w:cs="Courier New"/>
+          <w:sz w:val="24"/>
+          <w:szCs w:val="24"/>
+        </w:rPr>
+        <w:t>lprint</w:t>
+      </w:r>
+      <w:proofErr w:type="spellEnd"/>
+      <w:r>
+        <w:rPr>
+          <w:rFonts w:ascii="Courier New" w:hAnsi="Courier New" w:cs="Courier New"/>
+          <w:sz w:val="24"/>
+          <w:szCs w:val="24"/>
+        </w:rPr>
+        <w:t xml:space="preserve"> sets up the printer and </w:t>
+      </w:r>
+      <w:proofErr w:type="spellStart"/>
+      <w:r>
+        <w:rPr>
+          <w:rFonts w:ascii="Courier New" w:hAnsi="Courier New" w:cs="Courier New"/>
+          <w:sz w:val="24"/>
+          <w:szCs w:val="24"/>
+        </w:rPr>
+        <w:t>cardin</w:t>
+      </w:r>
+      <w:proofErr w:type="spellEnd"/>
+      <w:r>
+        <w:rPr>
+          <w:rFonts w:ascii="Courier New" w:hAnsi="Courier New" w:cs="Courier New"/>
+          <w:sz w:val="24"/>
+          <w:szCs w:val="24"/>
+        </w:rPr>
+        <w:t xml:space="preserve"> sets up the reader with an integer array for its buffer (the card reader is single buffered in this example).  Note in addition to the use of </w:t>
       </w:r>
       <w:r>
         <w:rPr>
@@ -1839,7 +2137,43 @@
           <w:sz w:val="24"/>
           <w:szCs w:val="24"/>
         </w:rPr>
-        <w:t xml:space="preserve"> statements, the advance, decode, instring and outstring library routines are demonstrated with these devices.  Note also that card input does not include newlines, reading the last column of the previous card is followed by the result of reading the first column of the next card.</w:t>
+        <w:t xml:space="preserve"> statements, the advance, decode, </w:t>
+      </w:r>
+      <w:proofErr w:type="spellStart"/>
+      <w:r>
+        <w:rPr>
+          <w:rFonts w:ascii="Courier New" w:hAnsi="Courier New" w:cs="Courier New"/>
+          <w:sz w:val="24"/>
+          <w:szCs w:val="24"/>
+        </w:rPr>
+        <w:t>instring</w:t>
+      </w:r>
+      <w:proofErr w:type="spellEnd"/>
+      <w:r>
+        <w:rPr>
+          <w:rFonts w:ascii="Courier New" w:hAnsi="Courier New" w:cs="Courier New"/>
+          <w:sz w:val="24"/>
+          <w:szCs w:val="24"/>
+        </w:rPr>
+        <w:t xml:space="preserve"> and </w:t>
+      </w:r>
+      <w:proofErr w:type="spellStart"/>
+      <w:r>
+        <w:rPr>
+          <w:rFonts w:ascii="Courier New" w:hAnsi="Courier New" w:cs="Courier New"/>
+          <w:sz w:val="24"/>
+          <w:szCs w:val="24"/>
+        </w:rPr>
+        <w:t>outstring</w:t>
+      </w:r>
+      <w:proofErr w:type="spellEnd"/>
+      <w:r>
+        <w:rPr>
+          <w:rFonts w:ascii="Courier New" w:hAnsi="Courier New" w:cs="Courier New"/>
+          <w:sz w:val="24"/>
+          <w:szCs w:val="24"/>
+        </w:rPr>
+        <w:t xml:space="preserve"> library routines are demonstrated with these devices.  Note also that card input does not include newlines, reading the last column of the previous card is followed by the result of reading the first column of the next card.</w:t>
       </w:r>
     </w:p>
     <w:p>
@@ -1876,35 +2210,107 @@
           <w:szCs w:val="24"/>
         </w:rPr>
         <w:lastRenderedPageBreak/>
-        <w:t>impulse in a viscous-locking medium taken from a paper of that title by J.W. Miles, A.S.M.E Trans. Series E, J. Appl. Mechs. March 1961, 21-24.  Note that the program contains two means of computing of the complementary function.  The procedure erfc is the code from the KDF9 manual that uses the trapezoidal rule for integration.  The alternative procedure erfca uses a much faster approximation taken from Wikipedia.</w:t>
-      </w:r>
-    </w:p>
-    <w:p>
-      <w:pPr>
-        <w:pStyle w:val="PlainText"/>
-        <w:rPr>
-          <w:rFonts w:ascii="Courier New" w:hAnsi="Courier New" w:cs="Courier New"/>
-          <w:sz w:val="24"/>
-          <w:szCs w:val="24"/>
-        </w:rPr>
-      </w:pPr>
-    </w:p>
-    <w:p>
-      <w:pPr>
-        <w:pStyle w:val="PlainText"/>
-        <w:rPr>
-          <w:rFonts w:ascii="Courier New" w:hAnsi="Courier New" w:cs="Courier New"/>
-          <w:sz w:val="24"/>
-          <w:szCs w:val="24"/>
-        </w:rPr>
-      </w:pPr>
-      <w:r>
-        <w:rPr>
-          <w:rFonts w:ascii="Courier New" w:hAnsi="Courier New" w:cs="Courier New"/>
-          <w:sz w:val="24"/>
-          <w:szCs w:val="24"/>
-        </w:rPr>
-        <w:t xml:space="preserve">To allow for comparison, the version of this demo in the HUNTER directory uses erfc and takes about 45 minutes of 903 time whereas the one in the HUNTERP director uses erfca and runs in 5 minutes, nine times faster! </w:t>
+        <w:t xml:space="preserve">impulse in a viscous-locking medium taken from a paper of that title by J.W. Miles, A.S.M.E Trans. Series E, J. Appl. Mechs. March 1961, 21-24.  Note that the program contains two means of computing of the complementary function.  The procedure </w:t>
+      </w:r>
+      <w:proofErr w:type="spellStart"/>
+      <w:r>
+        <w:rPr>
+          <w:rFonts w:ascii="Courier New" w:hAnsi="Courier New" w:cs="Courier New"/>
+          <w:sz w:val="24"/>
+          <w:szCs w:val="24"/>
+        </w:rPr>
+        <w:t>erfc</w:t>
+      </w:r>
+      <w:proofErr w:type="spellEnd"/>
+      <w:r>
+        <w:rPr>
+          <w:rFonts w:ascii="Courier New" w:hAnsi="Courier New" w:cs="Courier New"/>
+          <w:sz w:val="24"/>
+          <w:szCs w:val="24"/>
+        </w:rPr>
+        <w:t xml:space="preserve"> is the code from the KDF9 manual that uses the trapezoidal rule for integration.  The alternative procedure </w:t>
+      </w:r>
+      <w:proofErr w:type="spellStart"/>
+      <w:r>
+        <w:rPr>
+          <w:rFonts w:ascii="Courier New" w:hAnsi="Courier New" w:cs="Courier New"/>
+          <w:sz w:val="24"/>
+          <w:szCs w:val="24"/>
+        </w:rPr>
+        <w:t>erfca</w:t>
+      </w:r>
+      <w:proofErr w:type="spellEnd"/>
+      <w:r>
+        <w:rPr>
+          <w:rFonts w:ascii="Courier New" w:hAnsi="Courier New" w:cs="Courier New"/>
+          <w:sz w:val="24"/>
+          <w:szCs w:val="24"/>
+        </w:rPr>
+        <w:t xml:space="preserve"> uses a much faster approximation taken from Wikipedia.</w:t>
+      </w:r>
+    </w:p>
+    <w:p>
+      <w:pPr>
+        <w:pStyle w:val="PlainText"/>
+        <w:rPr>
+          <w:rFonts w:ascii="Courier New" w:hAnsi="Courier New" w:cs="Courier New"/>
+          <w:sz w:val="24"/>
+          <w:szCs w:val="24"/>
+        </w:rPr>
+      </w:pPr>
+    </w:p>
+    <w:p>
+      <w:pPr>
+        <w:pStyle w:val="PlainText"/>
+        <w:rPr>
+          <w:rFonts w:ascii="Courier New" w:hAnsi="Courier New" w:cs="Courier New"/>
+          <w:sz w:val="24"/>
+          <w:szCs w:val="24"/>
+        </w:rPr>
+      </w:pPr>
+      <w:r>
+        <w:rPr>
+          <w:rFonts w:ascii="Courier New" w:hAnsi="Courier New" w:cs="Courier New"/>
+          <w:sz w:val="24"/>
+          <w:szCs w:val="24"/>
+        </w:rPr>
+        <w:t xml:space="preserve">To allow for comparison, the version of this demo in the HUNTER directory uses </w:t>
+      </w:r>
+      <w:proofErr w:type="spellStart"/>
+      <w:r>
+        <w:rPr>
+          <w:rFonts w:ascii="Courier New" w:hAnsi="Courier New" w:cs="Courier New"/>
+          <w:sz w:val="24"/>
+          <w:szCs w:val="24"/>
+        </w:rPr>
+        <w:t>erfc</w:t>
+      </w:r>
+      <w:proofErr w:type="spellEnd"/>
+      <w:r>
+        <w:rPr>
+          <w:rFonts w:ascii="Courier New" w:hAnsi="Courier New" w:cs="Courier New"/>
+          <w:sz w:val="24"/>
+          <w:szCs w:val="24"/>
+        </w:rPr>
+        <w:t xml:space="preserve"> and takes about 45 minutes of 903 time whereas the one in the HUNTERP director uses </w:t>
+      </w:r>
+      <w:proofErr w:type="spellStart"/>
+      <w:r>
+        <w:rPr>
+          <w:rFonts w:ascii="Courier New" w:hAnsi="Courier New" w:cs="Courier New"/>
+          <w:sz w:val="24"/>
+          <w:szCs w:val="24"/>
+        </w:rPr>
+        <w:t>erfca</w:t>
+      </w:r>
+      <w:proofErr w:type="spellEnd"/>
+      <w:r>
+        <w:rPr>
+          <w:rFonts w:ascii="Courier New" w:hAnsi="Courier New" w:cs="Courier New"/>
+          <w:sz w:val="24"/>
+          <w:szCs w:val="24"/>
+        </w:rPr>
+        <w:t xml:space="preserve"> and runs in 5 minutes, nine times faster! </w:t>
       </w:r>
     </w:p>
     <w:p>
@@ -1968,7 +2374,25 @@
           <w:sz w:val="24"/>
           <w:szCs w:val="24"/>
         </w:rPr>
-        <w:t>CORNU.DAT plots a Cornu spiral.</w:t>
+        <w:t xml:space="preserve">CORNU.DAT plots a </w:t>
+      </w:r>
+      <w:proofErr w:type="spellStart"/>
+      <w:r>
+        <w:rPr>
+          <w:rFonts w:ascii="Courier New" w:hAnsi="Courier New" w:cs="Courier New"/>
+          <w:sz w:val="24"/>
+          <w:szCs w:val="24"/>
+        </w:rPr>
+        <w:t>Cornu</w:t>
+      </w:r>
+      <w:proofErr w:type="spellEnd"/>
+      <w:r>
+        <w:rPr>
+          <w:rFonts w:ascii="Courier New" w:hAnsi="Courier New" w:cs="Courier New"/>
+          <w:sz w:val="24"/>
+          <w:szCs w:val="24"/>
+        </w:rPr>
+        <w:t xml:space="preserve"> spiral.</w:t>
       </w:r>
     </w:p>
     <w:p>
@@ -2645,8 +3069,18 @@
           <w:sz w:val="24"/>
           <w:szCs w:val="24"/>
         </w:rPr>
-        <w:t xml:space="preserve"> Note the use of an inaccessible call to a procedure qatrig</w:t>
-      </w:r>
+        <w:t xml:space="preserve"> Note the use of an inaccessible call to a procedure </w:t>
+      </w:r>
+      <w:proofErr w:type="spellStart"/>
+      <w:r>
+        <w:rPr>
+          <w:rFonts w:ascii="Courier New" w:hAnsi="Courier New" w:cs="Courier New"/>
+          <w:sz w:val="24"/>
+          <w:szCs w:val="24"/>
+        </w:rPr>
+        <w:t>qatrig</w:t>
+      </w:r>
+      <w:proofErr w:type="spellEnd"/>
       <w:r>
         <w:rPr>
           <w:rFonts w:ascii="Courier New" w:hAnsi="Courier New" w:cs="Courier New"/>
@@ -2713,7 +3147,25 @@
           <w:sz w:val="24"/>
           <w:szCs w:val="24"/>
         </w:rPr>
-        <w:t>SIMPS.DAT is a script to pre-compile the simps procedure from DEMO4.  Note the tricks used to build up constants like 2 and 3 from 0, 1 and 3.</w:t>
+        <w:t xml:space="preserve">SIMPS.DAT is a script to pre-compile the </w:t>
+      </w:r>
+      <w:proofErr w:type="spellStart"/>
+      <w:r>
+        <w:rPr>
+          <w:rFonts w:ascii="Courier New" w:hAnsi="Courier New" w:cs="Courier New"/>
+          <w:sz w:val="24"/>
+          <w:szCs w:val="24"/>
+        </w:rPr>
+        <w:t>simps</w:t>
+      </w:r>
+      <w:proofErr w:type="spellEnd"/>
+      <w:r>
+        <w:rPr>
+          <w:rFonts w:ascii="Courier New" w:hAnsi="Courier New" w:cs="Courier New"/>
+          <w:sz w:val="24"/>
+          <w:szCs w:val="24"/>
+        </w:rPr>
+        <w:t xml:space="preserve"> procedure from DEMO4.  Note the tricks used to build up constants like 2 and 3 from 0, 1 and 3.</w:t>
       </w:r>
       <w:r>
         <w:rPr>
@@ -2797,7 +3249,25 @@
           <w:sz w:val="24"/>
           <w:szCs w:val="24"/>
         </w:rPr>
-        <w:t>that uses the pre-compiled simps procedure created by SIMPS.DAT.</w:t>
+        <w:t xml:space="preserve">that uses the pre-compiled </w:t>
+      </w:r>
+      <w:proofErr w:type="spellStart"/>
+      <w:r>
+        <w:rPr>
+          <w:rFonts w:ascii="Courier New" w:hAnsi="Courier New" w:cs="Courier New"/>
+          <w:sz w:val="24"/>
+          <w:szCs w:val="24"/>
+        </w:rPr>
+        <w:t>simps</w:t>
+      </w:r>
+      <w:proofErr w:type="spellEnd"/>
+      <w:r>
+        <w:rPr>
+          <w:rFonts w:ascii="Courier New" w:hAnsi="Courier New" w:cs="Courier New"/>
+          <w:sz w:val="24"/>
+          <w:szCs w:val="24"/>
+        </w:rPr>
+        <w:t xml:space="preserve"> procedure created by SIMPS.DAT.</w:t>
       </w:r>
     </w:p>
     <w:p>
@@ -2841,7 +3311,25 @@
           <w:sz w:val="24"/>
           <w:szCs w:val="24"/>
         </w:rPr>
-        <w:t xml:space="preserve">terdam Mathematisch Centrum in </w:t>
+        <w:t xml:space="preserve">terdam </w:t>
+      </w:r>
+      <w:proofErr w:type="spellStart"/>
+      <w:r>
+        <w:rPr>
+          <w:rFonts w:ascii="Courier New" w:hAnsi="Courier New" w:cs="Courier New"/>
+          <w:sz w:val="24"/>
+          <w:szCs w:val="24"/>
+        </w:rPr>
+        <w:t>Mathematisch</w:t>
+      </w:r>
+      <w:proofErr w:type="spellEnd"/>
+      <w:r>
+        <w:rPr>
+          <w:rFonts w:ascii="Courier New" w:hAnsi="Courier New" w:cs="Courier New"/>
+          <w:sz w:val="24"/>
+          <w:szCs w:val="24"/>
+        </w:rPr>
+        <w:t xml:space="preserve"> Centrum in </w:t>
       </w:r>
       <w:r>
         <w:rPr>
@@ -2865,7 +3353,25 @@
           <w:sz w:val="24"/>
           <w:szCs w:val="24"/>
         </w:rPr>
-        <w:t>determinant on the N-th order matrix given i</w:t>
+        <w:t>determinant on the N-</w:t>
+      </w:r>
+      <w:proofErr w:type="spellStart"/>
+      <w:r>
+        <w:rPr>
+          <w:rFonts w:ascii="Courier New" w:hAnsi="Courier New" w:cs="Courier New"/>
+          <w:sz w:val="24"/>
+          <w:szCs w:val="24"/>
+        </w:rPr>
+        <w:t>th</w:t>
+      </w:r>
+      <w:proofErr w:type="spellEnd"/>
+      <w:r>
+        <w:rPr>
+          <w:rFonts w:ascii="Courier New" w:hAnsi="Courier New" w:cs="Courier New"/>
+          <w:sz w:val="24"/>
+          <w:szCs w:val="24"/>
+        </w:rPr>
+        <w:t xml:space="preserve"> order matrix given i</w:t>
       </w:r>
       <w:r>
         <w:rPr>
@@ -2897,7 +3403,16 @@
           <w:sz w:val="24"/>
           <w:szCs w:val="24"/>
         </w:rPr>
-        <w:t>[1:</w:t>
+        <w:t>[</w:t>
+      </w:r>
+      <w:proofErr w:type="gramStart"/>
+      <w:r>
+        <w:rPr>
+          <w:rFonts w:ascii="Courier New" w:hAnsi="Courier New" w:cs="Courier New"/>
+          <w:sz w:val="24"/>
+          <w:szCs w:val="24"/>
+        </w:rPr>
+        <w:t>1:</w:t>
       </w:r>
       <w:r>
         <w:rPr>
@@ -2907,6 +3422,7 @@
         </w:rPr>
         <w:t>n</w:t>
       </w:r>
+      <w:proofErr w:type="gramEnd"/>
       <w:r>
         <w:rPr>
           <w:rFonts w:ascii="Courier New" w:hAnsi="Courier New" w:cs="Courier New"/>
@@ -2961,7 +3477,25 @@
           <w:sz w:val="24"/>
           <w:szCs w:val="24"/>
         </w:rPr>
-        <w:t xml:space="preserve">according to Crout with row </w:t>
+        <w:t xml:space="preserve">according to </w:t>
+      </w:r>
+      <w:proofErr w:type="spellStart"/>
+      <w:r>
+        <w:rPr>
+          <w:rFonts w:ascii="Courier New" w:hAnsi="Courier New" w:cs="Courier New"/>
+          <w:sz w:val="24"/>
+          <w:szCs w:val="24"/>
+        </w:rPr>
+        <w:t>Crout</w:t>
+      </w:r>
+      <w:proofErr w:type="spellEnd"/>
+      <w:r>
+        <w:rPr>
+          <w:rFonts w:ascii="Courier New" w:hAnsi="Courier New" w:cs="Courier New"/>
+          <w:sz w:val="24"/>
+          <w:szCs w:val="24"/>
+        </w:rPr>
+        <w:t xml:space="preserve"> with row </w:t>
       </w:r>
       <w:r>
         <w:rPr>
@@ -3121,7 +3655,25 @@
           <w:sz w:val="24"/>
           <w:szCs w:val="24"/>
         </w:rPr>
-        <w:t>maximal. The integer array P[1:N] is an output vector</w:t>
+        <w:t>maximal. The integer array P[</w:t>
+      </w:r>
+      <w:proofErr w:type="gramStart"/>
+      <w:r>
+        <w:rPr>
+          <w:rFonts w:ascii="Courier New" w:hAnsi="Courier New" w:cs="Courier New"/>
+          <w:sz w:val="24"/>
+          <w:szCs w:val="24"/>
+        </w:rPr>
+        <w:t>1:N</w:t>
+      </w:r>
+      <w:proofErr w:type="gramEnd"/>
+      <w:r>
+        <w:rPr>
+          <w:rFonts w:ascii="Courier New" w:hAnsi="Courier New" w:cs="Courier New"/>
+          <w:sz w:val="24"/>
+          <w:szCs w:val="24"/>
+        </w:rPr>
+        <w:t>] is an output vector</w:t>
       </w:r>
       <w:r>
         <w:rPr>
@@ -3169,7 +3721,25 @@
           <w:sz w:val="24"/>
           <w:szCs w:val="24"/>
         </w:rPr>
-        <w:t xml:space="preserve">calculated elements of L and U. So enough </w:t>
+        <w:t xml:space="preserve">calculated elements of L and U. </w:t>
+      </w:r>
+      <w:proofErr w:type="gramStart"/>
+      <w:r>
+        <w:rPr>
+          <w:rFonts w:ascii="Courier New" w:hAnsi="Courier New" w:cs="Courier New"/>
+          <w:sz w:val="24"/>
+          <w:szCs w:val="24"/>
+        </w:rPr>
+        <w:t>So</w:t>
+      </w:r>
+      <w:proofErr w:type="gramEnd"/>
+      <w:r>
+        <w:rPr>
+          <w:rFonts w:ascii="Courier New" w:hAnsi="Courier New" w:cs="Courier New"/>
+          <w:sz w:val="24"/>
+          <w:szCs w:val="24"/>
+        </w:rPr>
+        <w:t xml:space="preserve"> enough </w:t>
       </w:r>
       <w:r>
         <w:rPr>
@@ -3261,7 +3831,25 @@
           <w:sz w:val="24"/>
           <w:szCs w:val="24"/>
         </w:rPr>
-        <w:t>is adapted from AP205 written by T.J. Dekker at the Matematisch Centrum in 1963. SOL replaces the vector</w:t>
+        <w:t xml:space="preserve">is adapted from AP205 written by T.J. Dekker at the </w:t>
+      </w:r>
+      <w:proofErr w:type="spellStart"/>
+      <w:r>
+        <w:rPr>
+          <w:rFonts w:ascii="Courier New" w:hAnsi="Courier New" w:cs="Courier New"/>
+          <w:sz w:val="24"/>
+          <w:szCs w:val="24"/>
+        </w:rPr>
+        <w:t>Matematisch</w:t>
+      </w:r>
+      <w:proofErr w:type="spellEnd"/>
+      <w:r>
+        <w:rPr>
+          <w:rFonts w:ascii="Courier New" w:hAnsi="Courier New" w:cs="Courier New"/>
+          <w:sz w:val="24"/>
+          <w:szCs w:val="24"/>
+        </w:rPr>
+        <w:t xml:space="preserve"> Centrum in 1963. SOL replaces the vector</w:t>
       </w:r>
       <w:r>
         <w:rPr>
@@ -3293,7 +3881,16 @@
           <w:sz w:val="24"/>
           <w:szCs w:val="24"/>
         </w:rPr>
-        <w:t>[1:</w:t>
+        <w:t>[</w:t>
+      </w:r>
+      <w:proofErr w:type="gramStart"/>
+      <w:r>
+        <w:rPr>
+          <w:rFonts w:ascii="Courier New" w:hAnsi="Courier New" w:cs="Courier New"/>
+          <w:sz w:val="24"/>
+          <w:szCs w:val="24"/>
+        </w:rPr>
+        <w:t>1:</w:t>
       </w:r>
       <w:r>
         <w:rPr>
@@ -3303,6 +3900,7 @@
         </w:rPr>
         <w:t>n</w:t>
       </w:r>
+      <w:proofErr w:type="gramEnd"/>
       <w:r>
         <w:rPr>
           <w:rFonts w:ascii="Courier New" w:hAnsi="Courier New" w:cs="Courier New"/>
@@ -3413,15 +4011,42 @@
           <w:sz w:val="24"/>
           <w:szCs w:val="24"/>
         </w:rPr>
-        <w:t xml:space="preserve"> lu </w:t>
-      </w:r>
-      <w:r>
-        <w:rPr>
-          <w:rFonts w:ascii="Courier New" w:hAnsi="Courier New" w:cs="Courier New"/>
-          <w:sz w:val="24"/>
-          <w:szCs w:val="24"/>
-        </w:rPr>
-        <w:t>[1:</w:t>
+        <w:t xml:space="preserve"> </w:t>
+      </w:r>
+      <w:proofErr w:type="spellStart"/>
+      <w:r>
+        <w:rPr>
+          <w:rFonts w:ascii="Courier New" w:hAnsi="Courier New" w:cs="Courier New"/>
+          <w:sz w:val="24"/>
+          <w:szCs w:val="24"/>
+        </w:rPr>
+        <w:t>lu</w:t>
+      </w:r>
+      <w:proofErr w:type="spellEnd"/>
+      <w:r>
+        <w:rPr>
+          <w:rFonts w:ascii="Courier New" w:hAnsi="Courier New" w:cs="Courier New"/>
+          <w:sz w:val="24"/>
+          <w:szCs w:val="24"/>
+        </w:rPr>
+        <w:t xml:space="preserve"> </w:t>
+      </w:r>
+      <w:r>
+        <w:rPr>
+          <w:rFonts w:ascii="Courier New" w:hAnsi="Courier New" w:cs="Courier New"/>
+          <w:sz w:val="24"/>
+          <w:szCs w:val="24"/>
+        </w:rPr>
+        <w:t>[</w:t>
+      </w:r>
+      <w:proofErr w:type="gramStart"/>
+      <w:r>
+        <w:rPr>
+          <w:rFonts w:ascii="Courier New" w:hAnsi="Courier New" w:cs="Courier New"/>
+          <w:sz w:val="24"/>
+          <w:szCs w:val="24"/>
+        </w:rPr>
+        <w:t>1:</w:t>
       </w:r>
       <w:r>
         <w:rPr>
@@ -3431,6 +4056,7 @@
         </w:rPr>
         <w:t>n</w:t>
       </w:r>
+      <w:proofErr w:type="gramEnd"/>
       <w:r>
         <w:rPr>
           <w:rFonts w:ascii="Courier New" w:hAnsi="Courier New" w:cs="Courier New"/>
@@ -3486,8 +4112,18 @@
           <w:sz w:val="24"/>
           <w:szCs w:val="24"/>
         </w:rPr>
-        <w:t xml:space="preserve"> lu</w:t>
-      </w:r>
+        <w:t xml:space="preserve"> </w:t>
+      </w:r>
+      <w:proofErr w:type="spellStart"/>
+      <w:r>
+        <w:rPr>
+          <w:rFonts w:ascii="Courier New" w:hAnsi="Courier New" w:cs="Courier New"/>
+          <w:sz w:val="24"/>
+          <w:szCs w:val="24"/>
+        </w:rPr>
+        <w:t>lu</w:t>
+      </w:r>
+      <w:proofErr w:type="spellEnd"/>
       <w:r>
         <w:rPr>
           <w:rFonts w:ascii="Courier New" w:hAnsi="Courier New" w:cs="Courier New"/>
@@ -3510,7 +4146,16 @@
           <w:sz w:val="24"/>
           <w:szCs w:val="24"/>
         </w:rPr>
-        <w:t>[1:</w:t>
+        <w:t>[</w:t>
+      </w:r>
+      <w:proofErr w:type="gramStart"/>
+      <w:r>
+        <w:rPr>
+          <w:rFonts w:ascii="Courier New" w:hAnsi="Courier New" w:cs="Courier New"/>
+          <w:sz w:val="24"/>
+          <w:szCs w:val="24"/>
+        </w:rPr>
+        <w:t>1:</w:t>
       </w:r>
       <w:r>
         <w:rPr>
@@ -3520,6 +4165,7 @@
         </w:rPr>
         <w:t>n</w:t>
       </w:r>
+      <w:proofErr w:type="gramEnd"/>
       <w:r>
         <w:rPr>
           <w:rFonts w:ascii="Courier New" w:hAnsi="Courier New" w:cs="Courier New"/>
@@ -3624,6 +4270,8 @@
         </w:rPr>
         <w:t>(</w:t>
       </w:r>
+      <w:proofErr w:type="spellStart"/>
+      <w:proofErr w:type="gramStart"/>
       <w:r>
         <w:rPr>
           <w:rFonts w:ascii="Courier New" w:hAnsi="Courier New" w:cs="Courier New"/>
@@ -3648,6 +4296,7 @@
         </w:rPr>
         <w:t>n</w:t>
       </w:r>
+      <w:proofErr w:type="gramEnd"/>
       <w:r>
         <w:rPr>
           <w:rFonts w:ascii="Courier New" w:hAnsi="Courier New" w:cs="Courier New"/>
@@ -3664,6 +4313,7 @@
         </w:rPr>
         <w:t>p</w:t>
       </w:r>
+      <w:proofErr w:type="spellEnd"/>
       <w:r>
         <w:rPr>
           <w:rFonts w:ascii="Courier New" w:hAnsi="Courier New" w:cs="Courier New"/>
@@ -3688,6 +4338,7 @@
         </w:rPr>
         <w:t>(</w:t>
       </w:r>
+      <w:proofErr w:type="spellStart"/>
       <w:r>
         <w:rPr>
           <w:rFonts w:ascii="Courier New" w:hAnsi="Courier New" w:cs="Courier New"/>
@@ -3744,6 +4395,7 @@
         </w:rPr>
         <w:t>p</w:t>
       </w:r>
+      <w:proofErr w:type="spellEnd"/>
       <w:r>
         <w:rPr>
           <w:rFonts w:ascii="Courier New" w:hAnsi="Courier New" w:cs="Courier New"/>
@@ -3816,6 +4468,7 @@
         </w:rPr>
         <w:t>[</w:t>
       </w:r>
+      <w:proofErr w:type="spellStart"/>
       <w:r>
         <w:rPr>
           <w:rFonts w:ascii="Courier New" w:hAnsi="Courier New" w:cs="Courier New"/>
@@ -3840,6 +4493,7 @@
         </w:rPr>
         <w:t>j</w:t>
       </w:r>
+      <w:proofErr w:type="spellEnd"/>
       <w:r>
         <w:rPr>
           <w:rFonts w:ascii="Courier New" w:hAnsi="Courier New" w:cs="Courier New"/>
@@ -3864,6 +4518,7 @@
         </w:rPr>
         <w:t>]) = B[</w:t>
       </w:r>
+      <w:proofErr w:type="spellStart"/>
       <w:r>
         <w:rPr>
           <w:rFonts w:ascii="Courier New" w:hAnsi="Courier New" w:cs="Courier New"/>
@@ -3872,6 +4527,7 @@
         </w:rPr>
         <w:t>i</w:t>
       </w:r>
+      <w:proofErr w:type="spellEnd"/>
       <w:r>
         <w:rPr>
           <w:rFonts w:ascii="Courier New" w:hAnsi="Courier New" w:cs="Courier New"/>
@@ -3880,6 +4536,7 @@
         </w:rPr>
         <w:t xml:space="preserve">]. The procedure SOL leaves the elements of </w:t>
       </w:r>
+      <w:proofErr w:type="spellStart"/>
       <w:r>
         <w:rPr>
           <w:rFonts w:ascii="Courier New" w:hAnsi="Courier New" w:cs="Courier New"/>
@@ -3888,6 +4545,7 @@
         </w:rPr>
         <w:t>lu</w:t>
       </w:r>
+      <w:proofErr w:type="spellEnd"/>
       <w:r>
         <w:rPr>
           <w:rFonts w:ascii="Courier New" w:hAnsi="Courier New" w:cs="Courier New"/>
@@ -4282,7 +4940,25 @@
           <w:sz w:val="24"/>
           <w:szCs w:val="24"/>
         </w:rPr>
-        <w:t>The first test shows how HUNTER ALGOL can be patched to handle both 903 and 900 telecode correctly.  (Similar patches were used to make MASD ALGOL from 903 ALGOL by T.J. Froggatt.)  The test shows the use of different quote symbols and curly brackets as string quotes, and the correct treatment of two alternative positions for the sterling symbol.</w:t>
+        <w:t xml:space="preserve">The first test shows how HUNTER ALGOL can be patched to handle both 903 and 900 </w:t>
+      </w:r>
+      <w:proofErr w:type="spellStart"/>
+      <w:r>
+        <w:rPr>
+          <w:rFonts w:ascii="Courier New" w:hAnsi="Courier New" w:cs="Courier New"/>
+          <w:sz w:val="24"/>
+          <w:szCs w:val="24"/>
+        </w:rPr>
+        <w:t>telecode</w:t>
+      </w:r>
+      <w:proofErr w:type="spellEnd"/>
+      <w:r>
+        <w:rPr>
+          <w:rFonts w:ascii="Courier New" w:hAnsi="Courier New" w:cs="Courier New"/>
+          <w:sz w:val="24"/>
+          <w:szCs w:val="24"/>
+        </w:rPr>
+        <w:t xml:space="preserve"> correctly.  (Similar patches were used to make MASD ALGOL from 903 ALGOL by T.J. Froggatt.)  The test shows the use of different quote symbols and curly brackets as string quotes, and the correct treatment of two alternative positions for the sterling symbol.</w:t>
       </w:r>
     </w:p>
     <w:p>
@@ -4402,7 +5078,7 @@
           <w:sz w:val="24"/>
           <w:szCs w:val="24"/>
         </w:rPr>
-        <w:t xml:space="preserve"> tests</w:t>
+        <w:t xml:space="preserve"> test</w:t>
       </w:r>
       <w:r>
         <w:rPr>
@@ -4801,7 +5477,16 @@
           <w:sz w:val="24"/>
           <w:szCs w:val="24"/>
         </w:rPr>
-        <w:t>The file ends with the sequence</w:t>
+        <w:t xml:space="preserve">The file ends with the </w:t>
+      </w:r>
+      <w:proofErr w:type="gramStart"/>
+      <w:r>
+        <w:rPr>
+          <w:rFonts w:ascii="Courier New" w:hAnsi="Courier New" w:cs="Courier New"/>
+          <w:sz w:val="24"/>
+          <w:szCs w:val="24"/>
+        </w:rPr>
+        <w:t>sequence</w:t>
       </w:r>
       <w:r>
         <w:rPr>
@@ -4817,7 +5502,16 @@
           <w:sz w:val="24"/>
           <w:szCs w:val="24"/>
         </w:rPr>
-        <w:t xml:space="preserve"> 112   0   0</w:t>
+        <w:t xml:space="preserve"> 112</w:t>
+      </w:r>
+      <w:proofErr w:type="gramEnd"/>
+      <w:r>
+        <w:rPr>
+          <w:rFonts w:ascii="Courier New" w:hAnsi="Courier New" w:cs="Courier New"/>
+          <w:sz w:val="24"/>
+          <w:szCs w:val="24"/>
+        </w:rPr>
+        <w:t xml:space="preserve">   0   0</w:t>
       </w:r>
       <w:r>
         <w:rPr>
@@ -5031,7 +5725,25 @@
           <w:sz w:val="24"/>
           <w:szCs w:val="24"/>
         </w:rPr>
-        <w:t>The code in the library can be explored using the PRINT command, which will produce a readable version of the relocatable binary format content, or RLBTOSIR to obtain a representation in the form of a SIR program.</w:t>
+        <w:t xml:space="preserve">The code in the library can be explored using the PRINT command, which will produce a readable version of the relocatable binary format content, or RLBTOSIR to obtain a representation in the form of </w:t>
+      </w:r>
+      <w:proofErr w:type="gramStart"/>
+      <w:r>
+        <w:rPr>
+          <w:rFonts w:ascii="Courier New" w:hAnsi="Courier New" w:cs="Courier New"/>
+          <w:sz w:val="24"/>
+          <w:szCs w:val="24"/>
+        </w:rPr>
+        <w:t>a</w:t>
+      </w:r>
+      <w:proofErr w:type="gramEnd"/>
+      <w:r>
+        <w:rPr>
+          <w:rFonts w:ascii="Courier New" w:hAnsi="Courier New" w:cs="Courier New"/>
+          <w:sz w:val="24"/>
+          <w:szCs w:val="24"/>
+        </w:rPr>
+        <w:t xml:space="preserve"> SIR program.</w:t>
       </w:r>
     </w:p>
     <w:p>
@@ -5224,7 +5936,25 @@
           <w:sz w:val="24"/>
           <w:szCs w:val="24"/>
         </w:rPr>
-        <w:t>unsigned: do not output a space or – when printing a integer.</w:t>
+        <w:t xml:space="preserve">unsigned: do not output a space or – when printing </w:t>
+      </w:r>
+      <w:proofErr w:type="gramStart"/>
+      <w:r>
+        <w:rPr>
+          <w:rFonts w:ascii="Courier New" w:hAnsi="Courier New" w:cs="Courier New"/>
+          <w:sz w:val="24"/>
+          <w:szCs w:val="24"/>
+        </w:rPr>
+        <w:t>a</w:t>
+      </w:r>
+      <w:proofErr w:type="gramEnd"/>
+      <w:r>
+        <w:rPr>
+          <w:rFonts w:ascii="Courier New" w:hAnsi="Courier New" w:cs="Courier New"/>
+          <w:sz w:val="24"/>
+          <w:szCs w:val="24"/>
+        </w:rPr>
+        <w:t xml:space="preserve"> integer.</w:t>
       </w:r>
     </w:p>
     <w:p>
@@ -5466,7 +6196,25 @@
           <w:sz w:val="24"/>
           <w:szCs w:val="24"/>
         </w:rPr>
-        <w:t>ALG16kLP(AJH).BIN: Large Program system for a 16K machine.</w:t>
+        <w:t>ALG16</w:t>
+      </w:r>
+      <w:proofErr w:type="gramStart"/>
+      <w:r>
+        <w:rPr>
+          <w:rFonts w:ascii="Courier New" w:hAnsi="Courier New" w:cs="Courier New"/>
+          <w:sz w:val="24"/>
+          <w:szCs w:val="24"/>
+        </w:rPr>
+        <w:t>kLP(</w:t>
+      </w:r>
+      <w:proofErr w:type="gramEnd"/>
+      <w:r>
+        <w:rPr>
+          <w:rFonts w:ascii="Courier New" w:hAnsi="Courier New" w:cs="Courier New"/>
+          <w:sz w:val="24"/>
+          <w:szCs w:val="24"/>
+        </w:rPr>
+        <w:t>AJH).BIN: Large Program system for a 16K machine.</w:t>
       </w:r>
     </w:p>
     <w:p>
@@ -5562,49 +6310,79 @@
           <w:szCs w:val="24"/>
         </w:rPr>
       </w:pPr>
-      <w:r>
-        <w:rPr>
-          <w:rFonts w:ascii="Courier New" w:hAnsi="Courier New" w:cs="Courier New"/>
-          <w:sz w:val="24"/>
-          <w:szCs w:val="24"/>
-        </w:rPr>
-        <w:t>revrtu:   restore normal sign printing.</w:t>
-      </w:r>
-    </w:p>
-    <w:p>
-      <w:pPr>
-        <w:pStyle w:val="PlainText"/>
-        <w:rPr>
-          <w:rFonts w:ascii="Courier New" w:hAnsi="Courier New" w:cs="Courier New"/>
-          <w:sz w:val="24"/>
-          <w:szCs w:val="24"/>
-        </w:rPr>
-      </w:pPr>
-      <w:r>
-        <w:rPr>
-          <w:rFonts w:ascii="Courier New" w:hAnsi="Courier New" w:cs="Courier New"/>
-          <w:sz w:val="24"/>
-          <w:szCs w:val="24"/>
-        </w:rPr>
-        <w:t>leadzero: show leading zeros when printing an integer.</w:t>
-      </w:r>
-    </w:p>
-    <w:p>
-      <w:pPr>
-        <w:pStyle w:val="PlainText"/>
-        <w:rPr>
-          <w:rFonts w:ascii="Courier New" w:hAnsi="Courier New" w:cs="Courier New"/>
-          <w:sz w:val="24"/>
-          <w:szCs w:val="24"/>
-        </w:rPr>
-      </w:pPr>
-      <w:r>
-        <w:rPr>
-          <w:rFonts w:ascii="Courier New" w:hAnsi="Courier New" w:cs="Courier New"/>
-          <w:sz w:val="24"/>
-          <w:szCs w:val="24"/>
-        </w:rPr>
-        <w:t>revrtl:   restore normal printing of leading zeros as spaces.</w:t>
+      <w:proofErr w:type="spellStart"/>
+      <w:r>
+        <w:rPr>
+          <w:rFonts w:ascii="Courier New" w:hAnsi="Courier New" w:cs="Courier New"/>
+          <w:sz w:val="24"/>
+          <w:szCs w:val="24"/>
+        </w:rPr>
+        <w:t>revrtu</w:t>
+      </w:r>
+      <w:proofErr w:type="spellEnd"/>
+      <w:r>
+        <w:rPr>
+          <w:rFonts w:ascii="Courier New" w:hAnsi="Courier New" w:cs="Courier New"/>
+          <w:sz w:val="24"/>
+          <w:szCs w:val="24"/>
+        </w:rPr>
+        <w:t>:   restore normal sign printing.</w:t>
+      </w:r>
+    </w:p>
+    <w:p>
+      <w:pPr>
+        <w:pStyle w:val="PlainText"/>
+        <w:rPr>
+          <w:rFonts w:ascii="Courier New" w:hAnsi="Courier New" w:cs="Courier New"/>
+          <w:sz w:val="24"/>
+          <w:szCs w:val="24"/>
+        </w:rPr>
+      </w:pPr>
+      <w:proofErr w:type="spellStart"/>
+      <w:r>
+        <w:rPr>
+          <w:rFonts w:ascii="Courier New" w:hAnsi="Courier New" w:cs="Courier New"/>
+          <w:sz w:val="24"/>
+          <w:szCs w:val="24"/>
+        </w:rPr>
+        <w:t>leadzero</w:t>
+      </w:r>
+      <w:proofErr w:type="spellEnd"/>
+      <w:r>
+        <w:rPr>
+          <w:rFonts w:ascii="Courier New" w:hAnsi="Courier New" w:cs="Courier New"/>
+          <w:sz w:val="24"/>
+          <w:szCs w:val="24"/>
+        </w:rPr>
+        <w:t>: show leading zeros when printing an integer.</w:t>
+      </w:r>
+    </w:p>
+    <w:p>
+      <w:pPr>
+        <w:pStyle w:val="PlainText"/>
+        <w:rPr>
+          <w:rFonts w:ascii="Courier New" w:hAnsi="Courier New" w:cs="Courier New"/>
+          <w:sz w:val="24"/>
+          <w:szCs w:val="24"/>
+        </w:rPr>
+      </w:pPr>
+      <w:proofErr w:type="spellStart"/>
+      <w:r>
+        <w:rPr>
+          <w:rFonts w:ascii="Courier New" w:hAnsi="Courier New" w:cs="Courier New"/>
+          <w:sz w:val="24"/>
+          <w:szCs w:val="24"/>
+        </w:rPr>
+        <w:t>revrtl</w:t>
+      </w:r>
+      <w:proofErr w:type="spellEnd"/>
+      <w:r>
+        <w:rPr>
+          <w:rFonts w:ascii="Courier New" w:hAnsi="Courier New" w:cs="Courier New"/>
+          <w:sz w:val="24"/>
+          <w:szCs w:val="24"/>
+        </w:rPr>
+        <w:t>:   restore normal printing of leading zeros as spaces.</w:t>
       </w:r>
     </w:p>
     <w:p>
@@ -6349,7 +7127,25 @@
           <w:szCs w:val="24"/>
         </w:rPr>
         <w:lastRenderedPageBreak/>
-        <w:t>ALGOL Issue 7 library with Terry Frogatt’s revised plotting routines.</w:t>
+        <w:t xml:space="preserve">ALGOL Issue 7 library with Terry </w:t>
+      </w:r>
+      <w:proofErr w:type="spellStart"/>
+      <w:r>
+        <w:rPr>
+          <w:rFonts w:ascii="Courier New" w:hAnsi="Courier New" w:cs="Courier New"/>
+          <w:sz w:val="24"/>
+          <w:szCs w:val="24"/>
+        </w:rPr>
+        <w:t>Frogatt’s</w:t>
+      </w:r>
+      <w:proofErr w:type="spellEnd"/>
+      <w:r>
+        <w:rPr>
+          <w:rFonts w:ascii="Courier New" w:hAnsi="Courier New" w:cs="Courier New"/>
+          <w:sz w:val="24"/>
+          <w:szCs w:val="24"/>
+        </w:rPr>
+        <w:t xml:space="preserve"> revised plotting routines.</w:t>
       </w:r>
     </w:p>
     <w:p>
@@ -6405,63 +7201,225 @@
           <w:sz w:val="24"/>
           <w:szCs w:val="24"/>
         </w:rPr>
-        <w:t xml:space="preserve">DEMO12.DAT this program shows the use of the MTALGOL library for magnetic tapes.  It is equivalent to 903 FORTRAN DEMO12, itself based on 903 FORTRAN DEMO6 (Solving simultaneous equations using the Gauss-Siedel method).  DEMO12 is intended to work on very large sets of equations with up to 400 unknowns and therefore the matrix of equation coefficients is too large for an 8K or 16K store).  Instead each row of the matrix is written as a block on tape and read in when needed.  </w:t>
-      </w:r>
-    </w:p>
-    <w:p>
-      <w:pPr>
-        <w:pStyle w:val="PlainText"/>
-        <w:rPr>
-          <w:rFonts w:ascii="Courier New" w:hAnsi="Courier New" w:cs="Courier New"/>
-          <w:sz w:val="24"/>
-          <w:szCs w:val="24"/>
-        </w:rPr>
-      </w:pPr>
-    </w:p>
-    <w:p>
-      <w:pPr>
-        <w:pStyle w:val="PlainText"/>
-        <w:rPr>
-          <w:rFonts w:ascii="Courier New" w:hAnsi="Courier New" w:cs="Courier New"/>
-          <w:sz w:val="24"/>
-          <w:szCs w:val="24"/>
-        </w:rPr>
-      </w:pPr>
-      <w:r>
-        <w:rPr>
-          <w:rFonts w:ascii="Courier New" w:hAnsi="Courier New" w:cs="Courier New"/>
-          <w:sz w:val="24"/>
-          <w:szCs w:val="24"/>
-        </w:rPr>
-        <w:t xml:space="preserve">The script starts by initializing a tape using MTINIT, the runs the main program.  The program first opens the tape and the coefficients of the equations to solve are input and copied to it using raput to store real numbers in the tape buffer, mtbuffer, which is an integer array.  The input format is as for 903 FORTRAN DEMO6, but requires that the data be presented in row order (column order within rows can be arbitrary).  </w:t>
-      </w:r>
-    </w:p>
-    <w:p>
-      <w:pPr>
-        <w:pStyle w:val="PlainText"/>
-        <w:rPr>
-          <w:rFonts w:ascii="Courier New" w:hAnsi="Courier New" w:cs="Courier New"/>
-          <w:sz w:val="24"/>
-          <w:szCs w:val="24"/>
-        </w:rPr>
-      </w:pPr>
-    </w:p>
-    <w:p>
-      <w:pPr>
-        <w:pStyle w:val="PlainText"/>
-        <w:rPr>
-          <w:rFonts w:ascii="Courier New" w:hAnsi="Courier New" w:cs="Courier New"/>
-          <w:sz w:val="24"/>
-          <w:szCs w:val="24"/>
-        </w:rPr>
-      </w:pPr>
-      <w:r>
-        <w:rPr>
-          <w:rFonts w:ascii="Courier New" w:hAnsi="Courier New" w:cs="Courier New"/>
-          <w:sz w:val="24"/>
-          <w:szCs w:val="24"/>
-        </w:rPr>
-        <w:t xml:space="preserve">Once the data has been read, the program executes the Gauss-Siedel iteration using mtread to read in each block as required.  Coefficients are read using raget to extract real numbers from mtbuffer. Since tape blocks are numbered, starting at block 1 for the header, data block (n+1) will correspond to row (n) of the matrix of coefficients.  By asking mtread to find a numbered block, the tape will be automatically rewound after every iteration.  </w:t>
+        <w:t>DEMO12.DAT this program shows the use of the MTALGOL library for magnetic tapes.  It is equivalent to 903 FORTRAN DEMO12, itself based on 903 FORTRAN DEMO6 (Solving simultaneous equations using the Gauss-</w:t>
+      </w:r>
+      <w:proofErr w:type="spellStart"/>
+      <w:r>
+        <w:rPr>
+          <w:rFonts w:ascii="Courier New" w:hAnsi="Courier New" w:cs="Courier New"/>
+          <w:sz w:val="24"/>
+          <w:szCs w:val="24"/>
+        </w:rPr>
+        <w:t>Siedel</w:t>
+      </w:r>
+      <w:proofErr w:type="spellEnd"/>
+      <w:r>
+        <w:rPr>
+          <w:rFonts w:ascii="Courier New" w:hAnsi="Courier New" w:cs="Courier New"/>
+          <w:sz w:val="24"/>
+          <w:szCs w:val="24"/>
+        </w:rPr>
+        <w:t xml:space="preserve"> method).  DEMO12 is intended to work on very large sets of equations with up to 400 unknowns and therefore the matrix of equation coefficients is too large for an 8K or 16K store).  </w:t>
+      </w:r>
+      <w:proofErr w:type="gramStart"/>
+      <w:r>
+        <w:rPr>
+          <w:rFonts w:ascii="Courier New" w:hAnsi="Courier New" w:cs="Courier New"/>
+          <w:sz w:val="24"/>
+          <w:szCs w:val="24"/>
+        </w:rPr>
+        <w:t>Instead</w:t>
+      </w:r>
+      <w:proofErr w:type="gramEnd"/>
+      <w:r>
+        <w:rPr>
+          <w:rFonts w:ascii="Courier New" w:hAnsi="Courier New" w:cs="Courier New"/>
+          <w:sz w:val="24"/>
+          <w:szCs w:val="24"/>
+        </w:rPr>
+        <w:t xml:space="preserve"> each row of the matrix is written as a block on tape and read in when needed.  </w:t>
+      </w:r>
+    </w:p>
+    <w:p>
+      <w:pPr>
+        <w:pStyle w:val="PlainText"/>
+        <w:rPr>
+          <w:rFonts w:ascii="Courier New" w:hAnsi="Courier New" w:cs="Courier New"/>
+          <w:sz w:val="24"/>
+          <w:szCs w:val="24"/>
+        </w:rPr>
+      </w:pPr>
+    </w:p>
+    <w:p>
+      <w:pPr>
+        <w:pStyle w:val="PlainText"/>
+        <w:rPr>
+          <w:rFonts w:ascii="Courier New" w:hAnsi="Courier New" w:cs="Courier New"/>
+          <w:sz w:val="24"/>
+          <w:szCs w:val="24"/>
+        </w:rPr>
+      </w:pPr>
+      <w:r>
+        <w:rPr>
+          <w:rFonts w:ascii="Courier New" w:hAnsi="Courier New" w:cs="Courier New"/>
+          <w:sz w:val="24"/>
+          <w:szCs w:val="24"/>
+        </w:rPr>
+        <w:t xml:space="preserve">The script starts by initializing a tape using MTINIT, the runs the main program.  The program first opens the tape and the coefficients of the equations to solve are input and copied to it using </w:t>
+      </w:r>
+      <w:proofErr w:type="spellStart"/>
+      <w:r>
+        <w:rPr>
+          <w:rFonts w:ascii="Courier New" w:hAnsi="Courier New" w:cs="Courier New"/>
+          <w:sz w:val="24"/>
+          <w:szCs w:val="24"/>
+        </w:rPr>
+        <w:t>raput</w:t>
+      </w:r>
+      <w:proofErr w:type="spellEnd"/>
+      <w:r>
+        <w:rPr>
+          <w:rFonts w:ascii="Courier New" w:hAnsi="Courier New" w:cs="Courier New"/>
+          <w:sz w:val="24"/>
+          <w:szCs w:val="24"/>
+        </w:rPr>
+        <w:t xml:space="preserve"> to store real numbers in the tape buffer, </w:t>
+      </w:r>
+      <w:proofErr w:type="spellStart"/>
+      <w:r>
+        <w:rPr>
+          <w:rFonts w:ascii="Courier New" w:hAnsi="Courier New" w:cs="Courier New"/>
+          <w:sz w:val="24"/>
+          <w:szCs w:val="24"/>
+        </w:rPr>
+        <w:t>mtbuffer</w:t>
+      </w:r>
+      <w:proofErr w:type="spellEnd"/>
+      <w:r>
+        <w:rPr>
+          <w:rFonts w:ascii="Courier New" w:hAnsi="Courier New" w:cs="Courier New"/>
+          <w:sz w:val="24"/>
+          <w:szCs w:val="24"/>
+        </w:rPr>
+        <w:t xml:space="preserve">, which is an integer array.  The input format is as for 903 FORTRAN DEMO6, but requires that the data be presented in row order (column order within rows can be arbitrary).  </w:t>
+      </w:r>
+    </w:p>
+    <w:p>
+      <w:pPr>
+        <w:pStyle w:val="PlainText"/>
+        <w:rPr>
+          <w:rFonts w:ascii="Courier New" w:hAnsi="Courier New" w:cs="Courier New"/>
+          <w:sz w:val="24"/>
+          <w:szCs w:val="24"/>
+        </w:rPr>
+      </w:pPr>
+    </w:p>
+    <w:p>
+      <w:pPr>
+        <w:pStyle w:val="PlainText"/>
+        <w:rPr>
+          <w:rFonts w:ascii="Courier New" w:hAnsi="Courier New" w:cs="Courier New"/>
+          <w:sz w:val="24"/>
+          <w:szCs w:val="24"/>
+        </w:rPr>
+      </w:pPr>
+      <w:r>
+        <w:rPr>
+          <w:rFonts w:ascii="Courier New" w:hAnsi="Courier New" w:cs="Courier New"/>
+          <w:sz w:val="24"/>
+          <w:szCs w:val="24"/>
+        </w:rPr>
+        <w:t>Once the data has been read, the program executes the Gauss-</w:t>
+      </w:r>
+      <w:proofErr w:type="spellStart"/>
+      <w:r>
+        <w:rPr>
+          <w:rFonts w:ascii="Courier New" w:hAnsi="Courier New" w:cs="Courier New"/>
+          <w:sz w:val="24"/>
+          <w:szCs w:val="24"/>
+        </w:rPr>
+        <w:t>Siedel</w:t>
+      </w:r>
+      <w:proofErr w:type="spellEnd"/>
+      <w:r>
+        <w:rPr>
+          <w:rFonts w:ascii="Courier New" w:hAnsi="Courier New" w:cs="Courier New"/>
+          <w:sz w:val="24"/>
+          <w:szCs w:val="24"/>
+        </w:rPr>
+        <w:t xml:space="preserve"> iteration using </w:t>
+      </w:r>
+      <w:proofErr w:type="spellStart"/>
+      <w:r>
+        <w:rPr>
+          <w:rFonts w:ascii="Courier New" w:hAnsi="Courier New" w:cs="Courier New"/>
+          <w:sz w:val="24"/>
+          <w:szCs w:val="24"/>
+        </w:rPr>
+        <w:t>mtread</w:t>
+      </w:r>
+      <w:proofErr w:type="spellEnd"/>
+      <w:r>
+        <w:rPr>
+          <w:rFonts w:ascii="Courier New" w:hAnsi="Courier New" w:cs="Courier New"/>
+          <w:sz w:val="24"/>
+          <w:szCs w:val="24"/>
+        </w:rPr>
+        <w:t xml:space="preserve"> to read in each block as required.  Coefficients are read using </w:t>
+      </w:r>
+      <w:proofErr w:type="spellStart"/>
+      <w:r>
+        <w:rPr>
+          <w:rFonts w:ascii="Courier New" w:hAnsi="Courier New" w:cs="Courier New"/>
+          <w:sz w:val="24"/>
+          <w:szCs w:val="24"/>
+        </w:rPr>
+        <w:t>raget</w:t>
+      </w:r>
+      <w:proofErr w:type="spellEnd"/>
+      <w:r>
+        <w:rPr>
+          <w:rFonts w:ascii="Courier New" w:hAnsi="Courier New" w:cs="Courier New"/>
+          <w:sz w:val="24"/>
+          <w:szCs w:val="24"/>
+        </w:rPr>
+        <w:t xml:space="preserve"> to extract real numbers from </w:t>
+      </w:r>
+      <w:proofErr w:type="spellStart"/>
+      <w:r>
+        <w:rPr>
+          <w:rFonts w:ascii="Courier New" w:hAnsi="Courier New" w:cs="Courier New"/>
+          <w:sz w:val="24"/>
+          <w:szCs w:val="24"/>
+        </w:rPr>
+        <w:t>mtbuffer</w:t>
+      </w:r>
+      <w:proofErr w:type="spellEnd"/>
+      <w:r>
+        <w:rPr>
+          <w:rFonts w:ascii="Courier New" w:hAnsi="Courier New" w:cs="Courier New"/>
+          <w:sz w:val="24"/>
+          <w:szCs w:val="24"/>
+        </w:rPr>
+        <w:t xml:space="preserve">. Since tape blocks are numbered, starting at block 1 for the header, data block (n+1) will correspond to row (n) of the matrix of coefficients.  By asking </w:t>
+      </w:r>
+      <w:proofErr w:type="spellStart"/>
+      <w:r>
+        <w:rPr>
+          <w:rFonts w:ascii="Courier New" w:hAnsi="Courier New" w:cs="Courier New"/>
+          <w:sz w:val="24"/>
+          <w:szCs w:val="24"/>
+        </w:rPr>
+        <w:t>mtread</w:t>
+      </w:r>
+      <w:proofErr w:type="spellEnd"/>
+      <w:r>
+        <w:rPr>
+          <w:rFonts w:ascii="Courier New" w:hAnsi="Courier New" w:cs="Courier New"/>
+          <w:sz w:val="24"/>
+          <w:szCs w:val="24"/>
+        </w:rPr>
+        <w:t xml:space="preserve"> to find a numbered block, the tape will be automatically rewound after every iteration.  </w:t>
       </w:r>
     </w:p>
     <w:p>
@@ -6762,7 +7720,23 @@
           <w:rFonts w:ascii="Courier New" w:hAnsi="Courier New" w:cs="Courier New"/>
           <w:szCs w:val="24"/>
         </w:rPr>
-        <w:t>ALG3(ISS5).RLB:</w:t>
+        <w:t>ALG3(ISS5</w:t>
+      </w:r>
+      <w:proofErr w:type="gramStart"/>
+      <w:r>
+        <w:rPr>
+          <w:rFonts w:ascii="Courier New" w:hAnsi="Courier New" w:cs="Courier New"/>
+          <w:szCs w:val="24"/>
+        </w:rPr>
+        <w:t>).RLB</w:t>
+      </w:r>
+      <w:proofErr w:type="gramEnd"/>
+      <w:r>
+        <w:rPr>
+          <w:rFonts w:ascii="Courier New" w:hAnsi="Courier New" w:cs="Courier New"/>
+          <w:szCs w:val="24"/>
+        </w:rPr>
+        <w:t>:</w:t>
       </w:r>
       <w:r>
         <w:rPr>
@@ -6815,7 +7789,23 @@
           <w:rFonts w:ascii="Courier New" w:hAnsi="Courier New" w:cs="Courier New"/>
           <w:szCs w:val="24"/>
         </w:rPr>
-        <w:t xml:space="preserve">ALG3(ISS6).RLB: </w:t>
+        <w:t>ALG3(ISS6</w:t>
+      </w:r>
+      <w:proofErr w:type="gramStart"/>
+      <w:r>
+        <w:rPr>
+          <w:rFonts w:ascii="Courier New" w:hAnsi="Courier New" w:cs="Courier New"/>
+          <w:szCs w:val="24"/>
+        </w:rPr>
+        <w:t>).RLB</w:t>
+      </w:r>
+      <w:proofErr w:type="gramEnd"/>
+      <w:r>
+        <w:rPr>
+          <w:rFonts w:ascii="Courier New" w:hAnsi="Courier New" w:cs="Courier New"/>
+          <w:szCs w:val="24"/>
+        </w:rPr>
+        <w:t xml:space="preserve">: </w:t>
       </w:r>
       <w:r>
         <w:rPr>
@@ -6859,7 +7849,23 @@
           <w:rFonts w:ascii="Courier New" w:hAnsi="Courier New" w:cs="Courier New"/>
           <w:szCs w:val="24"/>
         </w:rPr>
-        <w:t xml:space="preserve">ALG3(ISS7).RLB: </w:t>
+        <w:t>ALG3(ISS7</w:t>
+      </w:r>
+      <w:proofErr w:type="gramStart"/>
+      <w:r>
+        <w:rPr>
+          <w:rFonts w:ascii="Courier New" w:hAnsi="Courier New" w:cs="Courier New"/>
+          <w:szCs w:val="24"/>
+        </w:rPr>
+        <w:t>).RLB</w:t>
+      </w:r>
+      <w:proofErr w:type="gramEnd"/>
+      <w:r>
+        <w:rPr>
+          <w:rFonts w:ascii="Courier New" w:hAnsi="Courier New" w:cs="Courier New"/>
+          <w:szCs w:val="24"/>
+        </w:rPr>
+        <w:t xml:space="preserve">: </w:t>
       </w:r>
       <w:r>
         <w:rPr>
@@ -6910,7 +7916,23 @@
           <w:rFonts w:ascii="Courier New" w:hAnsi="Courier New" w:cs="Courier New"/>
           <w:szCs w:val="24"/>
         </w:rPr>
-        <w:t xml:space="preserve">ALG3(TJF).RLB: a version of ALG3(ISS7).RLB with plotting functions added by Terry Froggatt (see DEMO10 above) </w:t>
+        <w:t>ALG3(TJF</w:t>
+      </w:r>
+      <w:proofErr w:type="gramStart"/>
+      <w:r>
+        <w:rPr>
+          <w:rFonts w:ascii="Courier New" w:hAnsi="Courier New" w:cs="Courier New"/>
+          <w:szCs w:val="24"/>
+        </w:rPr>
+        <w:t>).RLB</w:t>
+      </w:r>
+      <w:proofErr w:type="gramEnd"/>
+      <w:r>
+        <w:rPr>
+          <w:rFonts w:ascii="Courier New" w:hAnsi="Courier New" w:cs="Courier New"/>
+          <w:szCs w:val="24"/>
+        </w:rPr>
+        <w:t xml:space="preserve">: a version of ALG3(ISS7).RLB with plotting functions added by Terry Froggatt (see DEMO10 above) </w:t>
       </w:r>
     </w:p>
     <w:p>
@@ -7045,7 +8067,25 @@
           <w:sz w:val="24"/>
           <w:szCs w:val="24"/>
         </w:rPr>
-        <w:t xml:space="preserve">MTALGOL(ISS3).RLB: </w:t>
+        <w:t>MTALGOL(ISS3</w:t>
+      </w:r>
+      <w:proofErr w:type="gramStart"/>
+      <w:r>
+        <w:rPr>
+          <w:rFonts w:ascii="Courier New" w:hAnsi="Courier New" w:cs="Courier New"/>
+          <w:sz w:val="24"/>
+          <w:szCs w:val="24"/>
+        </w:rPr>
+        <w:t>).RLB</w:t>
+      </w:r>
+      <w:proofErr w:type="gramEnd"/>
+      <w:r>
+        <w:rPr>
+          <w:rFonts w:ascii="Courier New" w:hAnsi="Courier New" w:cs="Courier New"/>
+          <w:sz w:val="24"/>
+          <w:szCs w:val="24"/>
+        </w:rPr>
+        <w:t xml:space="preserve">: </w:t>
       </w:r>
       <w:r>
         <w:rPr>
@@ -7095,7 +8135,43 @@
           <w:sz w:val="24"/>
           <w:szCs w:val="24"/>
         </w:rPr>
-        <w:t>RAPUTGET.RLB: RLB version of an implementation of raput and raget written by the author and Terry Froggatt.</w:t>
+        <w:t xml:space="preserve">RAPUTGET.RLB: RLB version of an implementation of </w:t>
+      </w:r>
+      <w:proofErr w:type="spellStart"/>
+      <w:r>
+        <w:rPr>
+          <w:rFonts w:ascii="Courier New" w:hAnsi="Courier New" w:cs="Courier New"/>
+          <w:sz w:val="24"/>
+          <w:szCs w:val="24"/>
+        </w:rPr>
+        <w:t>raput</w:t>
+      </w:r>
+      <w:proofErr w:type="spellEnd"/>
+      <w:r>
+        <w:rPr>
+          <w:rFonts w:ascii="Courier New" w:hAnsi="Courier New" w:cs="Courier New"/>
+          <w:sz w:val="24"/>
+          <w:szCs w:val="24"/>
+        </w:rPr>
+        <w:t xml:space="preserve"> and </w:t>
+      </w:r>
+      <w:proofErr w:type="spellStart"/>
+      <w:r>
+        <w:rPr>
+          <w:rFonts w:ascii="Courier New" w:hAnsi="Courier New" w:cs="Courier New"/>
+          <w:sz w:val="24"/>
+          <w:szCs w:val="24"/>
+        </w:rPr>
+        <w:t>raget</w:t>
+      </w:r>
+      <w:proofErr w:type="spellEnd"/>
+      <w:r>
+        <w:rPr>
+          <w:rFonts w:ascii="Courier New" w:hAnsi="Courier New" w:cs="Courier New"/>
+          <w:sz w:val="24"/>
+          <w:szCs w:val="24"/>
+        </w:rPr>
+        <w:t xml:space="preserve"> written by the author and Terry Froggatt.</w:t>
       </w:r>
     </w:p>
     <w:p>
@@ -7255,7 +8331,25 @@
           <w:sz w:val="24"/>
           <w:szCs w:val="24"/>
         </w:rPr>
-        <w:t>MASD ALGOL is a derivative of 903 ALGOL Issue 6.  The only  difference is the support for { and } as string quotes.</w:t>
+        <w:t xml:space="preserve">MASD ALGOL is a derivative of 903 ALGOL Issue 6.  The </w:t>
+      </w:r>
+      <w:proofErr w:type="gramStart"/>
+      <w:r>
+        <w:rPr>
+          <w:rFonts w:ascii="Courier New" w:hAnsi="Courier New" w:cs="Courier New"/>
+          <w:sz w:val="24"/>
+          <w:szCs w:val="24"/>
+        </w:rPr>
+        <w:t>only  difference</w:t>
+      </w:r>
+      <w:proofErr w:type="gramEnd"/>
+      <w:r>
+        <w:rPr>
+          <w:rFonts w:ascii="Courier New" w:hAnsi="Courier New" w:cs="Courier New"/>
+          <w:sz w:val="24"/>
+          <w:szCs w:val="24"/>
+        </w:rPr>
+        <w:t xml:space="preserve"> is the support for { and } as string quotes.</w:t>
       </w:r>
     </w:p>
     <w:p>
@@ -7447,7 +8541,16 @@
           <w:sz w:val="24"/>
           <w:szCs w:val="24"/>
         </w:rPr>
-        <w:t>ALG3(MASD)</w:t>
+        <w:t>ALG3(MASD</w:t>
+      </w:r>
+      <w:proofErr w:type="gramStart"/>
+      <w:r>
+        <w:rPr>
+          <w:rFonts w:ascii="Courier New" w:hAnsi="Courier New" w:cs="Courier New"/>
+          <w:sz w:val="24"/>
+          <w:szCs w:val="24"/>
+        </w:rPr>
+        <w:t>)</w:t>
       </w:r>
       <w:r>
         <w:rPr>
@@ -7465,6 +8568,7 @@
         </w:rPr>
         <w:t>RLB</w:t>
       </w:r>
+      <w:proofErr w:type="gramEnd"/>
       <w:r>
         <w:rPr>
           <w:rFonts w:ascii="Courier New" w:hAnsi="Courier New" w:cs="Courier New"/>
@@ -7550,7 +8654,23 @@
           <w:rFonts w:ascii="Courier New" w:hAnsi="Courier New" w:cs="Courier New"/>
           <w:szCs w:val="24"/>
         </w:rPr>
-        <w:t>ALG3(ISS5).RLB:</w:t>
+        <w:t>ALG3(ISS5</w:t>
+      </w:r>
+      <w:proofErr w:type="gramStart"/>
+      <w:r>
+        <w:rPr>
+          <w:rFonts w:ascii="Courier New" w:hAnsi="Courier New" w:cs="Courier New"/>
+          <w:szCs w:val="24"/>
+        </w:rPr>
+        <w:t>).RLB</w:t>
+      </w:r>
+      <w:proofErr w:type="gramEnd"/>
+      <w:r>
+        <w:rPr>
+          <w:rFonts w:ascii="Courier New" w:hAnsi="Courier New" w:cs="Courier New"/>
+          <w:szCs w:val="24"/>
+        </w:rPr>
+        <w:t>:</w:t>
       </w:r>
       <w:r>
         <w:rPr>
@@ -7779,7 +8899,25 @@
           <w:sz w:val="24"/>
           <w:szCs w:val="24"/>
         </w:rPr>
-        <w:t>Note that the load-and-go system is Issue 5 and adheres to the Issue 5 conventions for code procedures whereas the two pass and large program systems are based on 903 ALGOL Issue 6.  A suitable library for use with the load and go system is ALG3(ISS5).RLB in the directory 903ALGOL.</w:t>
+        <w:t>Note that the load-and-go system is Issue 5 and adheres to the Issue 5 conventions for code procedures whereas the two pass and large program systems are based on 903 ALGOL Issue 6.  A suitable library for use with the load and go system is ALG3(ISS5</w:t>
+      </w:r>
+      <w:proofErr w:type="gramStart"/>
+      <w:r>
+        <w:rPr>
+          <w:rFonts w:ascii="Courier New" w:hAnsi="Courier New" w:cs="Courier New"/>
+          <w:sz w:val="24"/>
+          <w:szCs w:val="24"/>
+        </w:rPr>
+        <w:t>).RLB</w:t>
+      </w:r>
+      <w:proofErr w:type="gramEnd"/>
+      <w:r>
+        <w:rPr>
+          <w:rFonts w:ascii="Courier New" w:hAnsi="Courier New" w:cs="Courier New"/>
+          <w:sz w:val="24"/>
+          <w:szCs w:val="24"/>
+        </w:rPr>
+        <w:t xml:space="preserve"> in the directory 903ALGOL.</w:t>
       </w:r>
     </w:p>
     <w:p>
@@ -7865,7 +9003,25 @@
           <w:sz w:val="24"/>
           <w:szCs w:val="24"/>
         </w:rPr>
-        <w:t>This directory contains a version of ALGOL that uses 920 telecode.  It is only available as a two-pass system.  It uses the issue 6 linkage conventions for code procedures.</w:t>
+        <w:t xml:space="preserve">This directory contains a version of ALGOL that uses 920 </w:t>
+      </w:r>
+      <w:proofErr w:type="spellStart"/>
+      <w:r>
+        <w:rPr>
+          <w:rFonts w:ascii="Courier New" w:hAnsi="Courier New" w:cs="Courier New"/>
+          <w:sz w:val="24"/>
+          <w:szCs w:val="24"/>
+        </w:rPr>
+        <w:t>telecode</w:t>
+      </w:r>
+      <w:proofErr w:type="spellEnd"/>
+      <w:r>
+        <w:rPr>
+          <w:rFonts w:ascii="Courier New" w:hAnsi="Courier New" w:cs="Courier New"/>
+          <w:sz w:val="24"/>
+          <w:szCs w:val="24"/>
+        </w:rPr>
+        <w:t>.  It is only available as a two-pass system.  It uses the issue 6 linkage conventions for code procedures.</w:t>
       </w:r>
     </w:p>
     <w:p>
@@ -7957,35 +9113,71 @@
           <w:sz w:val="24"/>
           <w:szCs w:val="24"/>
         </w:rPr>
-        <w:t xml:space="preserve">DEMO2: Computes exponentials using Taylor's series.  </w:t>
-      </w:r>
-    </w:p>
-    <w:p>
-      <w:pPr>
-        <w:pStyle w:val="PlainText"/>
-        <w:rPr>
-          <w:rFonts w:ascii="Courier New" w:hAnsi="Courier New" w:cs="Courier New"/>
-          <w:sz w:val="24"/>
-          <w:szCs w:val="24"/>
-        </w:rPr>
-      </w:pPr>
-    </w:p>
-    <w:p>
-      <w:pPr>
-        <w:pStyle w:val="PlainText"/>
-        <w:rPr>
-          <w:rFonts w:ascii="Courier New" w:hAnsi="Courier New" w:cs="Courier New"/>
-          <w:sz w:val="24"/>
-          <w:szCs w:val="24"/>
-        </w:rPr>
-      </w:pPr>
-      <w:r>
-        <w:rPr>
-          <w:rFonts w:ascii="Courier New" w:hAnsi="Courier New" w:cs="Courier New"/>
-          <w:sz w:val="24"/>
-          <w:szCs w:val="24"/>
-        </w:rPr>
-        <w:t>DEMO3: Essentially a duplicate HUNTER\DEMO6.DAT, demonstrating use of the 920 telecode character set.</w:t>
+        <w:t xml:space="preserve">DEMO2: </w:t>
+      </w:r>
+      <w:proofErr w:type="gramStart"/>
+      <w:r>
+        <w:rPr>
+          <w:rFonts w:ascii="Courier New" w:hAnsi="Courier New" w:cs="Courier New"/>
+          <w:sz w:val="24"/>
+          <w:szCs w:val="24"/>
+        </w:rPr>
+        <w:t>Computes</w:t>
+      </w:r>
+      <w:proofErr w:type="gramEnd"/>
+      <w:r>
+        <w:rPr>
+          <w:rFonts w:ascii="Courier New" w:hAnsi="Courier New" w:cs="Courier New"/>
+          <w:sz w:val="24"/>
+          <w:szCs w:val="24"/>
+        </w:rPr>
+        <w:t xml:space="preserve"> exponentials using Taylor's series.  </w:t>
+      </w:r>
+    </w:p>
+    <w:p>
+      <w:pPr>
+        <w:pStyle w:val="PlainText"/>
+        <w:rPr>
+          <w:rFonts w:ascii="Courier New" w:hAnsi="Courier New" w:cs="Courier New"/>
+          <w:sz w:val="24"/>
+          <w:szCs w:val="24"/>
+        </w:rPr>
+      </w:pPr>
+    </w:p>
+    <w:p>
+      <w:pPr>
+        <w:pStyle w:val="PlainText"/>
+        <w:rPr>
+          <w:rFonts w:ascii="Courier New" w:hAnsi="Courier New" w:cs="Courier New"/>
+          <w:sz w:val="24"/>
+          <w:szCs w:val="24"/>
+        </w:rPr>
+      </w:pPr>
+      <w:r>
+        <w:rPr>
+          <w:rFonts w:ascii="Courier New" w:hAnsi="Courier New" w:cs="Courier New"/>
+          <w:sz w:val="24"/>
+          <w:szCs w:val="24"/>
+        </w:rPr>
+        <w:t xml:space="preserve">DEMO3: Essentially a duplicate HUNTER\DEMO6.DAT, demonstrating use of the 920 </w:t>
+      </w:r>
+      <w:proofErr w:type="spellStart"/>
+      <w:r>
+        <w:rPr>
+          <w:rFonts w:ascii="Courier New" w:hAnsi="Courier New" w:cs="Courier New"/>
+          <w:sz w:val="24"/>
+          <w:szCs w:val="24"/>
+        </w:rPr>
+        <w:t>telecode</w:t>
+      </w:r>
+      <w:proofErr w:type="spellEnd"/>
+      <w:r>
+        <w:rPr>
+          <w:rFonts w:ascii="Courier New" w:hAnsi="Courier New" w:cs="Courier New"/>
+          <w:sz w:val="24"/>
+          <w:szCs w:val="24"/>
+        </w:rPr>
+        <w:t xml:space="preserve"> character set.</w:t>
       </w:r>
     </w:p>
     <w:p>
@@ -8139,7 +9331,25 @@
           <w:sz w:val="24"/>
           <w:szCs w:val="24"/>
         </w:rPr>
-        <w:t>ALG3(920).RLB: the library "</w:t>
+        <w:t>ALG3(920</w:t>
+      </w:r>
+      <w:proofErr w:type="gramStart"/>
+      <w:r>
+        <w:rPr>
+          <w:rFonts w:ascii="Courier New" w:hAnsi="Courier New" w:cs="Courier New"/>
+          <w:sz w:val="24"/>
+          <w:szCs w:val="24"/>
+        </w:rPr>
+        <w:t>).RLB</w:t>
+      </w:r>
+      <w:proofErr w:type="gramEnd"/>
+      <w:r>
+        <w:rPr>
+          <w:rFonts w:ascii="Courier New" w:hAnsi="Courier New" w:cs="Courier New"/>
+          <w:sz w:val="24"/>
+          <w:szCs w:val="24"/>
+        </w:rPr>
+        <w:t>: the library "</w:t>
       </w:r>
       <w:r>
         <w:rPr>
@@ -8178,10 +9388,10 @@
     </w:p>
     <w:p/>
     <w:sectPr>
-      <w:headerReference w:type="even" r:id="rId10"/>
-      <w:headerReference w:type="default" r:id="rId11"/>
-      <w:footerReference w:type="even" r:id="rId12"/>
-      <w:footerReference w:type="default" r:id="rId13"/>
+      <w:headerReference w:type="even" r:id="rId9"/>
+      <w:headerReference w:type="default" r:id="rId10"/>
+      <w:footerReference w:type="even" r:id="rId11"/>
+      <w:footerReference w:type="default" r:id="rId12"/>
       <w:type w:val="evenPage"/>
       <w:pgSz w:w="11901" w:h="16817" w:code="1"/>
       <w:pgMar w:top="1134" w:right="1134" w:bottom="1701" w:left="1701" w:header="1134" w:footer="567" w:gutter="0"/>
@@ -8194,7 +9404,7 @@
 </file>
 
 <file path=word/endnotes.xml><?xml version="1.0" encoding="utf-8"?>
-<w:endnotes xmlns:wpc="http://schemas.microsoft.com/office/word/2010/wordprocessingCanvas" xmlns:mo="http://schemas.microsoft.com/office/mac/office/2008/main" xmlns:mc="http://schemas.openxmlformats.org/markup-compatibility/2006" xmlns:mv="urn:schemas-microsoft-com:mac:vml" xmlns:o="urn:schemas-microsoft-com:office:office" xmlns:r="http://schemas.openxmlformats.org/officeDocument/2006/relationships" xmlns:m="http://schemas.openxmlformats.org/officeDocument/2006/math" xmlns:v="urn:schemas-microsoft-com:vml" xmlns:wp14="http://schemas.microsoft.com/office/word/2010/wordprocessingDrawing" xmlns:wp="http://schemas.openxmlformats.org/drawingml/2006/wordprocessingDrawing" xmlns:w10="urn:schemas-microsoft-com:office:word" xmlns:w="http://schemas.openxmlformats.org/wordprocessingml/2006/main" xmlns:w14="http://schemas.microsoft.com/office/word/2010/wordml" xmlns:wpg="http://schemas.microsoft.com/office/word/2010/wordprocessingGroup" xmlns:wpi="http://schemas.microsoft.com/office/word/2010/wordprocessingInk" xmlns:wne="http://schemas.microsoft.com/office/word/2006/wordml" xmlns:wps="http://schemas.microsoft.com/office/word/2010/wordprocessingShape" mc:Ignorable="w14 wp14">
+<w:endnotes xmlns:wpc="http://schemas.microsoft.com/office/word/2010/wordprocessingCanvas" xmlns:cx="http://schemas.microsoft.com/office/drawing/2014/chartex" xmlns:cx1="http://schemas.microsoft.com/office/drawing/2015/9/8/chartex" xmlns:cx2="http://schemas.microsoft.com/office/drawing/2015/10/21/chartex" xmlns:cx3="http://schemas.microsoft.com/office/drawing/2016/5/9/chartex" xmlns:cx4="http://schemas.microsoft.com/office/drawing/2016/5/10/chartex" xmlns:cx5="http://schemas.microsoft.com/office/drawing/2016/5/11/chartex" xmlns:cx6="http://schemas.microsoft.com/office/drawing/2016/5/12/chartex" xmlns:cx7="http://schemas.microsoft.com/office/drawing/2016/5/13/chartex" xmlns:cx8="http://schemas.microsoft.com/office/drawing/2016/5/14/chartex" xmlns:mc="http://schemas.openxmlformats.org/markup-compatibility/2006" xmlns:aink="http://schemas.microsoft.com/office/drawing/2016/ink" xmlns:am3d="http://schemas.microsoft.com/office/drawing/2017/model3d" xmlns:o="urn:schemas-microsoft-com:office:office" xmlns:r="http://schemas.openxmlformats.org/officeDocument/2006/relationships" xmlns:m="http://schemas.openxmlformats.org/officeDocument/2006/math" xmlns:v="urn:schemas-microsoft-com:vml" xmlns:wp14="http://schemas.microsoft.com/office/word/2010/wordprocessingDrawing" xmlns:wp="http://schemas.openxmlformats.org/drawingml/2006/wordprocessingDrawing" xmlns:w10="urn:schemas-microsoft-com:office:word" xmlns:w="http://schemas.openxmlformats.org/wordprocessingml/2006/main" xmlns:w14="http://schemas.microsoft.com/office/word/2010/wordml" xmlns:w15="http://schemas.microsoft.com/office/word/2012/wordml" xmlns:w16cex="http://schemas.microsoft.com/office/word/2018/wordml/cex" xmlns:w16cid="http://schemas.microsoft.com/office/word/2016/wordml/cid" xmlns:w16="http://schemas.microsoft.com/office/word/2018/wordml" xmlns:w16se="http://schemas.microsoft.com/office/word/2015/wordml/symex" xmlns:wpg="http://schemas.microsoft.com/office/word/2010/wordprocessingGroup" xmlns:wpi="http://schemas.microsoft.com/office/word/2010/wordprocessingInk" xmlns:wne="http://schemas.microsoft.com/office/word/2006/wordml" xmlns:wps="http://schemas.microsoft.com/office/word/2010/wordprocessingShape" mc:Ignorable="w14 w15 w16se w16cid w16 w16cex wp14">
   <w:endnote w:type="separator" w:id="-1">
     <w:p>
       <w:r>
@@ -8213,7 +9423,7 @@
 </file>
 
 <file path=word/footer1.xml><?xml version="1.0" encoding="utf-8"?>
-<w:ftr xmlns:wpc="http://schemas.microsoft.com/office/word/2010/wordprocessingCanvas" xmlns:mo="http://schemas.microsoft.com/office/mac/office/2008/main" xmlns:mc="http://schemas.openxmlformats.org/markup-compatibility/2006" xmlns:mv="urn:schemas-microsoft-com:mac:vml" xmlns:o="urn:schemas-microsoft-com:office:office" xmlns:r="http://schemas.openxmlformats.org/officeDocument/2006/relationships" xmlns:m="http://schemas.openxmlformats.org/officeDocument/2006/math" xmlns:v="urn:schemas-microsoft-com:vml" xmlns:wp14="http://schemas.microsoft.com/office/word/2010/wordprocessingDrawing" xmlns:wp="http://schemas.openxmlformats.org/drawingml/2006/wordprocessingDrawing" xmlns:w10="urn:schemas-microsoft-com:office:word" xmlns:w="http://schemas.openxmlformats.org/wordprocessingml/2006/main" xmlns:w14="http://schemas.microsoft.com/office/word/2010/wordml" xmlns:wpg="http://schemas.microsoft.com/office/word/2010/wordprocessingGroup" xmlns:wpi="http://schemas.microsoft.com/office/word/2010/wordprocessingInk" xmlns:wne="http://schemas.microsoft.com/office/word/2006/wordml" xmlns:wps="http://schemas.microsoft.com/office/word/2010/wordprocessingShape" mc:Ignorable="w14 wp14">
+<w:ftr xmlns:wpc="http://schemas.microsoft.com/office/word/2010/wordprocessingCanvas" xmlns:cx="http://schemas.microsoft.com/office/drawing/2014/chartex" xmlns:cx1="http://schemas.microsoft.com/office/drawing/2015/9/8/chartex" xmlns:cx2="http://schemas.microsoft.com/office/drawing/2015/10/21/chartex" xmlns:cx3="http://schemas.microsoft.com/office/drawing/2016/5/9/chartex" xmlns:cx4="http://schemas.microsoft.com/office/drawing/2016/5/10/chartex" xmlns:cx5="http://schemas.microsoft.com/office/drawing/2016/5/11/chartex" xmlns:cx6="http://schemas.microsoft.com/office/drawing/2016/5/12/chartex" xmlns:cx7="http://schemas.microsoft.com/office/drawing/2016/5/13/chartex" xmlns:cx8="http://schemas.microsoft.com/office/drawing/2016/5/14/chartex" xmlns:mc="http://schemas.openxmlformats.org/markup-compatibility/2006" xmlns:aink="http://schemas.microsoft.com/office/drawing/2016/ink" xmlns:am3d="http://schemas.microsoft.com/office/drawing/2017/model3d" xmlns:o="urn:schemas-microsoft-com:office:office" xmlns:r="http://schemas.openxmlformats.org/officeDocument/2006/relationships" xmlns:m="http://schemas.openxmlformats.org/officeDocument/2006/math" xmlns:v="urn:schemas-microsoft-com:vml" xmlns:wp14="http://schemas.microsoft.com/office/word/2010/wordprocessingDrawing" xmlns:wp="http://schemas.openxmlformats.org/drawingml/2006/wordprocessingDrawing" xmlns:w10="urn:schemas-microsoft-com:office:word" xmlns:w="http://schemas.openxmlformats.org/wordprocessingml/2006/main" xmlns:w14="http://schemas.microsoft.com/office/word/2010/wordml" xmlns:w15="http://schemas.microsoft.com/office/word/2012/wordml" xmlns:w16cex="http://schemas.microsoft.com/office/word/2018/wordml/cex" xmlns:w16cid="http://schemas.microsoft.com/office/word/2016/wordml/cid" xmlns:w16="http://schemas.microsoft.com/office/word/2018/wordml" xmlns:w16se="http://schemas.microsoft.com/office/word/2015/wordml/symex" xmlns:wpg="http://schemas.microsoft.com/office/word/2010/wordprocessingGroup" xmlns:wpi="http://schemas.microsoft.com/office/word/2010/wordprocessingInk" xmlns:wne="http://schemas.microsoft.com/office/word/2006/wordml" xmlns:wps="http://schemas.microsoft.com/office/word/2010/wordprocessingShape" mc:Ignorable="w14 w15 w16se w16cid w16 w16cex wp14">
   <w:p>
     <w:pPr>
       <w:pStyle w:val="Footer"/>
@@ -8263,7 +9473,7 @@
 </file>
 
 <file path=word/footer2.xml><?xml version="1.0" encoding="utf-8"?>
-<w:ftr xmlns:wpc="http://schemas.microsoft.com/office/word/2010/wordprocessingCanvas" xmlns:mo="http://schemas.microsoft.com/office/mac/office/2008/main" xmlns:mc="http://schemas.openxmlformats.org/markup-compatibility/2006" xmlns:mv="urn:schemas-microsoft-com:mac:vml" xmlns:o="urn:schemas-microsoft-com:office:office" xmlns:r="http://schemas.openxmlformats.org/officeDocument/2006/relationships" xmlns:m="http://schemas.openxmlformats.org/officeDocument/2006/math" xmlns:v="urn:schemas-microsoft-com:vml" xmlns:wp14="http://schemas.microsoft.com/office/word/2010/wordprocessingDrawing" xmlns:wp="http://schemas.openxmlformats.org/drawingml/2006/wordprocessingDrawing" xmlns:w10="urn:schemas-microsoft-com:office:word" xmlns:w="http://schemas.openxmlformats.org/wordprocessingml/2006/main" xmlns:w14="http://schemas.microsoft.com/office/word/2010/wordml" xmlns:wpg="http://schemas.microsoft.com/office/word/2010/wordprocessingGroup" xmlns:wpi="http://schemas.microsoft.com/office/word/2010/wordprocessingInk" xmlns:wne="http://schemas.microsoft.com/office/word/2006/wordml" xmlns:wps="http://schemas.microsoft.com/office/word/2010/wordprocessingShape" mc:Ignorable="w14 wp14">
+<w:ftr xmlns:wpc="http://schemas.microsoft.com/office/word/2010/wordprocessingCanvas" xmlns:cx="http://schemas.microsoft.com/office/drawing/2014/chartex" xmlns:cx1="http://schemas.microsoft.com/office/drawing/2015/9/8/chartex" xmlns:cx2="http://schemas.microsoft.com/office/drawing/2015/10/21/chartex" xmlns:cx3="http://schemas.microsoft.com/office/drawing/2016/5/9/chartex" xmlns:cx4="http://schemas.microsoft.com/office/drawing/2016/5/10/chartex" xmlns:cx5="http://schemas.microsoft.com/office/drawing/2016/5/11/chartex" xmlns:cx6="http://schemas.microsoft.com/office/drawing/2016/5/12/chartex" xmlns:cx7="http://schemas.microsoft.com/office/drawing/2016/5/13/chartex" xmlns:cx8="http://schemas.microsoft.com/office/drawing/2016/5/14/chartex" xmlns:mc="http://schemas.openxmlformats.org/markup-compatibility/2006" xmlns:aink="http://schemas.microsoft.com/office/drawing/2016/ink" xmlns:am3d="http://schemas.microsoft.com/office/drawing/2017/model3d" xmlns:o="urn:schemas-microsoft-com:office:office" xmlns:r="http://schemas.openxmlformats.org/officeDocument/2006/relationships" xmlns:m="http://schemas.openxmlformats.org/officeDocument/2006/math" xmlns:v="urn:schemas-microsoft-com:vml" xmlns:wp14="http://schemas.microsoft.com/office/word/2010/wordprocessingDrawing" xmlns:wp="http://schemas.openxmlformats.org/drawingml/2006/wordprocessingDrawing" xmlns:w10="urn:schemas-microsoft-com:office:word" xmlns:w="http://schemas.openxmlformats.org/wordprocessingml/2006/main" xmlns:w14="http://schemas.microsoft.com/office/word/2010/wordml" xmlns:w15="http://schemas.microsoft.com/office/word/2012/wordml" xmlns:w16cex="http://schemas.microsoft.com/office/word/2018/wordml/cex" xmlns:w16cid="http://schemas.microsoft.com/office/word/2016/wordml/cid" xmlns:w16="http://schemas.microsoft.com/office/word/2018/wordml" xmlns:w16se="http://schemas.microsoft.com/office/word/2015/wordml/symex" xmlns:wpg="http://schemas.microsoft.com/office/word/2010/wordprocessingGroup" xmlns:wpi="http://schemas.microsoft.com/office/word/2010/wordprocessingInk" xmlns:wne="http://schemas.microsoft.com/office/word/2006/wordml" xmlns:wps="http://schemas.microsoft.com/office/word/2010/wordprocessingShape" mc:Ignorable="w14 w15 w16se w16cid w16 w16cex wp14">
   <w:p>
     <w:pPr>
       <w:pStyle w:val="Footer"/>
@@ -8322,7 +9532,7 @@
 </file>
 
 <file path=word/footnotes.xml><?xml version="1.0" encoding="utf-8"?>
-<w:footnotes xmlns:wpc="http://schemas.microsoft.com/office/word/2010/wordprocessingCanvas" xmlns:mo="http://schemas.microsoft.com/office/mac/office/2008/main" xmlns:mc="http://schemas.openxmlformats.org/markup-compatibility/2006" xmlns:mv="urn:schemas-microsoft-com:mac:vml" xmlns:o="urn:schemas-microsoft-com:office:office" xmlns:r="http://schemas.openxmlformats.org/officeDocument/2006/relationships" xmlns:m="http://schemas.openxmlformats.org/officeDocument/2006/math" xmlns:v="urn:schemas-microsoft-com:vml" xmlns:wp14="http://schemas.microsoft.com/office/word/2010/wordprocessingDrawing" xmlns:wp="http://schemas.openxmlformats.org/drawingml/2006/wordprocessingDrawing" xmlns:w10="urn:schemas-microsoft-com:office:word" xmlns:w="http://schemas.openxmlformats.org/wordprocessingml/2006/main" xmlns:w14="http://schemas.microsoft.com/office/word/2010/wordml" xmlns:wpg="http://schemas.microsoft.com/office/word/2010/wordprocessingGroup" xmlns:wpi="http://schemas.microsoft.com/office/word/2010/wordprocessingInk" xmlns:wne="http://schemas.microsoft.com/office/word/2006/wordml" xmlns:wps="http://schemas.microsoft.com/office/word/2010/wordprocessingShape" mc:Ignorable="w14 wp14">
+<w:footnotes xmlns:wpc="http://schemas.microsoft.com/office/word/2010/wordprocessingCanvas" xmlns:cx="http://schemas.microsoft.com/office/drawing/2014/chartex" xmlns:cx1="http://schemas.microsoft.com/office/drawing/2015/9/8/chartex" xmlns:cx2="http://schemas.microsoft.com/office/drawing/2015/10/21/chartex" xmlns:cx3="http://schemas.microsoft.com/office/drawing/2016/5/9/chartex" xmlns:cx4="http://schemas.microsoft.com/office/drawing/2016/5/10/chartex" xmlns:cx5="http://schemas.microsoft.com/office/drawing/2016/5/11/chartex" xmlns:cx6="http://schemas.microsoft.com/office/drawing/2016/5/12/chartex" xmlns:cx7="http://schemas.microsoft.com/office/drawing/2016/5/13/chartex" xmlns:cx8="http://schemas.microsoft.com/office/drawing/2016/5/14/chartex" xmlns:mc="http://schemas.openxmlformats.org/markup-compatibility/2006" xmlns:aink="http://schemas.microsoft.com/office/drawing/2016/ink" xmlns:am3d="http://schemas.microsoft.com/office/drawing/2017/model3d" xmlns:o="urn:schemas-microsoft-com:office:office" xmlns:r="http://schemas.openxmlformats.org/officeDocument/2006/relationships" xmlns:m="http://schemas.openxmlformats.org/officeDocument/2006/math" xmlns:v="urn:schemas-microsoft-com:vml" xmlns:wp14="http://schemas.microsoft.com/office/word/2010/wordprocessingDrawing" xmlns:wp="http://schemas.openxmlformats.org/drawingml/2006/wordprocessingDrawing" xmlns:w10="urn:schemas-microsoft-com:office:word" xmlns:w="http://schemas.openxmlformats.org/wordprocessingml/2006/main" xmlns:w14="http://schemas.microsoft.com/office/word/2010/wordml" xmlns:w15="http://schemas.microsoft.com/office/word/2012/wordml" xmlns:w16cex="http://schemas.microsoft.com/office/word/2018/wordml/cex" xmlns:w16cid="http://schemas.microsoft.com/office/word/2016/wordml/cid" xmlns:w16="http://schemas.microsoft.com/office/word/2018/wordml" xmlns:w16se="http://schemas.microsoft.com/office/word/2015/wordml/symex" xmlns:wpg="http://schemas.microsoft.com/office/word/2010/wordprocessingGroup" xmlns:wpi="http://schemas.microsoft.com/office/word/2010/wordprocessingInk" xmlns:wne="http://schemas.microsoft.com/office/word/2006/wordml" xmlns:wps="http://schemas.microsoft.com/office/word/2010/wordprocessingShape" mc:Ignorable="w14 w15 w16se w16cid w16 w16cex wp14">
   <w:footnote w:type="separator" w:id="-1">
     <w:p>
       <w:r>
@@ -8341,7 +9551,7 @@
 </file>
 
 <file path=word/header1.xml><?xml version="1.0" encoding="utf-8"?>
-<w:hdr xmlns:wpc="http://schemas.microsoft.com/office/word/2010/wordprocessingCanvas" xmlns:mo="http://schemas.microsoft.com/office/mac/office/2008/main" xmlns:mc="http://schemas.openxmlformats.org/markup-compatibility/2006" xmlns:mv="urn:schemas-microsoft-com:mac:vml" xmlns:o="urn:schemas-microsoft-com:office:office" xmlns:r="http://schemas.openxmlformats.org/officeDocument/2006/relationships" xmlns:m="http://schemas.openxmlformats.org/officeDocument/2006/math" xmlns:v="urn:schemas-microsoft-com:vml" xmlns:wp14="http://schemas.microsoft.com/office/word/2010/wordprocessingDrawing" xmlns:wp="http://schemas.openxmlformats.org/drawingml/2006/wordprocessingDrawing" xmlns:w10="urn:schemas-microsoft-com:office:word" xmlns:w="http://schemas.openxmlformats.org/wordprocessingml/2006/main" xmlns:w14="http://schemas.microsoft.com/office/word/2010/wordml" xmlns:wpg="http://schemas.microsoft.com/office/word/2010/wordprocessingGroup" xmlns:wpi="http://schemas.microsoft.com/office/word/2010/wordprocessingInk" xmlns:wne="http://schemas.microsoft.com/office/word/2006/wordml" xmlns:wps="http://schemas.microsoft.com/office/word/2010/wordprocessingShape" mc:Ignorable="w14 wp14">
+<w:hdr xmlns:wpc="http://schemas.microsoft.com/office/word/2010/wordprocessingCanvas" xmlns:cx="http://schemas.microsoft.com/office/drawing/2014/chartex" xmlns:cx1="http://schemas.microsoft.com/office/drawing/2015/9/8/chartex" xmlns:cx2="http://schemas.microsoft.com/office/drawing/2015/10/21/chartex" xmlns:cx3="http://schemas.microsoft.com/office/drawing/2016/5/9/chartex" xmlns:cx4="http://schemas.microsoft.com/office/drawing/2016/5/10/chartex" xmlns:cx5="http://schemas.microsoft.com/office/drawing/2016/5/11/chartex" xmlns:cx6="http://schemas.microsoft.com/office/drawing/2016/5/12/chartex" xmlns:cx7="http://schemas.microsoft.com/office/drawing/2016/5/13/chartex" xmlns:cx8="http://schemas.microsoft.com/office/drawing/2016/5/14/chartex" xmlns:mc="http://schemas.openxmlformats.org/markup-compatibility/2006" xmlns:aink="http://schemas.microsoft.com/office/drawing/2016/ink" xmlns:am3d="http://schemas.microsoft.com/office/drawing/2017/model3d" xmlns:o="urn:schemas-microsoft-com:office:office" xmlns:r="http://schemas.openxmlformats.org/officeDocument/2006/relationships" xmlns:m="http://schemas.openxmlformats.org/officeDocument/2006/math" xmlns:v="urn:schemas-microsoft-com:vml" xmlns:wp14="http://schemas.microsoft.com/office/word/2010/wordprocessingDrawing" xmlns:wp="http://schemas.openxmlformats.org/drawingml/2006/wordprocessingDrawing" xmlns:w10="urn:schemas-microsoft-com:office:word" xmlns:w="http://schemas.openxmlformats.org/wordprocessingml/2006/main" xmlns:w14="http://schemas.microsoft.com/office/word/2010/wordml" xmlns:w15="http://schemas.microsoft.com/office/word/2012/wordml" xmlns:w16cex="http://schemas.microsoft.com/office/word/2018/wordml/cex" xmlns:w16cid="http://schemas.microsoft.com/office/word/2016/wordml/cid" xmlns:w16="http://schemas.microsoft.com/office/word/2018/wordml" xmlns:w16se="http://schemas.microsoft.com/office/word/2015/wordml/symex" xmlns:wpg="http://schemas.microsoft.com/office/word/2010/wordprocessingGroup" xmlns:wpi="http://schemas.microsoft.com/office/word/2010/wordprocessingInk" xmlns:wne="http://schemas.microsoft.com/office/word/2006/wordml" xmlns:wps="http://schemas.microsoft.com/office/word/2010/wordprocessingShape" mc:Ignorable="w14 w15 w16se w16cid w16 w16cex wp14">
   <w:p>
     <w:pPr>
       <w:pStyle w:val="Header"/>
@@ -8371,7 +9581,7 @@
 </file>
 
 <file path=word/header2.xml><?xml version="1.0" encoding="utf-8"?>
-<w:hdr xmlns:wpc="http://schemas.microsoft.com/office/word/2010/wordprocessingCanvas" xmlns:mo="http://schemas.microsoft.com/office/mac/office/2008/main" xmlns:mc="http://schemas.openxmlformats.org/markup-compatibility/2006" xmlns:mv="urn:schemas-microsoft-com:mac:vml" xmlns:o="urn:schemas-microsoft-com:office:office" xmlns:r="http://schemas.openxmlformats.org/officeDocument/2006/relationships" xmlns:m="http://schemas.openxmlformats.org/officeDocument/2006/math" xmlns:v="urn:schemas-microsoft-com:vml" xmlns:wp14="http://schemas.microsoft.com/office/word/2010/wordprocessingDrawing" xmlns:wp="http://schemas.openxmlformats.org/drawingml/2006/wordprocessingDrawing" xmlns:w10="urn:schemas-microsoft-com:office:word" xmlns:w="http://schemas.openxmlformats.org/wordprocessingml/2006/main" xmlns:w14="http://schemas.microsoft.com/office/word/2010/wordml" xmlns:wpg="http://schemas.microsoft.com/office/word/2010/wordprocessingGroup" xmlns:wpi="http://schemas.microsoft.com/office/word/2010/wordprocessingInk" xmlns:wne="http://schemas.microsoft.com/office/word/2006/wordml" xmlns:wps="http://schemas.microsoft.com/office/word/2010/wordprocessingShape" mc:Ignorable="w14 wp14">
+<w:hdr xmlns:wpc="http://schemas.microsoft.com/office/word/2010/wordprocessingCanvas" xmlns:cx="http://schemas.microsoft.com/office/drawing/2014/chartex" xmlns:cx1="http://schemas.microsoft.com/office/drawing/2015/9/8/chartex" xmlns:cx2="http://schemas.microsoft.com/office/drawing/2015/10/21/chartex" xmlns:cx3="http://schemas.microsoft.com/office/drawing/2016/5/9/chartex" xmlns:cx4="http://schemas.microsoft.com/office/drawing/2016/5/10/chartex" xmlns:cx5="http://schemas.microsoft.com/office/drawing/2016/5/11/chartex" xmlns:cx6="http://schemas.microsoft.com/office/drawing/2016/5/12/chartex" xmlns:cx7="http://schemas.microsoft.com/office/drawing/2016/5/13/chartex" xmlns:cx8="http://schemas.microsoft.com/office/drawing/2016/5/14/chartex" xmlns:mc="http://schemas.openxmlformats.org/markup-compatibility/2006" xmlns:aink="http://schemas.microsoft.com/office/drawing/2016/ink" xmlns:am3d="http://schemas.microsoft.com/office/drawing/2017/model3d" xmlns:o="urn:schemas-microsoft-com:office:office" xmlns:r="http://schemas.openxmlformats.org/officeDocument/2006/relationships" xmlns:m="http://schemas.openxmlformats.org/officeDocument/2006/math" xmlns:v="urn:schemas-microsoft-com:vml" xmlns:wp14="http://schemas.microsoft.com/office/word/2010/wordprocessingDrawing" xmlns:wp="http://schemas.openxmlformats.org/drawingml/2006/wordprocessingDrawing" xmlns:w10="urn:schemas-microsoft-com:office:word" xmlns:w="http://schemas.openxmlformats.org/wordprocessingml/2006/main" xmlns:w14="http://schemas.microsoft.com/office/word/2010/wordml" xmlns:w15="http://schemas.microsoft.com/office/word/2012/wordml" xmlns:w16cex="http://schemas.microsoft.com/office/word/2018/wordml/cex" xmlns:w16cid="http://schemas.microsoft.com/office/word/2016/wordml/cid" xmlns:w16="http://schemas.microsoft.com/office/word/2018/wordml" xmlns:w16se="http://schemas.microsoft.com/office/word/2015/wordml/symex" xmlns:wpg="http://schemas.microsoft.com/office/word/2010/wordprocessingGroup" xmlns:wpi="http://schemas.microsoft.com/office/word/2010/wordprocessingInk" xmlns:wne="http://schemas.microsoft.com/office/word/2006/wordml" xmlns:wps="http://schemas.microsoft.com/office/word/2010/wordprocessingShape" mc:Ignorable="w14 w15 w16se w16cid w16 w16cex wp14">
   <w:p>
     <w:pPr>
       <w:pStyle w:val="Header"/>
@@ -8409,8 +9619,8 @@
 </file>
 
 <file path=word/numbering.xml><?xml version="1.0" encoding="utf-8"?>
-<w:numbering xmlns:wpc="http://schemas.microsoft.com/office/word/2010/wordprocessingCanvas" xmlns:mo="http://schemas.microsoft.com/office/mac/office/2008/main" xmlns:mc="http://schemas.openxmlformats.org/markup-compatibility/2006" xmlns:mv="urn:schemas-microsoft-com:mac:vml" xmlns:o="urn:schemas-microsoft-com:office:office" xmlns:r="http://schemas.openxmlformats.org/officeDocument/2006/relationships" xmlns:m="http://schemas.openxmlformats.org/officeDocument/2006/math" xmlns:v="urn:schemas-microsoft-com:vml" xmlns:wp14="http://schemas.microsoft.com/office/word/2010/wordprocessingDrawing" xmlns:wp="http://schemas.openxmlformats.org/drawingml/2006/wordprocessingDrawing" xmlns:w10="urn:schemas-microsoft-com:office:word" xmlns:w="http://schemas.openxmlformats.org/wordprocessingml/2006/main" xmlns:w14="http://schemas.microsoft.com/office/word/2010/wordml" xmlns:wpg="http://schemas.microsoft.com/office/word/2010/wordprocessingGroup" xmlns:wpi="http://schemas.microsoft.com/office/word/2010/wordprocessingInk" xmlns:wne="http://schemas.microsoft.com/office/word/2006/wordml" xmlns:wps="http://schemas.microsoft.com/office/word/2010/wordprocessingShape" mc:Ignorable="w14 wp14">
-  <w:abstractNum w:abstractNumId="0">
+<w:numbering xmlns:wpc="http://schemas.microsoft.com/office/word/2010/wordprocessingCanvas" xmlns:cx="http://schemas.microsoft.com/office/drawing/2014/chartex" xmlns:cx1="http://schemas.microsoft.com/office/drawing/2015/9/8/chartex" xmlns:cx2="http://schemas.microsoft.com/office/drawing/2015/10/21/chartex" xmlns:cx3="http://schemas.microsoft.com/office/drawing/2016/5/9/chartex" xmlns:cx4="http://schemas.microsoft.com/office/drawing/2016/5/10/chartex" xmlns:cx5="http://schemas.microsoft.com/office/drawing/2016/5/11/chartex" xmlns:cx6="http://schemas.microsoft.com/office/drawing/2016/5/12/chartex" xmlns:cx7="http://schemas.microsoft.com/office/drawing/2016/5/13/chartex" xmlns:cx8="http://schemas.microsoft.com/office/drawing/2016/5/14/chartex" xmlns:mc="http://schemas.openxmlformats.org/markup-compatibility/2006" xmlns:aink="http://schemas.microsoft.com/office/drawing/2016/ink" xmlns:am3d="http://schemas.microsoft.com/office/drawing/2017/model3d" xmlns:o="urn:schemas-microsoft-com:office:office" xmlns:r="http://schemas.openxmlformats.org/officeDocument/2006/relationships" xmlns:m="http://schemas.openxmlformats.org/officeDocument/2006/math" xmlns:v="urn:schemas-microsoft-com:vml" xmlns:wp14="http://schemas.microsoft.com/office/word/2010/wordprocessingDrawing" xmlns:wp="http://schemas.openxmlformats.org/drawingml/2006/wordprocessingDrawing" xmlns:w10="urn:schemas-microsoft-com:office:word" xmlns:w="http://schemas.openxmlformats.org/wordprocessingml/2006/main" xmlns:w14="http://schemas.microsoft.com/office/word/2010/wordml" xmlns:w15="http://schemas.microsoft.com/office/word/2012/wordml" xmlns:w16cex="http://schemas.microsoft.com/office/word/2018/wordml/cex" xmlns:w16cid="http://schemas.microsoft.com/office/word/2016/wordml/cid" xmlns:w16="http://schemas.microsoft.com/office/word/2018/wordml" xmlns:w16se="http://schemas.microsoft.com/office/word/2015/wordml/symex" xmlns:wpg="http://schemas.microsoft.com/office/word/2010/wordprocessingGroup" xmlns:wpi="http://schemas.microsoft.com/office/word/2010/wordprocessingInk" xmlns:wne="http://schemas.microsoft.com/office/word/2006/wordml" xmlns:wps="http://schemas.microsoft.com/office/word/2010/wordprocessingShape" mc:Ignorable="w14 w15 w16se w16cid w16 w16cex wp14">
+  <w:abstractNum w:abstractNumId="0" w15:restartNumberingAfterBreak="0">
     <w:nsid w:val="FFFFFF83"/>
     <w:multiLevelType w:val="singleLevel"/>
     <w:tmpl w:val="BA64295C"/>
@@ -8431,7 +9641,7 @@
       </w:rPr>
     </w:lvl>
   </w:abstractNum>
-  <w:abstractNum w:abstractNumId="1">
+  <w:abstractNum w:abstractNumId="1" w15:restartNumberingAfterBreak="0">
     <w:nsid w:val="FFFFFF89"/>
     <w:multiLevelType w:val="singleLevel"/>
     <w:tmpl w:val="AF6AFA14"/>
@@ -8452,7 +9662,7 @@
       </w:rPr>
     </w:lvl>
   </w:abstractNum>
-  <w:abstractNum w:abstractNumId="2">
+  <w:abstractNum w:abstractNumId="2" w15:restartNumberingAfterBreak="0">
     <w:nsid w:val="014B3A29"/>
     <w:multiLevelType w:val="hybridMultilevel"/>
     <w:tmpl w:val="FC5E2F32"/>
@@ -8541,7 +9751,7 @@
       </w:pPr>
     </w:lvl>
   </w:abstractNum>
-  <w:abstractNum w:abstractNumId="3">
+  <w:abstractNum w:abstractNumId="3" w15:restartNumberingAfterBreak="0">
     <w:nsid w:val="067A17C0"/>
     <w:multiLevelType w:val="hybridMultilevel"/>
     <w:tmpl w:val="BE28ABCE"/>
@@ -8627,7 +9837,7 @@
       </w:pPr>
     </w:lvl>
   </w:abstractNum>
-  <w:abstractNum w:abstractNumId="4">
+  <w:abstractNum w:abstractNumId="4" w15:restartNumberingAfterBreak="0">
     <w:nsid w:val="06D53B98"/>
     <w:multiLevelType w:val="hybridMultilevel"/>
     <w:tmpl w:val="784804F4"/>
@@ -8715,7 +9925,7 @@
       </w:pPr>
     </w:lvl>
   </w:abstractNum>
-  <w:abstractNum w:abstractNumId="5">
+  <w:abstractNum w:abstractNumId="5" w15:restartNumberingAfterBreak="0">
     <w:nsid w:val="076E2688"/>
     <w:multiLevelType w:val="hybridMultilevel"/>
     <w:tmpl w:val="B498B3D0"/>
@@ -8804,7 +10014,7 @@
       </w:pPr>
     </w:lvl>
   </w:abstractNum>
-  <w:abstractNum w:abstractNumId="6">
+  <w:abstractNum w:abstractNumId="6" w15:restartNumberingAfterBreak="0">
     <w:nsid w:val="08E72E5E"/>
     <w:multiLevelType w:val="hybridMultilevel"/>
     <w:tmpl w:val="092C5658"/>
@@ -8890,7 +10100,7 @@
       </w:pPr>
     </w:lvl>
   </w:abstractNum>
-  <w:abstractNum w:abstractNumId="7">
+  <w:abstractNum w:abstractNumId="7" w15:restartNumberingAfterBreak="0">
     <w:nsid w:val="094145CE"/>
     <w:multiLevelType w:val="hybridMultilevel"/>
     <w:tmpl w:val="49F24118"/>
@@ -8979,7 +10189,7 @@
       </w:pPr>
     </w:lvl>
   </w:abstractNum>
-  <w:abstractNum w:abstractNumId="8">
+  <w:abstractNum w:abstractNumId="8" w15:restartNumberingAfterBreak="0">
     <w:nsid w:val="0A9B1978"/>
     <w:multiLevelType w:val="hybridMultilevel"/>
     <w:tmpl w:val="199E1BB0"/>
@@ -9065,7 +10275,7 @@
       </w:pPr>
     </w:lvl>
   </w:abstractNum>
-  <w:abstractNum w:abstractNumId="9">
+  <w:abstractNum w:abstractNumId="9" w15:restartNumberingAfterBreak="0">
     <w:nsid w:val="0BE73D96"/>
     <w:multiLevelType w:val="hybridMultilevel"/>
     <w:tmpl w:val="20D27546"/>
@@ -9151,7 +10361,7 @@
       </w:pPr>
     </w:lvl>
   </w:abstractNum>
-  <w:abstractNum w:abstractNumId="10">
+  <w:abstractNum w:abstractNumId="10" w15:restartNumberingAfterBreak="0">
     <w:nsid w:val="0C9F5571"/>
     <w:multiLevelType w:val="hybridMultilevel"/>
     <w:tmpl w:val="1DCC8EB2"/>
@@ -9239,7 +10449,7 @@
       </w:pPr>
     </w:lvl>
   </w:abstractNum>
-  <w:abstractNum w:abstractNumId="11">
+  <w:abstractNum w:abstractNumId="11" w15:restartNumberingAfterBreak="0">
     <w:nsid w:val="0E41191F"/>
     <w:multiLevelType w:val="hybridMultilevel"/>
     <w:tmpl w:val="2A205F8A"/>
@@ -9327,7 +10537,7 @@
       </w:pPr>
     </w:lvl>
   </w:abstractNum>
-  <w:abstractNum w:abstractNumId="12">
+  <w:abstractNum w:abstractNumId="12" w15:restartNumberingAfterBreak="0">
     <w:nsid w:val="0EBC0284"/>
     <w:multiLevelType w:val="hybridMultilevel"/>
     <w:tmpl w:val="2EC81E72"/>
@@ -9418,7 +10628,7 @@
       </w:pPr>
     </w:lvl>
   </w:abstractNum>
-  <w:abstractNum w:abstractNumId="13">
+  <w:abstractNum w:abstractNumId="13" w15:restartNumberingAfterBreak="0">
     <w:nsid w:val="0F3D3F60"/>
     <w:multiLevelType w:val="hybridMultilevel"/>
     <w:tmpl w:val="2DD49D58"/>
@@ -9506,7 +10716,7 @@
       </w:pPr>
     </w:lvl>
   </w:abstractNum>
-  <w:abstractNum w:abstractNumId="14">
+  <w:abstractNum w:abstractNumId="14" w15:restartNumberingAfterBreak="0">
     <w:nsid w:val="13EE41F6"/>
     <w:multiLevelType w:val="hybridMultilevel"/>
     <w:tmpl w:val="957A0AB8"/>
@@ -9592,7 +10802,7 @@
       </w:pPr>
     </w:lvl>
   </w:abstractNum>
-  <w:abstractNum w:abstractNumId="15">
+  <w:abstractNum w:abstractNumId="15" w15:restartNumberingAfterBreak="0">
     <w:nsid w:val="15A63498"/>
     <w:multiLevelType w:val="hybridMultilevel"/>
     <w:tmpl w:val="B00C5848"/>
@@ -9681,7 +10891,7 @@
       </w:pPr>
     </w:lvl>
   </w:abstractNum>
-  <w:abstractNum w:abstractNumId="16">
+  <w:abstractNum w:abstractNumId="16" w15:restartNumberingAfterBreak="0">
     <w:nsid w:val="15F50C8E"/>
     <w:multiLevelType w:val="hybridMultilevel"/>
     <w:tmpl w:val="943A186A"/>
@@ -9767,7 +10977,7 @@
       </w:pPr>
     </w:lvl>
   </w:abstractNum>
-  <w:abstractNum w:abstractNumId="17">
+  <w:abstractNum w:abstractNumId="17" w15:restartNumberingAfterBreak="0">
     <w:nsid w:val="18192B91"/>
     <w:multiLevelType w:val="hybridMultilevel"/>
     <w:tmpl w:val="0BEE1B0C"/>
@@ -9856,7 +11066,7 @@
       </w:pPr>
     </w:lvl>
   </w:abstractNum>
-  <w:abstractNum w:abstractNumId="18">
+  <w:abstractNum w:abstractNumId="18" w15:restartNumberingAfterBreak="0">
     <w:nsid w:val="19D65D7F"/>
     <w:multiLevelType w:val="hybridMultilevel"/>
     <w:tmpl w:val="1FF08F42"/>
@@ -9942,7 +11152,7 @@
       </w:pPr>
     </w:lvl>
   </w:abstractNum>
-  <w:abstractNum w:abstractNumId="19">
+  <w:abstractNum w:abstractNumId="19" w15:restartNumberingAfterBreak="0">
     <w:nsid w:val="1C093BF7"/>
     <w:multiLevelType w:val="hybridMultilevel"/>
     <w:tmpl w:val="476A2750"/>
@@ -10028,7 +11238,7 @@
       </w:pPr>
     </w:lvl>
   </w:abstractNum>
-  <w:abstractNum w:abstractNumId="20">
+  <w:abstractNum w:abstractNumId="20" w15:restartNumberingAfterBreak="0">
     <w:nsid w:val="1CCE3B62"/>
     <w:multiLevelType w:val="hybridMultilevel"/>
     <w:tmpl w:val="D86E7138"/>
@@ -10117,7 +11327,7 @@
       </w:pPr>
     </w:lvl>
   </w:abstractNum>
-  <w:abstractNum w:abstractNumId="21">
+  <w:abstractNum w:abstractNumId="21" w15:restartNumberingAfterBreak="0">
     <w:nsid w:val="1E554EA8"/>
     <w:multiLevelType w:val="hybridMultilevel"/>
     <w:tmpl w:val="367C95DE"/>
@@ -10206,7 +11416,7 @@
       </w:pPr>
     </w:lvl>
   </w:abstractNum>
-  <w:abstractNum w:abstractNumId="22">
+  <w:abstractNum w:abstractNumId="22" w15:restartNumberingAfterBreak="0">
     <w:nsid w:val="1F676E80"/>
     <w:multiLevelType w:val="hybridMultilevel"/>
     <w:tmpl w:val="CA5473FA"/>
@@ -10292,7 +11502,7 @@
       </w:pPr>
     </w:lvl>
   </w:abstractNum>
-  <w:abstractNum w:abstractNumId="23">
+  <w:abstractNum w:abstractNumId="23" w15:restartNumberingAfterBreak="0">
     <w:nsid w:val="21A7385F"/>
     <w:multiLevelType w:val="hybridMultilevel"/>
     <w:tmpl w:val="83A281AC"/>
@@ -10378,7 +11588,7 @@
       </w:pPr>
     </w:lvl>
   </w:abstractNum>
-  <w:abstractNum w:abstractNumId="24">
+  <w:abstractNum w:abstractNumId="24" w15:restartNumberingAfterBreak="0">
     <w:nsid w:val="243F3F11"/>
     <w:multiLevelType w:val="hybridMultilevel"/>
     <w:tmpl w:val="5FCCB1B8"/>
@@ -10464,7 +11674,7 @@
       </w:pPr>
     </w:lvl>
   </w:abstractNum>
-  <w:abstractNum w:abstractNumId="25">
+  <w:abstractNum w:abstractNumId="25" w15:restartNumberingAfterBreak="0">
     <w:nsid w:val="24F03FDB"/>
     <w:multiLevelType w:val="multilevel"/>
     <w:tmpl w:val="F502E23C"/>
@@ -10577,7 +11787,7 @@
       </w:pPr>
     </w:lvl>
   </w:abstractNum>
-  <w:abstractNum w:abstractNumId="26">
+  <w:abstractNum w:abstractNumId="26" w15:restartNumberingAfterBreak="0">
     <w:nsid w:val="26D57482"/>
     <w:multiLevelType w:val="hybridMultilevel"/>
     <w:tmpl w:val="199E1BB0"/>
@@ -10663,7 +11873,7 @@
       </w:pPr>
     </w:lvl>
   </w:abstractNum>
-  <w:abstractNum w:abstractNumId="27">
+  <w:abstractNum w:abstractNumId="27" w15:restartNumberingAfterBreak="0">
     <w:nsid w:val="27272B17"/>
     <w:multiLevelType w:val="hybridMultilevel"/>
     <w:tmpl w:val="9B1624E6"/>
@@ -10749,7 +11959,7 @@
       </w:pPr>
     </w:lvl>
   </w:abstractNum>
-  <w:abstractNum w:abstractNumId="28">
+  <w:abstractNum w:abstractNumId="28" w15:restartNumberingAfterBreak="0">
     <w:nsid w:val="27C318DC"/>
     <w:multiLevelType w:val="hybridMultilevel"/>
     <w:tmpl w:val="E3780E80"/>
@@ -10835,7 +12045,7 @@
       </w:pPr>
     </w:lvl>
   </w:abstractNum>
-  <w:abstractNum w:abstractNumId="29">
+  <w:abstractNum w:abstractNumId="29" w15:restartNumberingAfterBreak="0">
     <w:nsid w:val="29B00225"/>
     <w:multiLevelType w:val="hybridMultilevel"/>
     <w:tmpl w:val="EC703036"/>
@@ -10924,7 +12134,7 @@
       </w:pPr>
     </w:lvl>
   </w:abstractNum>
-  <w:abstractNum w:abstractNumId="30">
+  <w:abstractNum w:abstractNumId="30" w15:restartNumberingAfterBreak="0">
     <w:nsid w:val="29D20FA1"/>
     <w:multiLevelType w:val="hybridMultilevel"/>
     <w:tmpl w:val="9544DB66"/>
@@ -11010,7 +12220,7 @@
       </w:pPr>
     </w:lvl>
   </w:abstractNum>
-  <w:abstractNum w:abstractNumId="31">
+  <w:abstractNum w:abstractNumId="31" w15:restartNumberingAfterBreak="0">
     <w:nsid w:val="2A2B671E"/>
     <w:multiLevelType w:val="hybridMultilevel"/>
     <w:tmpl w:val="64BE6620"/>
@@ -11096,7 +12306,7 @@
       </w:pPr>
     </w:lvl>
   </w:abstractNum>
-  <w:abstractNum w:abstractNumId="32">
+  <w:abstractNum w:abstractNumId="32" w15:restartNumberingAfterBreak="0">
     <w:nsid w:val="2BD70CDA"/>
     <w:multiLevelType w:val="hybridMultilevel"/>
     <w:tmpl w:val="9280A0EC"/>
@@ -11185,7 +12395,7 @@
       </w:pPr>
     </w:lvl>
   </w:abstractNum>
-  <w:abstractNum w:abstractNumId="33">
+  <w:abstractNum w:abstractNumId="33" w15:restartNumberingAfterBreak="0">
     <w:nsid w:val="2C1E3C95"/>
     <w:multiLevelType w:val="hybridMultilevel"/>
     <w:tmpl w:val="784804F4"/>
@@ -11273,7 +12483,7 @@
       </w:pPr>
     </w:lvl>
   </w:abstractNum>
-  <w:abstractNum w:abstractNumId="34">
+  <w:abstractNum w:abstractNumId="34" w15:restartNumberingAfterBreak="0">
     <w:nsid w:val="2C7A783D"/>
     <w:multiLevelType w:val="hybridMultilevel"/>
     <w:tmpl w:val="15943BBE"/>
@@ -11359,7 +12569,7 @@
       </w:pPr>
     </w:lvl>
   </w:abstractNum>
-  <w:abstractNum w:abstractNumId="35">
+  <w:abstractNum w:abstractNumId="35" w15:restartNumberingAfterBreak="0">
     <w:nsid w:val="2D8C192E"/>
     <w:multiLevelType w:val="hybridMultilevel"/>
     <w:tmpl w:val="E5AEEB52"/>
@@ -11447,7 +12657,7 @@
       </w:pPr>
     </w:lvl>
   </w:abstractNum>
-  <w:abstractNum w:abstractNumId="36">
+  <w:abstractNum w:abstractNumId="36" w15:restartNumberingAfterBreak="0">
     <w:nsid w:val="2EE5495B"/>
     <w:multiLevelType w:val="hybridMultilevel"/>
     <w:tmpl w:val="AADE7886"/>
@@ -11536,7 +12746,7 @@
       </w:pPr>
     </w:lvl>
   </w:abstractNum>
-  <w:abstractNum w:abstractNumId="37">
+  <w:abstractNum w:abstractNumId="37" w15:restartNumberingAfterBreak="0">
     <w:nsid w:val="32C90A38"/>
     <w:multiLevelType w:val="hybridMultilevel"/>
     <w:tmpl w:val="7E0ABBC4"/>
@@ -11622,7 +12832,7 @@
       </w:pPr>
     </w:lvl>
   </w:abstractNum>
-  <w:abstractNum w:abstractNumId="38">
+  <w:abstractNum w:abstractNumId="38" w15:restartNumberingAfterBreak="0">
     <w:nsid w:val="32D96FA3"/>
     <w:multiLevelType w:val="hybridMultilevel"/>
     <w:tmpl w:val="FFC26600"/>
@@ -11708,7 +12918,7 @@
       </w:pPr>
     </w:lvl>
   </w:abstractNum>
-  <w:abstractNum w:abstractNumId="39">
+  <w:abstractNum w:abstractNumId="39" w15:restartNumberingAfterBreak="0">
     <w:nsid w:val="35400B8B"/>
     <w:multiLevelType w:val="hybridMultilevel"/>
     <w:tmpl w:val="03EA94C6"/>
@@ -11794,7 +13004,7 @@
       </w:pPr>
     </w:lvl>
   </w:abstractNum>
-  <w:abstractNum w:abstractNumId="40">
+  <w:abstractNum w:abstractNumId="40" w15:restartNumberingAfterBreak="0">
     <w:nsid w:val="39790567"/>
     <w:multiLevelType w:val="hybridMultilevel"/>
     <w:tmpl w:val="CD745766"/>
@@ -11880,7 +13090,7 @@
       </w:pPr>
     </w:lvl>
   </w:abstractNum>
-  <w:abstractNum w:abstractNumId="41">
+  <w:abstractNum w:abstractNumId="41" w15:restartNumberingAfterBreak="0">
     <w:nsid w:val="3AB0430E"/>
     <w:multiLevelType w:val="hybridMultilevel"/>
     <w:tmpl w:val="C8948B46"/>
@@ -11970,7 +13180,7 @@
       </w:pPr>
     </w:lvl>
   </w:abstractNum>
-  <w:abstractNum w:abstractNumId="42">
+  <w:abstractNum w:abstractNumId="42" w15:restartNumberingAfterBreak="0">
     <w:nsid w:val="3CD025B0"/>
     <w:multiLevelType w:val="hybridMultilevel"/>
     <w:tmpl w:val="11124AFE"/>
@@ -12056,7 +13266,7 @@
       </w:pPr>
     </w:lvl>
   </w:abstractNum>
-  <w:abstractNum w:abstractNumId="43">
+  <w:abstractNum w:abstractNumId="43" w15:restartNumberingAfterBreak="0">
     <w:nsid w:val="3E323642"/>
     <w:multiLevelType w:val="hybridMultilevel"/>
     <w:tmpl w:val="6218A766"/>
@@ -12142,7 +13352,7 @@
       </w:pPr>
     </w:lvl>
   </w:abstractNum>
-  <w:abstractNum w:abstractNumId="44">
+  <w:abstractNum w:abstractNumId="44" w15:restartNumberingAfterBreak="0">
     <w:nsid w:val="3F5F57A9"/>
     <w:multiLevelType w:val="hybridMultilevel"/>
     <w:tmpl w:val="4F6093F0"/>
@@ -12230,7 +13440,7 @@
       </w:pPr>
     </w:lvl>
   </w:abstractNum>
-  <w:abstractNum w:abstractNumId="45">
+  <w:abstractNum w:abstractNumId="45" w15:restartNumberingAfterBreak="0">
     <w:nsid w:val="41145537"/>
     <w:multiLevelType w:val="hybridMultilevel"/>
     <w:tmpl w:val="B9E89AAA"/>
@@ -12316,7 +13526,7 @@
       </w:pPr>
     </w:lvl>
   </w:abstractNum>
-  <w:abstractNum w:abstractNumId="46">
+  <w:abstractNum w:abstractNumId="46" w15:restartNumberingAfterBreak="0">
     <w:nsid w:val="41397489"/>
     <w:multiLevelType w:val="hybridMultilevel"/>
     <w:tmpl w:val="7E0ABBC4"/>
@@ -12402,7 +13612,7 @@
       </w:pPr>
     </w:lvl>
   </w:abstractNum>
-  <w:abstractNum w:abstractNumId="47">
+  <w:abstractNum w:abstractNumId="47" w15:restartNumberingAfterBreak="0">
     <w:nsid w:val="413D7887"/>
     <w:multiLevelType w:val="hybridMultilevel"/>
     <w:tmpl w:val="5B928696"/>
@@ -12488,7 +13698,7 @@
       </w:pPr>
     </w:lvl>
   </w:abstractNum>
-  <w:abstractNum w:abstractNumId="48">
+  <w:abstractNum w:abstractNumId="48" w15:restartNumberingAfterBreak="0">
     <w:nsid w:val="48342DBE"/>
     <w:multiLevelType w:val="hybridMultilevel"/>
     <w:tmpl w:val="3B0CC63E"/>
@@ -12574,7 +13784,7 @@
       </w:pPr>
     </w:lvl>
   </w:abstractNum>
-  <w:abstractNum w:abstractNumId="49">
+  <w:abstractNum w:abstractNumId="49" w15:restartNumberingAfterBreak="0">
     <w:nsid w:val="48A51BF8"/>
     <w:multiLevelType w:val="hybridMultilevel"/>
     <w:tmpl w:val="5320891A"/>
@@ -12663,7 +13873,7 @@
       </w:pPr>
     </w:lvl>
   </w:abstractNum>
-  <w:abstractNum w:abstractNumId="50">
+  <w:abstractNum w:abstractNumId="50" w15:restartNumberingAfterBreak="0">
     <w:nsid w:val="51043D45"/>
     <w:multiLevelType w:val="hybridMultilevel"/>
     <w:tmpl w:val="6C8A5172"/>
@@ -12749,7 +13959,7 @@
       </w:pPr>
     </w:lvl>
   </w:abstractNum>
-  <w:abstractNum w:abstractNumId="51">
+  <w:abstractNum w:abstractNumId="51" w15:restartNumberingAfterBreak="0">
     <w:nsid w:val="53ED7551"/>
     <w:multiLevelType w:val="hybridMultilevel"/>
     <w:tmpl w:val="E2543218"/>
@@ -12835,7 +14045,7 @@
       </w:pPr>
     </w:lvl>
   </w:abstractNum>
-  <w:abstractNum w:abstractNumId="52">
+  <w:abstractNum w:abstractNumId="52" w15:restartNumberingAfterBreak="0">
     <w:nsid w:val="54FC066F"/>
     <w:multiLevelType w:val="multilevel"/>
     <w:tmpl w:val="F73A327E"/>
@@ -12921,7 +14131,7 @@
       </w:pPr>
     </w:lvl>
   </w:abstractNum>
-  <w:abstractNum w:abstractNumId="53">
+  <w:abstractNum w:abstractNumId="53" w15:restartNumberingAfterBreak="0">
     <w:nsid w:val="5A6C1CA3"/>
     <w:multiLevelType w:val="hybridMultilevel"/>
     <w:tmpl w:val="9BBC25D6"/>
@@ -13007,7 +14217,7 @@
       </w:pPr>
     </w:lvl>
   </w:abstractNum>
-  <w:abstractNum w:abstractNumId="54">
+  <w:abstractNum w:abstractNumId="54" w15:restartNumberingAfterBreak="0">
     <w:nsid w:val="5C9E6E3C"/>
     <w:multiLevelType w:val="hybridMultilevel"/>
     <w:tmpl w:val="7AA8E4EA"/>
@@ -13093,7 +14303,7 @@
       </w:pPr>
     </w:lvl>
   </w:abstractNum>
-  <w:abstractNum w:abstractNumId="55">
+  <w:abstractNum w:abstractNumId="55" w15:restartNumberingAfterBreak="0">
     <w:nsid w:val="5D542EAB"/>
     <w:multiLevelType w:val="hybridMultilevel"/>
     <w:tmpl w:val="15943BBE"/>
@@ -13179,7 +14389,7 @@
       </w:pPr>
     </w:lvl>
   </w:abstractNum>
-  <w:abstractNum w:abstractNumId="56">
+  <w:abstractNum w:abstractNumId="56" w15:restartNumberingAfterBreak="0">
     <w:nsid w:val="67410305"/>
     <w:multiLevelType w:val="hybridMultilevel"/>
     <w:tmpl w:val="F73A327E"/>
@@ -13265,7 +14475,7 @@
       </w:pPr>
     </w:lvl>
   </w:abstractNum>
-  <w:abstractNum w:abstractNumId="57">
+  <w:abstractNum w:abstractNumId="57" w15:restartNumberingAfterBreak="0">
     <w:nsid w:val="682A6993"/>
     <w:multiLevelType w:val="hybridMultilevel"/>
     <w:tmpl w:val="0BF88F06"/>
@@ -13354,7 +14564,7 @@
       </w:pPr>
     </w:lvl>
   </w:abstractNum>
-  <w:abstractNum w:abstractNumId="58">
+  <w:abstractNum w:abstractNumId="58" w15:restartNumberingAfterBreak="0">
     <w:nsid w:val="684A1952"/>
     <w:multiLevelType w:val="hybridMultilevel"/>
     <w:tmpl w:val="09926F2A"/>
@@ -13440,7 +14650,7 @@
       </w:pPr>
     </w:lvl>
   </w:abstractNum>
-  <w:abstractNum w:abstractNumId="59">
+  <w:abstractNum w:abstractNumId="59" w15:restartNumberingAfterBreak="0">
     <w:nsid w:val="691046E4"/>
     <w:multiLevelType w:val="hybridMultilevel"/>
     <w:tmpl w:val="D402DE12"/>
@@ -13526,7 +14736,7 @@
       </w:pPr>
     </w:lvl>
   </w:abstractNum>
-  <w:abstractNum w:abstractNumId="60">
+  <w:abstractNum w:abstractNumId="60" w15:restartNumberingAfterBreak="0">
     <w:nsid w:val="6EDD5CC3"/>
     <w:multiLevelType w:val="hybridMultilevel"/>
     <w:tmpl w:val="DB32C63A"/>
@@ -13615,7 +14825,7 @@
       </w:pPr>
     </w:lvl>
   </w:abstractNum>
-  <w:abstractNum w:abstractNumId="61">
+  <w:abstractNum w:abstractNumId="61" w15:restartNumberingAfterBreak="0">
     <w:nsid w:val="6FA42F1E"/>
     <w:multiLevelType w:val="hybridMultilevel"/>
     <w:tmpl w:val="A8D2EFBC"/>
@@ -13704,7 +14914,7 @@
       </w:pPr>
     </w:lvl>
   </w:abstractNum>
-  <w:abstractNum w:abstractNumId="62">
+  <w:abstractNum w:abstractNumId="62" w15:restartNumberingAfterBreak="0">
     <w:nsid w:val="6FC647E4"/>
     <w:multiLevelType w:val="hybridMultilevel"/>
     <w:tmpl w:val="54C09A2A"/>
@@ -13793,7 +15003,7 @@
       </w:pPr>
     </w:lvl>
   </w:abstractNum>
-  <w:abstractNum w:abstractNumId="63">
+  <w:abstractNum w:abstractNumId="63" w15:restartNumberingAfterBreak="0">
     <w:nsid w:val="70221E01"/>
     <w:multiLevelType w:val="hybridMultilevel"/>
     <w:tmpl w:val="A54E43B4"/>
@@ -13882,7 +15092,7 @@
       </w:pPr>
     </w:lvl>
   </w:abstractNum>
-  <w:abstractNum w:abstractNumId="64">
+  <w:abstractNum w:abstractNumId="64" w15:restartNumberingAfterBreak="0">
     <w:nsid w:val="708B47FF"/>
     <w:multiLevelType w:val="hybridMultilevel"/>
     <w:tmpl w:val="6EC61010"/>
@@ -13971,7 +15181,7 @@
       </w:pPr>
     </w:lvl>
   </w:abstractNum>
-  <w:abstractNum w:abstractNumId="65">
+  <w:abstractNum w:abstractNumId="65" w15:restartNumberingAfterBreak="0">
     <w:nsid w:val="752840AA"/>
     <w:multiLevelType w:val="hybridMultilevel"/>
     <w:tmpl w:val="01F4689A"/>
@@ -14057,7 +15267,7 @@
       </w:pPr>
     </w:lvl>
   </w:abstractNum>
-  <w:abstractNum w:abstractNumId="66">
+  <w:abstractNum w:abstractNumId="66" w15:restartNumberingAfterBreak="0">
     <w:nsid w:val="77B9348D"/>
     <w:multiLevelType w:val="hybridMultilevel"/>
     <w:tmpl w:val="6EC87126"/>
@@ -14146,7 +15356,7 @@
       </w:pPr>
     </w:lvl>
   </w:abstractNum>
-  <w:abstractNum w:abstractNumId="67">
+  <w:abstractNum w:abstractNumId="67" w15:restartNumberingAfterBreak="0">
     <w:nsid w:val="7CDD75A0"/>
     <w:multiLevelType w:val="hybridMultilevel"/>
     <w:tmpl w:val="BC9C41D6"/>
@@ -14468,7 +15678,7 @@
 </file>
 
 <file path=word/styles.xml><?xml version="1.0" encoding="utf-8"?>
-<w:styles xmlns:mc="http://schemas.openxmlformats.org/markup-compatibility/2006" xmlns:r="http://schemas.openxmlformats.org/officeDocument/2006/relationships" xmlns:w="http://schemas.openxmlformats.org/wordprocessingml/2006/main" xmlns:w14="http://schemas.microsoft.com/office/word/2010/wordml" mc:Ignorable="w14">
+<w:styles xmlns:mc="http://schemas.openxmlformats.org/markup-compatibility/2006" xmlns:r="http://schemas.openxmlformats.org/officeDocument/2006/relationships" xmlns:w="http://schemas.openxmlformats.org/wordprocessingml/2006/main" xmlns:w14="http://schemas.microsoft.com/office/word/2010/wordml" xmlns:w15="http://schemas.microsoft.com/office/word/2012/wordml" xmlns:w16cex="http://schemas.microsoft.com/office/word/2018/wordml/cex" xmlns:w16cid="http://schemas.microsoft.com/office/word/2016/wordml/cid" xmlns:w16="http://schemas.microsoft.com/office/word/2018/wordml" xmlns:w16se="http://schemas.microsoft.com/office/word/2015/wordml/symex" mc:Ignorable="w14 w15 w16se w16cid w16 w16cex">
   <w:docDefaults>
     <w:rPrDefault>
       <w:rPr>
@@ -14478,7 +15688,7 @@
     </w:rPrDefault>
     <w:pPrDefault/>
   </w:docDefaults>
-  <w:latentStyles w:defLockedState="0" w:defUIPriority="0" w:defSemiHidden="0" w:defUnhideWhenUsed="0" w:defQFormat="0" w:count="276">
+  <w:latentStyles w:defLockedState="0" w:defUIPriority="0" w:defSemiHidden="0" w:defUnhideWhenUsed="0" w:defQFormat="0" w:count="376">
     <w:lsdException w:name="Normal" w:qFormat="1"/>
     <w:lsdException w:name="heading 1" w:qFormat="1"/>
     <w:lsdException w:name="heading 2" w:qFormat="1"/>
@@ -14489,16 +15699,144 @@
     <w:lsdException w:name="heading 7" w:semiHidden="1" w:unhideWhenUsed="1" w:qFormat="1"/>
     <w:lsdException w:name="heading 8" w:semiHidden="1" w:unhideWhenUsed="1" w:qFormat="1"/>
     <w:lsdException w:name="heading 9" w:semiHidden="1" w:unhideWhenUsed="1" w:qFormat="1"/>
-    <w:lsdException w:name="header" w:uiPriority="99"/>
+    <w:lsdException w:name="index 2" w:semiHidden="1" w:unhideWhenUsed="1"/>
+    <w:lsdException w:name="index 3" w:semiHidden="1" w:unhideWhenUsed="1"/>
+    <w:lsdException w:name="index 4" w:semiHidden="1" w:unhideWhenUsed="1"/>
+    <w:lsdException w:name="index 5" w:semiHidden="1" w:unhideWhenUsed="1"/>
+    <w:lsdException w:name="index 6" w:semiHidden="1" w:unhideWhenUsed="1"/>
+    <w:lsdException w:name="index 7" w:semiHidden="1" w:unhideWhenUsed="1"/>
+    <w:lsdException w:name="index 8" w:semiHidden="1" w:unhideWhenUsed="1"/>
+    <w:lsdException w:name="index 9" w:semiHidden="1" w:unhideWhenUsed="1"/>
+    <w:lsdException w:name="toc 1" w:semiHidden="1" w:unhideWhenUsed="1"/>
+    <w:lsdException w:name="toc 2" w:semiHidden="1" w:unhideWhenUsed="1"/>
+    <w:lsdException w:name="toc 3" w:semiHidden="1" w:unhideWhenUsed="1"/>
+    <w:lsdException w:name="toc 4" w:semiHidden="1" w:unhideWhenUsed="1"/>
+    <w:lsdException w:name="toc 5" w:semiHidden="1" w:unhideWhenUsed="1"/>
+    <w:lsdException w:name="toc 6" w:semiHidden="1" w:unhideWhenUsed="1"/>
+    <w:lsdException w:name="toc 7" w:semiHidden="1" w:unhideWhenUsed="1"/>
+    <w:lsdException w:name="toc 8" w:semiHidden="1" w:unhideWhenUsed="1"/>
+    <w:lsdException w:name="toc 9" w:semiHidden="1" w:unhideWhenUsed="1"/>
+    <w:lsdException w:name="Normal Indent" w:semiHidden="1" w:unhideWhenUsed="1"/>
+    <w:lsdException w:name="footnote text" w:semiHidden="1" w:unhideWhenUsed="1"/>
+    <w:lsdException w:name="annotation text" w:semiHidden="1" w:unhideWhenUsed="1"/>
+    <w:lsdException w:name="header" w:semiHidden="1" w:uiPriority="99" w:unhideWhenUsed="1"/>
+    <w:lsdException w:name="footer" w:semiHidden="1" w:unhideWhenUsed="1"/>
+    <w:lsdException w:name="index heading" w:semiHidden="1" w:unhideWhenUsed="1"/>
     <w:lsdException w:name="caption" w:semiHidden="1" w:unhideWhenUsed="1" w:qFormat="1"/>
+    <w:lsdException w:name="table of figures" w:semiHidden="1" w:unhideWhenUsed="1"/>
+    <w:lsdException w:name="envelope address" w:semiHidden="1" w:unhideWhenUsed="1"/>
+    <w:lsdException w:name="envelope return" w:semiHidden="1" w:unhideWhenUsed="1"/>
+    <w:lsdException w:name="footnote reference" w:semiHidden="1" w:unhideWhenUsed="1"/>
+    <w:lsdException w:name="annotation reference" w:semiHidden="1" w:unhideWhenUsed="1"/>
+    <w:lsdException w:name="line number" w:semiHidden="1" w:unhideWhenUsed="1"/>
+    <w:lsdException w:name="page number" w:semiHidden="1" w:unhideWhenUsed="1"/>
+    <w:lsdException w:name="endnote reference" w:semiHidden="1" w:unhideWhenUsed="1"/>
+    <w:lsdException w:name="endnote text" w:semiHidden="1" w:unhideWhenUsed="1"/>
+    <w:lsdException w:name="table of authorities" w:semiHidden="1" w:unhideWhenUsed="1"/>
+    <w:lsdException w:name="macro" w:semiHidden="1" w:unhideWhenUsed="1"/>
+    <w:lsdException w:name="toa heading" w:semiHidden="1" w:unhideWhenUsed="1"/>
+    <w:lsdException w:name="List" w:semiHidden="1" w:unhideWhenUsed="1"/>
+    <w:lsdException w:name="List Bullet" w:semiHidden="1" w:unhideWhenUsed="1"/>
+    <w:lsdException w:name="List Number" w:semiHidden="1" w:unhideWhenUsed="1"/>
+    <w:lsdException w:name="List 2" w:semiHidden="1" w:unhideWhenUsed="1"/>
+    <w:lsdException w:name="List 3" w:semiHidden="1" w:unhideWhenUsed="1"/>
+    <w:lsdException w:name="List 4" w:semiHidden="1" w:unhideWhenUsed="1"/>
+    <w:lsdException w:name="List Bullet 2" w:semiHidden="1" w:unhideWhenUsed="1"/>
+    <w:lsdException w:name="List Bullet 3" w:semiHidden="1" w:unhideWhenUsed="1"/>
+    <w:lsdException w:name="List Number 2" w:semiHidden="1" w:unhideWhenUsed="1"/>
+    <w:lsdException w:name="List Number 3" w:semiHidden="1" w:unhideWhenUsed="1"/>
+    <w:lsdException w:name="List Number 4" w:semiHidden="1" w:unhideWhenUsed="1"/>
+    <w:lsdException w:name="List Number 5" w:semiHidden="1" w:unhideWhenUsed="1"/>
     <w:lsdException w:name="Title" w:qFormat="1"/>
+    <w:lsdException w:name="Closing" w:semiHidden="1" w:unhideWhenUsed="1"/>
+    <w:lsdException w:name="Signature" w:semiHidden="1" w:unhideWhenUsed="1"/>
+    <w:lsdException w:name="Default Paragraph Font" w:semiHidden="1" w:unhideWhenUsed="1"/>
+    <w:lsdException w:name="Body Text" w:semiHidden="1" w:unhideWhenUsed="1"/>
+    <w:lsdException w:name="Body Text Indent" w:semiHidden="1" w:unhideWhenUsed="1"/>
+    <w:lsdException w:name="List Continue" w:semiHidden="1" w:unhideWhenUsed="1"/>
+    <w:lsdException w:name="List Continue 2" w:semiHidden="1" w:unhideWhenUsed="1"/>
+    <w:lsdException w:name="List Continue 3" w:semiHidden="1" w:unhideWhenUsed="1"/>
+    <w:lsdException w:name="List Continue 4" w:semiHidden="1" w:unhideWhenUsed="1"/>
+    <w:lsdException w:name="List Continue 5" w:semiHidden="1" w:unhideWhenUsed="1"/>
+    <w:lsdException w:name="Message Header" w:semiHidden="1" w:unhideWhenUsed="1"/>
     <w:lsdException w:name="Subtitle" w:qFormat="1"/>
-    <w:lsdException w:name="Hyperlink" w:uiPriority="99"/>
+    <w:lsdException w:name="Salutation" w:semiHidden="1" w:unhideWhenUsed="1"/>
+    <w:lsdException w:name="Date" w:semiHidden="1" w:unhideWhenUsed="1"/>
+    <w:lsdException w:name="Body Text First Indent" w:semiHidden="1" w:unhideWhenUsed="1"/>
+    <w:lsdException w:name="Body Text Indent 2" w:semiHidden="1" w:unhideWhenUsed="1"/>
+    <w:lsdException w:name="Body Text Indent 3" w:semiHidden="1" w:unhideWhenUsed="1"/>
+    <w:lsdException w:name="Block Text" w:semiHidden="1" w:unhideWhenUsed="1"/>
+    <w:lsdException w:name="Hyperlink" w:semiHidden="1" w:uiPriority="99" w:unhideWhenUsed="1"/>
+    <w:lsdException w:name="FollowedHyperlink" w:semiHidden="1" w:unhideWhenUsed="1"/>
     <w:lsdException w:name="Strong" w:qFormat="1"/>
     <w:lsdException w:name="Emphasis" w:qFormat="1"/>
-    <w:lsdException w:name="Plain Text" w:uiPriority="99"/>
-    <w:lsdException w:name="Normal (Web)" w:uiPriority="99"/>
+    <w:lsdException w:name="Document Map" w:semiHidden="1" w:unhideWhenUsed="1"/>
+    <w:lsdException w:name="Plain Text" w:semiHidden="1" w:uiPriority="99" w:unhideWhenUsed="1"/>
+    <w:lsdException w:name="E-mail Signature" w:semiHidden="1" w:unhideWhenUsed="1"/>
+    <w:lsdException w:name="HTML Top of Form" w:semiHidden="1" w:unhideWhenUsed="1"/>
+    <w:lsdException w:name="HTML Bottom of Form" w:semiHidden="1" w:unhideWhenUsed="1"/>
+    <w:lsdException w:name="Normal (Web)" w:semiHidden="1" w:uiPriority="99" w:unhideWhenUsed="1"/>
+    <w:lsdException w:name="HTML Acronym" w:semiHidden="1" w:unhideWhenUsed="1"/>
+    <w:lsdException w:name="HTML Address" w:semiHidden="1" w:unhideWhenUsed="1"/>
+    <w:lsdException w:name="HTML Cite" w:semiHidden="1" w:unhideWhenUsed="1"/>
+    <w:lsdException w:name="HTML Code" w:semiHidden="1" w:unhideWhenUsed="1"/>
+    <w:lsdException w:name="HTML Definition" w:semiHidden="1" w:unhideWhenUsed="1"/>
+    <w:lsdException w:name="HTML Keyboard" w:semiHidden="1" w:unhideWhenUsed="1"/>
+    <w:lsdException w:name="HTML Preformatted" w:semiHidden="1" w:unhideWhenUsed="1"/>
+    <w:lsdException w:name="HTML Sample" w:semiHidden="1" w:unhideWhenUsed="1"/>
+    <w:lsdException w:name="HTML Typewriter" w:semiHidden="1" w:unhideWhenUsed="1"/>
+    <w:lsdException w:name="HTML Variable" w:semiHidden="1" w:unhideWhenUsed="1"/>
+    <w:lsdException w:name="Normal Table" w:semiHidden="1" w:unhideWhenUsed="1"/>
+    <w:lsdException w:name="annotation subject" w:semiHidden="1" w:unhideWhenUsed="1"/>
+    <w:lsdException w:name="No List" w:semiHidden="1" w:unhideWhenUsed="1"/>
+    <w:lsdException w:name="Outline List 1" w:semiHidden="1" w:unhideWhenUsed="1"/>
+    <w:lsdException w:name="Outline List 2" w:semiHidden="1" w:unhideWhenUsed="1"/>
+    <w:lsdException w:name="Outline List 3" w:semiHidden="1" w:unhideWhenUsed="1"/>
+    <w:lsdException w:name="Table Simple 1" w:semiHidden="1" w:unhideWhenUsed="1"/>
+    <w:lsdException w:name="Table Simple 2" w:semiHidden="1" w:unhideWhenUsed="1"/>
+    <w:lsdException w:name="Table Simple 3" w:semiHidden="1" w:unhideWhenUsed="1"/>
+    <w:lsdException w:name="Table Classic 1" w:semiHidden="1" w:unhideWhenUsed="1"/>
+    <w:lsdException w:name="Table Classic 2" w:semiHidden="1" w:unhideWhenUsed="1"/>
+    <w:lsdException w:name="Table Classic 3" w:semiHidden="1" w:unhideWhenUsed="1"/>
+    <w:lsdException w:name="Table Classic 4" w:semiHidden="1" w:unhideWhenUsed="1"/>
+    <w:lsdException w:name="Table Colorful 1" w:semiHidden="1" w:unhideWhenUsed="1"/>
+    <w:lsdException w:name="Table Colorful 2" w:semiHidden="1" w:unhideWhenUsed="1"/>
+    <w:lsdException w:name="Table Colorful 3" w:semiHidden="1" w:unhideWhenUsed="1"/>
+    <w:lsdException w:name="Table Columns 1" w:semiHidden="1" w:unhideWhenUsed="1"/>
+    <w:lsdException w:name="Table Columns 2" w:semiHidden="1" w:unhideWhenUsed="1"/>
+    <w:lsdException w:name="Table Columns 3" w:semiHidden="1" w:unhideWhenUsed="1"/>
+    <w:lsdException w:name="Table Columns 4" w:semiHidden="1" w:unhideWhenUsed="1"/>
+    <w:lsdException w:name="Table Columns 5" w:semiHidden="1" w:unhideWhenUsed="1"/>
+    <w:lsdException w:name="Table Grid 1" w:semiHidden="1" w:unhideWhenUsed="1"/>
+    <w:lsdException w:name="Table Grid 2" w:semiHidden="1" w:unhideWhenUsed="1"/>
+    <w:lsdException w:name="Table Grid 3" w:semiHidden="1" w:unhideWhenUsed="1"/>
+    <w:lsdException w:name="Table Grid 4" w:semiHidden="1" w:unhideWhenUsed="1"/>
+    <w:lsdException w:name="Table Grid 5" w:semiHidden="1" w:unhideWhenUsed="1"/>
+    <w:lsdException w:name="Table Grid 6" w:semiHidden="1" w:unhideWhenUsed="1"/>
+    <w:lsdException w:name="Table Grid 7" w:semiHidden="1" w:unhideWhenUsed="1"/>
+    <w:lsdException w:name="Table Grid 8" w:semiHidden="1" w:unhideWhenUsed="1"/>
+    <w:lsdException w:name="Table List 1" w:semiHidden="1" w:unhideWhenUsed="1"/>
+    <w:lsdException w:name="Table List 2" w:semiHidden="1" w:unhideWhenUsed="1"/>
+    <w:lsdException w:name="Table List 3" w:semiHidden="1" w:unhideWhenUsed="1"/>
+    <w:lsdException w:name="Table List 4" w:semiHidden="1" w:unhideWhenUsed="1"/>
+    <w:lsdException w:name="Table List 5" w:semiHidden="1" w:unhideWhenUsed="1"/>
+    <w:lsdException w:name="Table List 6" w:semiHidden="1" w:unhideWhenUsed="1"/>
+    <w:lsdException w:name="Table List 7" w:semiHidden="1" w:unhideWhenUsed="1"/>
+    <w:lsdException w:name="Table List 8" w:semiHidden="1" w:unhideWhenUsed="1"/>
+    <w:lsdException w:name="Table 3D effects 1" w:semiHidden="1" w:unhideWhenUsed="1"/>
+    <w:lsdException w:name="Table 3D effects 2" w:semiHidden="1" w:unhideWhenUsed="1"/>
+    <w:lsdException w:name="Table 3D effects 3" w:semiHidden="1" w:unhideWhenUsed="1"/>
+    <w:lsdException w:name="Table Contemporary" w:semiHidden="1" w:unhideWhenUsed="1"/>
+    <w:lsdException w:name="Table Elegant" w:semiHidden="1" w:unhideWhenUsed="1"/>
+    <w:lsdException w:name="Table Professional" w:semiHidden="1" w:unhideWhenUsed="1"/>
+    <w:lsdException w:name="Table Subtle 1" w:semiHidden="1" w:unhideWhenUsed="1"/>
+    <w:lsdException w:name="Table Subtle 2" w:semiHidden="1" w:unhideWhenUsed="1"/>
+    <w:lsdException w:name="Table Web 1" w:semiHidden="1" w:unhideWhenUsed="1"/>
+    <w:lsdException w:name="Table Web 2" w:semiHidden="1" w:unhideWhenUsed="1"/>
+    <w:lsdException w:name="Table Web 3" w:semiHidden="1" w:unhideWhenUsed="1"/>
+    <w:lsdException w:name="Balloon Text" w:semiHidden="1" w:unhideWhenUsed="1"/>
     <w:lsdException w:name="Table Grid" w:uiPriority="59"/>
+    <w:lsdException w:name="Table Theme" w:semiHidden="1" w:unhideWhenUsed="1"/>
     <w:lsdException w:name="Placeholder Text" w:semiHidden="1" w:uiPriority="99"/>
     <w:lsdException w:name="No Spacing" w:uiPriority="1" w:qFormat="1"/>
     <w:lsdException w:name="Light Shading" w:uiPriority="60"/>
@@ -14610,6 +15948,106 @@
     <w:lsdException w:name="Book Title" w:uiPriority="33" w:qFormat="1"/>
     <w:lsdException w:name="Bibliography" w:semiHidden="1" w:uiPriority="37" w:unhideWhenUsed="1"/>
     <w:lsdException w:name="TOC Heading" w:semiHidden="1" w:uiPriority="39" w:unhideWhenUsed="1" w:qFormat="1"/>
+    <w:lsdException w:name="Grid Table 4" w:uiPriority="49"/>
+    <w:lsdException w:name="Grid Table 5 Dark" w:uiPriority="50"/>
+    <w:lsdException w:name="Grid Table 6 Colorful" w:uiPriority="51"/>
+    <w:lsdException w:name="Grid Table 7 Colorful" w:uiPriority="52"/>
+    <w:lsdException w:name="Grid Table 1 Light Accent 1" w:uiPriority="46"/>
+    <w:lsdException w:name="Grid Table 2 Accent 1" w:uiPriority="47"/>
+    <w:lsdException w:name="Grid Table 3 Accent 1" w:uiPriority="48"/>
+    <w:lsdException w:name="Grid Table 4 Accent 1" w:uiPriority="49"/>
+    <w:lsdException w:name="Grid Table 5 Dark Accent 1" w:uiPriority="50"/>
+    <w:lsdException w:name="Grid Table 6 Colorful Accent 1" w:uiPriority="51"/>
+    <w:lsdException w:name="Grid Table 7 Colorful Accent 1" w:uiPriority="52"/>
+    <w:lsdException w:name="Grid Table 1 Light Accent 2" w:uiPriority="46"/>
+    <w:lsdException w:name="Grid Table 2 Accent 2" w:uiPriority="47"/>
+    <w:lsdException w:name="Grid Table 3 Accent 2" w:uiPriority="48"/>
+    <w:lsdException w:name="Grid Table 4 Accent 2" w:uiPriority="49"/>
+    <w:lsdException w:name="Grid Table 5 Dark Accent 2" w:uiPriority="50"/>
+    <w:lsdException w:name="Grid Table 6 Colorful Accent 2" w:uiPriority="51"/>
+    <w:lsdException w:name="Grid Table 7 Colorful Accent 2" w:uiPriority="52"/>
+    <w:lsdException w:name="Grid Table 1 Light Accent 3" w:uiPriority="46"/>
+    <w:lsdException w:name="Grid Table 2 Accent 3" w:uiPriority="47"/>
+    <w:lsdException w:name="Grid Table 3 Accent 3" w:uiPriority="48"/>
+    <w:lsdException w:name="Grid Table 4 Accent 3" w:uiPriority="49"/>
+    <w:lsdException w:name="Grid Table 5 Dark Accent 3" w:uiPriority="50"/>
+    <w:lsdException w:name="Grid Table 6 Colorful Accent 3" w:uiPriority="51"/>
+    <w:lsdException w:name="Grid Table 7 Colorful Accent 3" w:uiPriority="52"/>
+    <w:lsdException w:name="Grid Table 1 Light Accent 4" w:uiPriority="46"/>
+    <w:lsdException w:name="Grid Table 2 Accent 4" w:uiPriority="47"/>
+    <w:lsdException w:name="Grid Table 3 Accent 4" w:uiPriority="48"/>
+    <w:lsdException w:name="Grid Table 4 Accent 4" w:uiPriority="49"/>
+    <w:lsdException w:name="Grid Table 5 Dark Accent 4" w:uiPriority="50"/>
+    <w:lsdException w:name="Grid Table 6 Colorful Accent 4" w:uiPriority="51"/>
+    <w:lsdException w:name="Grid Table 7 Colorful Accent 4" w:uiPriority="52"/>
+    <w:lsdException w:name="Grid Table 1 Light Accent 5" w:uiPriority="46"/>
+    <w:lsdException w:name="Grid Table 2 Accent 5" w:uiPriority="47"/>
+    <w:lsdException w:name="Grid Table 3 Accent 5" w:uiPriority="48"/>
+    <w:lsdException w:name="Grid Table 4 Accent 5" w:uiPriority="49"/>
+    <w:lsdException w:name="Grid Table 5 Dark Accent 5" w:uiPriority="50"/>
+    <w:lsdException w:name="Grid Table 6 Colorful Accent 5" w:uiPriority="51"/>
+    <w:lsdException w:name="Grid Table 7 Colorful Accent 5" w:uiPriority="52"/>
+    <w:lsdException w:name="Grid Table 1 Light Accent 6" w:uiPriority="46"/>
+    <w:lsdException w:name="Grid Table 2 Accent 6" w:uiPriority="47"/>
+    <w:lsdException w:name="Grid Table 3 Accent 6" w:uiPriority="48"/>
+    <w:lsdException w:name="Grid Table 4 Accent 6" w:uiPriority="49"/>
+    <w:lsdException w:name="Grid Table 5 Dark Accent 6" w:uiPriority="50"/>
+    <w:lsdException w:name="Grid Table 6 Colorful Accent 6" w:uiPriority="51"/>
+    <w:lsdException w:name="Grid Table 7 Colorful Accent 6" w:uiPriority="52"/>
+    <w:lsdException w:name="List Table 1 Light" w:uiPriority="46"/>
+    <w:lsdException w:name="List Table 2" w:uiPriority="47"/>
+    <w:lsdException w:name="List Table 3" w:uiPriority="48"/>
+    <w:lsdException w:name="List Table 4" w:uiPriority="49"/>
+    <w:lsdException w:name="List Table 5 Dark" w:uiPriority="50"/>
+    <w:lsdException w:name="List Table 6 Colorful" w:uiPriority="51"/>
+    <w:lsdException w:name="List Table 7 Colorful" w:uiPriority="52"/>
+    <w:lsdException w:name="List Table 1 Light Accent 1" w:uiPriority="46"/>
+    <w:lsdException w:name="List Table 2 Accent 1" w:uiPriority="47"/>
+    <w:lsdException w:name="List Table 3 Accent 1" w:uiPriority="48"/>
+    <w:lsdException w:name="List Table 4 Accent 1" w:uiPriority="49"/>
+    <w:lsdException w:name="List Table 5 Dark Accent 1" w:uiPriority="50"/>
+    <w:lsdException w:name="List Table 6 Colorful Accent 1" w:uiPriority="51"/>
+    <w:lsdException w:name="List Table 7 Colorful Accent 1" w:uiPriority="52"/>
+    <w:lsdException w:name="List Table 1 Light Accent 2" w:uiPriority="46"/>
+    <w:lsdException w:name="List Table 2 Accent 2" w:uiPriority="47"/>
+    <w:lsdException w:name="List Table 3 Accent 2" w:uiPriority="48"/>
+    <w:lsdException w:name="List Table 4 Accent 2" w:uiPriority="49"/>
+    <w:lsdException w:name="List Table 5 Dark Accent 2" w:uiPriority="50"/>
+    <w:lsdException w:name="List Table 6 Colorful Accent 2" w:uiPriority="51"/>
+    <w:lsdException w:name="List Table 7 Colorful Accent 2" w:uiPriority="52"/>
+    <w:lsdException w:name="List Table 1 Light Accent 3" w:uiPriority="46"/>
+    <w:lsdException w:name="List Table 2 Accent 3" w:uiPriority="47"/>
+    <w:lsdException w:name="List Table 3 Accent 3" w:uiPriority="48"/>
+    <w:lsdException w:name="List Table 4 Accent 3" w:uiPriority="49"/>
+    <w:lsdException w:name="List Table 5 Dark Accent 3" w:uiPriority="50"/>
+    <w:lsdException w:name="List Table 6 Colorful Accent 3" w:uiPriority="51"/>
+    <w:lsdException w:name="List Table 7 Colorful Accent 3" w:uiPriority="52"/>
+    <w:lsdException w:name="List Table 1 Light Accent 4" w:uiPriority="46"/>
+    <w:lsdException w:name="List Table 2 Accent 4" w:uiPriority="47"/>
+    <w:lsdException w:name="List Table 3 Accent 4" w:uiPriority="48"/>
+    <w:lsdException w:name="List Table 4 Accent 4" w:uiPriority="49"/>
+    <w:lsdException w:name="List Table 5 Dark Accent 4" w:uiPriority="50"/>
+    <w:lsdException w:name="List Table 6 Colorful Accent 4" w:uiPriority="51"/>
+    <w:lsdException w:name="List Table 7 Colorful Accent 4" w:uiPriority="52"/>
+    <w:lsdException w:name="List Table 1 Light Accent 5" w:uiPriority="46"/>
+    <w:lsdException w:name="List Table 2 Accent 5" w:uiPriority="47"/>
+    <w:lsdException w:name="List Table 3 Accent 5" w:uiPriority="48"/>
+    <w:lsdException w:name="List Table 4 Accent 5" w:uiPriority="49"/>
+    <w:lsdException w:name="List Table 5 Dark Accent 5" w:uiPriority="50"/>
+    <w:lsdException w:name="List Table 6 Colorful Accent 5" w:uiPriority="51"/>
+    <w:lsdException w:name="List Table 7 Colorful Accent 5" w:uiPriority="52"/>
+    <w:lsdException w:name="List Table 1 Light Accent 6" w:uiPriority="46"/>
+    <w:lsdException w:name="List Table 2 Accent 6" w:uiPriority="47"/>
+    <w:lsdException w:name="List Table 3 Accent 6" w:uiPriority="48"/>
+    <w:lsdException w:name="List Table 4 Accent 6" w:uiPriority="49"/>
+    <w:lsdException w:name="List Table 5 Dark Accent 6" w:uiPriority="50"/>
+    <w:lsdException w:name="List Table 6 Colorful Accent 6" w:uiPriority="51"/>
+    <w:lsdException w:name="List Table 7 Colorful Accent 6" w:uiPriority="52"/>
+    <w:lsdException w:name="Mention" w:semiHidden="1" w:uiPriority="99" w:unhideWhenUsed="1"/>
+    <w:lsdException w:name="Smart Hyperlink" w:semiHidden="1" w:uiPriority="99" w:unhideWhenUsed="1"/>
+    <w:lsdException w:name="Hashtag" w:semiHidden="1" w:uiPriority="99" w:unhideWhenUsed="1"/>
+    <w:lsdException w:name="Unresolved Mention" w:semiHidden="1" w:uiPriority="99" w:unhideWhenUsed="1"/>
+    <w:lsdException w:name="Smart Link" w:semiHidden="1" w:uiPriority="99" w:unhideWhenUsed="1"/>
   </w:latentStyles>
   <w:style w:type="paragraph" w:default="1" w:styleId="Normal">
     <w:name w:val="Normal"/>
@@ -14901,7 +16339,6 @@
     <w:uiPriority w:val="59"/>
     <w:rsid w:val="0023562D"/>
     <w:tblPr>
-      <w:tblInd w:w="0" w:type="dxa"/>
       <w:tblBorders>
         <w:top w:val="single" w:sz="4" w:space="0" w:color="auto"/>
         <w:left w:val="single" w:sz="4" w:space="0" w:color="auto"/>
@@ -14910,861 +16347,6 @@
         <w:insideH w:val="single" w:sz="4" w:space="0" w:color="auto"/>
         <w:insideV w:val="single" w:sz="4" w:space="0" w:color="auto"/>
       </w:tblBorders>
-      <w:tblCellMar>
-        <w:top w:w="0" w:type="dxa"/>
-        <w:left w:w="108" w:type="dxa"/>
-        <w:bottom w:w="0" w:type="dxa"/>
-        <w:right w:w="108" w:type="dxa"/>
-      </w:tblCellMar>
-    </w:tblPr>
-  </w:style>
-  <w:style w:type="paragraph" w:styleId="ListParagraph">
-    <w:name w:val="List Paragraph"/>
-    <w:basedOn w:val="Normal"/>
-    <w:uiPriority w:val="34"/>
-    <w:qFormat/>
-    <w:rsid w:val="0046045F"/>
-    <w:pPr>
-      <w:ind w:left="720"/>
-      <w:contextualSpacing/>
-    </w:pPr>
-  </w:style>
-  <w:style w:type="paragraph" w:styleId="NormalWeb">
-    <w:name w:val="Normal (Web)"/>
-    <w:basedOn w:val="Normal"/>
-    <w:uiPriority w:val="99"/>
-    <w:unhideWhenUsed/>
-    <w:rsid w:val="00A5076B"/>
-    <w:pPr>
-      <w:tabs>
-        <w:tab w:val="clear" w:pos="360"/>
-        <w:tab w:val="clear" w:pos="9360"/>
-      </w:tabs>
-      <w:spacing w:before="100" w:beforeAutospacing="1" w:after="100" w:afterAutospacing="1"/>
-    </w:pPr>
-    <w:rPr>
-      <w:szCs w:val="24"/>
-      <w:lang w:eastAsia="en-GB"/>
-    </w:rPr>
-  </w:style>
-  <w:style w:type="character" w:customStyle="1" w:styleId="ipa1">
-    <w:name w:val="ipa1"/>
-    <w:basedOn w:val="DefaultParagraphFont"/>
-    <w:rsid w:val="00067968"/>
-    <w:rPr>
-      <w:rFonts w:ascii="Arial Unicode MS" w:eastAsia="Arial Unicode MS" w:hAnsi="Arial Unicode MS" w:cs="Arial Unicode MS" w:hint="eastAsia"/>
-    </w:rPr>
-  </w:style>
-  <w:style w:type="character" w:customStyle="1" w:styleId="texhtml">
-    <w:name w:val="texhtml"/>
-    <w:basedOn w:val="DefaultParagraphFont"/>
-    <w:rsid w:val="0068705B"/>
-    <w:rPr>
-      <w:rFonts w:ascii="Times New Roman" w:hAnsi="Times New Roman" w:cs="Times New Roman" w:hint="default"/>
-      <w:sz w:val="29"/>
-      <w:szCs w:val="29"/>
-    </w:rPr>
-  </w:style>
-  <w:style w:type="paragraph" w:styleId="DocumentMap">
-    <w:name w:val="Document Map"/>
-    <w:basedOn w:val="Normal"/>
-    <w:link w:val="DocumentMapChar"/>
-    <w:rsid w:val="00F02CAB"/>
-    <w:rPr>
-      <w:rFonts w:ascii="Lucida Grande" w:hAnsi="Lucida Grande" w:cs="Lucida Grande"/>
-      <w:szCs w:val="24"/>
-    </w:rPr>
-  </w:style>
-  <w:style w:type="character" w:customStyle="1" w:styleId="DocumentMapChar">
-    <w:name w:val="Document Map Char"/>
-    <w:basedOn w:val="DefaultParagraphFont"/>
-    <w:link w:val="DocumentMap"/>
-    <w:rsid w:val="00F02CAB"/>
-    <w:rPr>
-      <w:rFonts w:ascii="Lucida Grande" w:hAnsi="Lucida Grande" w:cs="Lucida Grande"/>
-      <w:sz w:val="24"/>
-      <w:szCs w:val="24"/>
-      <w:lang w:val="en-GB"/>
-    </w:rPr>
-  </w:style>
-  <w:style w:type="paragraph" w:styleId="BodyText2">
-    <w:name w:val="Body Text 2"/>
-    <w:basedOn w:val="Normal"/>
-    <w:link w:val="BodyText2Char"/>
-    <w:rsid w:val="00085D5F"/>
-    <w:pPr>
-      <w:spacing w:after="120" w:line="480" w:lineRule="auto"/>
-    </w:pPr>
-  </w:style>
-  <w:style w:type="character" w:customStyle="1" w:styleId="BodyText2Char">
-    <w:name w:val="Body Text 2 Char"/>
-    <w:basedOn w:val="DefaultParagraphFont"/>
-    <w:link w:val="BodyText2"/>
-    <w:rsid w:val="00085D5F"/>
-    <w:rPr>
-      <w:sz w:val="24"/>
-      <w:lang w:val="en-GB"/>
-    </w:rPr>
-  </w:style>
-  <w:style w:type="paragraph" w:styleId="BodyTextIndent">
-    <w:name w:val="Body Text Indent"/>
-    <w:basedOn w:val="Normal"/>
-    <w:link w:val="BodyTextIndentChar"/>
-    <w:rsid w:val="00085D5F"/>
-    <w:pPr>
-      <w:spacing w:after="120"/>
-      <w:ind w:left="283"/>
-    </w:pPr>
-  </w:style>
-  <w:style w:type="character" w:customStyle="1" w:styleId="BodyTextIndentChar">
-    <w:name w:val="Body Text Indent Char"/>
-    <w:basedOn w:val="DefaultParagraphFont"/>
-    <w:link w:val="BodyTextIndent"/>
-    <w:rsid w:val="00085D5F"/>
-    <w:rPr>
-      <w:sz w:val="24"/>
-      <w:lang w:val="en-GB"/>
-    </w:rPr>
-  </w:style>
-  <w:style w:type="character" w:customStyle="1" w:styleId="HeaderChar">
-    <w:name w:val="Header Char"/>
-    <w:basedOn w:val="DefaultParagraphFont"/>
-    <w:link w:val="Header"/>
-    <w:uiPriority w:val="99"/>
-    <w:rsid w:val="000355E3"/>
-    <w:rPr>
-      <w:sz w:val="24"/>
-      <w:lang w:val="en-GB"/>
-    </w:rPr>
-  </w:style>
-  <w:style w:type="character" w:styleId="Strong">
-    <w:name w:val="Strong"/>
-    <w:basedOn w:val="DefaultParagraphFont"/>
-    <w:qFormat/>
-    <w:rsid w:val="000B29B1"/>
-    <w:rPr>
-      <w:b/>
-      <w:bCs/>
-    </w:rPr>
-  </w:style>
-  <w:style w:type="character" w:customStyle="1" w:styleId="Heading4Char">
-    <w:name w:val="Heading 4 Char"/>
-    <w:basedOn w:val="DefaultParagraphFont"/>
-    <w:link w:val="Heading4"/>
-    <w:rsid w:val="00D43011"/>
-    <w:rPr>
-      <w:rFonts w:asciiTheme="majorHAnsi" w:eastAsiaTheme="majorEastAsia" w:hAnsiTheme="majorHAnsi" w:cstheme="majorBidi"/>
-      <w:b/>
-      <w:bCs/>
-      <w:i/>
-      <w:iCs/>
-      <w:color w:val="4F81BD" w:themeColor="accent1"/>
-      <w:sz w:val="24"/>
-      <w:lang w:val="en-GB"/>
-    </w:rPr>
-  </w:style>
-  <w:style w:type="paragraph" w:styleId="List">
-    <w:name w:val="List"/>
-    <w:basedOn w:val="Normal"/>
-    <w:rsid w:val="00D43011"/>
-    <w:pPr>
-      <w:ind w:left="283" w:hanging="283"/>
-      <w:contextualSpacing/>
-    </w:pPr>
-  </w:style>
-  <w:style w:type="paragraph" w:styleId="List2">
-    <w:name w:val="List 2"/>
-    <w:basedOn w:val="Normal"/>
-    <w:rsid w:val="00D43011"/>
-    <w:pPr>
-      <w:ind w:left="566" w:hanging="283"/>
-      <w:contextualSpacing/>
-    </w:pPr>
-  </w:style>
-  <w:style w:type="paragraph" w:styleId="List3">
-    <w:name w:val="List 3"/>
-    <w:basedOn w:val="Normal"/>
-    <w:rsid w:val="00D43011"/>
-    <w:pPr>
-      <w:ind w:left="849" w:hanging="283"/>
-      <w:contextualSpacing/>
-    </w:pPr>
-  </w:style>
-  <w:style w:type="paragraph" w:styleId="List4">
-    <w:name w:val="List 4"/>
-    <w:basedOn w:val="Normal"/>
-    <w:rsid w:val="00D43011"/>
-    <w:pPr>
-      <w:ind w:left="1132" w:hanging="283"/>
-      <w:contextualSpacing/>
-    </w:pPr>
-  </w:style>
-  <w:style w:type="paragraph" w:styleId="List5">
-    <w:name w:val="List 5"/>
-    <w:basedOn w:val="Normal"/>
-    <w:rsid w:val="00D43011"/>
-    <w:pPr>
-      <w:ind w:left="1415" w:hanging="283"/>
-      <w:contextualSpacing/>
-    </w:pPr>
-  </w:style>
-  <w:style w:type="paragraph" w:styleId="MessageHeader">
-    <w:name w:val="Message Header"/>
-    <w:basedOn w:val="Normal"/>
-    <w:link w:val="MessageHeaderChar"/>
-    <w:rsid w:val="00D43011"/>
-    <w:pPr>
-      <w:pBdr>
-        <w:top w:val="single" w:sz="6" w:space="1" w:color="auto"/>
-        <w:left w:val="single" w:sz="6" w:space="1" w:color="auto"/>
-        <w:bottom w:val="single" w:sz="6" w:space="1" w:color="auto"/>
-        <w:right w:val="single" w:sz="6" w:space="1" w:color="auto"/>
-      </w:pBdr>
-      <w:shd w:val="pct20" w:color="auto" w:fill="auto"/>
-      <w:ind w:left="1134" w:hanging="1134"/>
-    </w:pPr>
-    <w:rPr>
-      <w:rFonts w:asciiTheme="majorHAnsi" w:eastAsiaTheme="majorEastAsia" w:hAnsiTheme="majorHAnsi" w:cstheme="majorBidi"/>
-      <w:szCs w:val="24"/>
-    </w:rPr>
-  </w:style>
-  <w:style w:type="character" w:customStyle="1" w:styleId="MessageHeaderChar">
-    <w:name w:val="Message Header Char"/>
-    <w:basedOn w:val="DefaultParagraphFont"/>
-    <w:link w:val="MessageHeader"/>
-    <w:rsid w:val="00D43011"/>
-    <w:rPr>
-      <w:rFonts w:asciiTheme="majorHAnsi" w:eastAsiaTheme="majorEastAsia" w:hAnsiTheme="majorHAnsi" w:cstheme="majorBidi"/>
-      <w:sz w:val="24"/>
-      <w:szCs w:val="24"/>
-      <w:shd w:val="pct20" w:color="auto" w:fill="auto"/>
-      <w:lang w:val="en-GB"/>
-    </w:rPr>
-  </w:style>
-  <w:style w:type="paragraph" w:styleId="Salutation">
-    <w:name w:val="Salutation"/>
-    <w:basedOn w:val="Normal"/>
-    <w:next w:val="Normal"/>
-    <w:link w:val="SalutationChar"/>
-    <w:rsid w:val="00D43011"/>
-  </w:style>
-  <w:style w:type="character" w:customStyle="1" w:styleId="SalutationChar">
-    <w:name w:val="Salutation Char"/>
-    <w:basedOn w:val="DefaultParagraphFont"/>
-    <w:link w:val="Salutation"/>
-    <w:rsid w:val="00D43011"/>
-    <w:rPr>
-      <w:sz w:val="24"/>
-      <w:lang w:val="en-GB"/>
-    </w:rPr>
-  </w:style>
-  <w:style w:type="paragraph" w:styleId="Closing">
-    <w:name w:val="Closing"/>
-    <w:basedOn w:val="Normal"/>
-    <w:link w:val="ClosingChar"/>
-    <w:rsid w:val="00D43011"/>
-    <w:pPr>
-      <w:ind w:left="4252"/>
-    </w:pPr>
-  </w:style>
-  <w:style w:type="character" w:customStyle="1" w:styleId="ClosingChar">
-    <w:name w:val="Closing Char"/>
-    <w:basedOn w:val="DefaultParagraphFont"/>
-    <w:link w:val="Closing"/>
-    <w:rsid w:val="00D43011"/>
-    <w:rPr>
-      <w:sz w:val="24"/>
-      <w:lang w:val="en-GB"/>
-    </w:rPr>
-  </w:style>
-  <w:style w:type="paragraph" w:styleId="Date">
-    <w:name w:val="Date"/>
-    <w:basedOn w:val="Normal"/>
-    <w:next w:val="Normal"/>
-    <w:link w:val="DateChar"/>
-    <w:rsid w:val="00D43011"/>
-  </w:style>
-  <w:style w:type="character" w:customStyle="1" w:styleId="DateChar">
-    <w:name w:val="Date Char"/>
-    <w:basedOn w:val="DefaultParagraphFont"/>
-    <w:link w:val="Date"/>
-    <w:rsid w:val="00D43011"/>
-    <w:rPr>
-      <w:sz w:val="24"/>
-      <w:lang w:val="en-GB"/>
-    </w:rPr>
-  </w:style>
-  <w:style w:type="paragraph" w:styleId="ListBullet">
-    <w:name w:val="List Bullet"/>
-    <w:basedOn w:val="Normal"/>
-    <w:rsid w:val="00D43011"/>
-    <w:pPr>
-      <w:numPr>
-        <w:numId w:val="53"/>
-      </w:numPr>
-      <w:contextualSpacing/>
-    </w:pPr>
-  </w:style>
-  <w:style w:type="paragraph" w:styleId="ListBullet2">
-    <w:name w:val="List Bullet 2"/>
-    <w:basedOn w:val="Normal"/>
-    <w:rsid w:val="00D43011"/>
-    <w:pPr>
-      <w:numPr>
-        <w:numId w:val="54"/>
-      </w:numPr>
-      <w:contextualSpacing/>
-    </w:pPr>
-  </w:style>
-  <w:style w:type="paragraph" w:customStyle="1" w:styleId="CcList">
-    <w:name w:val="Cc List"/>
-    <w:basedOn w:val="Normal"/>
-    <w:rsid w:val="00D43011"/>
-  </w:style>
-  <w:style w:type="paragraph" w:styleId="ListContinue">
-    <w:name w:val="List Continue"/>
-    <w:basedOn w:val="Normal"/>
-    <w:rsid w:val="00D43011"/>
-    <w:pPr>
-      <w:spacing w:after="120"/>
-      <w:ind w:left="283"/>
-      <w:contextualSpacing/>
-    </w:pPr>
-  </w:style>
-  <w:style w:type="paragraph" w:customStyle="1" w:styleId="InsideAddress">
-    <w:name w:val="Inside Address"/>
-    <w:basedOn w:val="Normal"/>
-    <w:rsid w:val="00D43011"/>
-  </w:style>
-  <w:style w:type="paragraph" w:customStyle="1" w:styleId="Enclosure">
-    <w:name w:val="Enclosure"/>
-    <w:basedOn w:val="Normal"/>
-    <w:rsid w:val="00D43011"/>
-  </w:style>
-  <w:style w:type="paragraph" w:customStyle="1" w:styleId="ReferenceLine">
-    <w:name w:val="Reference Line"/>
-    <w:basedOn w:val="BodyText"/>
-    <w:rsid w:val="00D43011"/>
-  </w:style>
-  <w:style w:type="paragraph" w:styleId="NormalIndent">
-    <w:name w:val="Normal Indent"/>
-    <w:basedOn w:val="Normal"/>
-    <w:rsid w:val="00D43011"/>
-    <w:pPr>
-      <w:ind w:left="720"/>
-    </w:pPr>
-  </w:style>
-  <w:style w:type="paragraph" w:styleId="BodyTextFirstIndent">
-    <w:name w:val="Body Text First Indent"/>
-    <w:basedOn w:val="BodyText"/>
-    <w:link w:val="BodyTextFirstIndentChar"/>
-    <w:rsid w:val="00D43011"/>
-    <w:pPr>
-      <w:spacing w:line="240" w:lineRule="auto"/>
-      <w:ind w:firstLine="360"/>
-    </w:pPr>
-  </w:style>
-  <w:style w:type="character" w:customStyle="1" w:styleId="BodyTextChar">
-    <w:name w:val="Body Text Char"/>
-    <w:basedOn w:val="DefaultParagraphFont"/>
-    <w:link w:val="BodyText"/>
-    <w:rsid w:val="00D43011"/>
-    <w:rPr>
-      <w:sz w:val="24"/>
-      <w:lang w:val="en-GB"/>
-    </w:rPr>
-  </w:style>
-  <w:style w:type="character" w:customStyle="1" w:styleId="BodyTextFirstIndentChar">
-    <w:name w:val="Body Text First Indent Char"/>
-    <w:basedOn w:val="BodyTextChar"/>
-    <w:link w:val="BodyTextFirstIndent"/>
-    <w:rsid w:val="00D43011"/>
-    <w:rPr>
-      <w:sz w:val="24"/>
-      <w:lang w:val="en-GB"/>
-    </w:rPr>
-  </w:style>
-  <w:style w:type="paragraph" w:styleId="BodyTextFirstIndent2">
-    <w:name w:val="Body Text First Indent 2"/>
-    <w:basedOn w:val="BodyTextIndent"/>
-    <w:link w:val="BodyTextFirstIndent2Char"/>
-    <w:rsid w:val="00D43011"/>
-    <w:pPr>
-      <w:spacing w:after="0"/>
-      <w:ind w:left="360" w:firstLine="360"/>
-    </w:pPr>
-  </w:style>
-  <w:style w:type="character" w:customStyle="1" w:styleId="BodyTextFirstIndent2Char">
-    <w:name w:val="Body Text First Indent 2 Char"/>
-    <w:basedOn w:val="BodyTextIndentChar"/>
-    <w:link w:val="BodyTextFirstIndent2"/>
-    <w:rsid w:val="00D43011"/>
-    <w:rPr>
-      <w:sz w:val="24"/>
-      <w:lang w:val="en-GB"/>
-    </w:rPr>
-  </w:style>
-  <w:style w:type="character" w:styleId="FollowedHyperlink">
-    <w:name w:val="FollowedHyperlink"/>
-    <w:basedOn w:val="DefaultParagraphFont"/>
-    <w:rsid w:val="00A40144"/>
-    <w:rPr>
-      <w:color w:val="800080" w:themeColor="followedHyperlink"/>
-      <w:u w:val="single"/>
-    </w:rPr>
-  </w:style>
-</w:styles>
-</file>
-
-<file path=word/stylesWithEffects.xml><?xml version="1.0" encoding="utf-8"?>
-<w:styles xmlns:wpc="http://schemas.microsoft.com/office/word/2010/wordprocessingCanvas" xmlns:mo="http://schemas.microsoft.com/office/mac/office/2008/main" xmlns:mc="http://schemas.openxmlformats.org/markup-compatibility/2006" xmlns:mv="urn:schemas-microsoft-com:mac:vml" xmlns:o="urn:schemas-microsoft-com:office:office" xmlns:r="http://schemas.openxmlformats.org/officeDocument/2006/relationships" xmlns:m="http://schemas.openxmlformats.org/officeDocument/2006/math" xmlns:v="urn:schemas-microsoft-com:vml" xmlns:wp14="http://schemas.microsoft.com/office/word/2010/wordprocessingDrawing" xmlns:wp="http://schemas.openxmlformats.org/drawingml/2006/wordprocessingDrawing" xmlns:w10="urn:schemas-microsoft-com:office:word" xmlns:w="http://schemas.openxmlformats.org/wordprocessingml/2006/main" xmlns:w14="http://schemas.microsoft.com/office/word/2010/wordml" xmlns:wpg="http://schemas.microsoft.com/office/word/2010/wordprocessingGroup" xmlns:wpi="http://schemas.microsoft.com/office/word/2010/wordprocessingInk" xmlns:wne="http://schemas.microsoft.com/office/word/2006/wordml" xmlns:wps="http://schemas.microsoft.com/office/word/2010/wordprocessingShape" mc:Ignorable="w14 wp14">
-  <w:docDefaults>
-    <w:rPrDefault>
-      <w:rPr>
-        <w:rFonts w:ascii="Times New Roman" w:eastAsia="Times New Roman" w:hAnsi="Times New Roman" w:cs="Times New Roman"/>
-        <w:lang w:val="en-US" w:eastAsia="en-US" w:bidi="ar-SA"/>
-      </w:rPr>
-    </w:rPrDefault>
-    <w:pPrDefault/>
-  </w:docDefaults>
-  <w:latentStyles w:defLockedState="0" w:defUIPriority="0" w:defSemiHidden="0" w:defUnhideWhenUsed="0" w:defQFormat="0" w:count="276">
-    <w:lsdException w:name="Normal" w:qFormat="1"/>
-    <w:lsdException w:name="heading 1" w:qFormat="1"/>
-    <w:lsdException w:name="heading 2" w:qFormat="1"/>
-    <w:lsdException w:name="heading 3" w:qFormat="1"/>
-    <w:lsdException w:name="heading 4" w:semiHidden="1" w:unhideWhenUsed="1" w:qFormat="1"/>
-    <w:lsdException w:name="heading 5" w:semiHidden="1" w:unhideWhenUsed="1" w:qFormat="1"/>
-    <w:lsdException w:name="heading 6" w:semiHidden="1" w:unhideWhenUsed="1" w:qFormat="1"/>
-    <w:lsdException w:name="heading 7" w:semiHidden="1" w:unhideWhenUsed="1" w:qFormat="1"/>
-    <w:lsdException w:name="heading 8" w:semiHidden="1" w:unhideWhenUsed="1" w:qFormat="1"/>
-    <w:lsdException w:name="heading 9" w:semiHidden="1" w:unhideWhenUsed="1" w:qFormat="1"/>
-    <w:lsdException w:name="header" w:uiPriority="99"/>
-    <w:lsdException w:name="caption" w:semiHidden="1" w:unhideWhenUsed="1" w:qFormat="1"/>
-    <w:lsdException w:name="Title" w:qFormat="1"/>
-    <w:lsdException w:name="Subtitle" w:qFormat="1"/>
-    <w:lsdException w:name="Hyperlink" w:uiPriority="99"/>
-    <w:lsdException w:name="Strong" w:qFormat="1"/>
-    <w:lsdException w:name="Emphasis" w:qFormat="1"/>
-    <w:lsdException w:name="Plain Text" w:uiPriority="99"/>
-    <w:lsdException w:name="Normal (Web)" w:uiPriority="99"/>
-    <w:lsdException w:name="Table Grid" w:uiPriority="59"/>
-    <w:lsdException w:name="Placeholder Text" w:semiHidden="1" w:uiPriority="99"/>
-    <w:lsdException w:name="No Spacing" w:uiPriority="1" w:qFormat="1"/>
-    <w:lsdException w:name="Light Shading" w:uiPriority="60"/>
-    <w:lsdException w:name="Light List" w:uiPriority="61"/>
-    <w:lsdException w:name="Light Grid" w:uiPriority="62"/>
-    <w:lsdException w:name="Medium Shading 1" w:uiPriority="63"/>
-    <w:lsdException w:name="Medium Shading 2" w:uiPriority="64"/>
-    <w:lsdException w:name="Medium List 1" w:uiPriority="65"/>
-    <w:lsdException w:name="Medium List 2" w:uiPriority="66"/>
-    <w:lsdException w:name="Medium Grid 1" w:uiPriority="67"/>
-    <w:lsdException w:name="Medium Grid 2" w:uiPriority="68"/>
-    <w:lsdException w:name="Medium Grid 3" w:uiPriority="69"/>
-    <w:lsdException w:name="Dark List" w:uiPriority="70"/>
-    <w:lsdException w:name="Colorful Shading" w:uiPriority="71"/>
-    <w:lsdException w:name="Colorful List" w:uiPriority="72"/>
-    <w:lsdException w:name="Colorful Grid" w:uiPriority="73"/>
-    <w:lsdException w:name="Light Shading Accent 1" w:uiPriority="60"/>
-    <w:lsdException w:name="Light List Accent 1" w:uiPriority="61"/>
-    <w:lsdException w:name="Light Grid Accent 1" w:uiPriority="62"/>
-    <w:lsdException w:name="Medium Shading 1 Accent 1" w:uiPriority="63"/>
-    <w:lsdException w:name="Medium Shading 2 Accent 1" w:uiPriority="64"/>
-    <w:lsdException w:name="Medium List 1 Accent 1" w:uiPriority="65"/>
-    <w:lsdException w:name="Revision" w:semiHidden="1" w:uiPriority="99"/>
-    <w:lsdException w:name="List Paragraph" w:uiPriority="34" w:qFormat="1"/>
-    <w:lsdException w:name="Quote" w:uiPriority="29" w:qFormat="1"/>
-    <w:lsdException w:name="Intense Quote" w:uiPriority="30" w:qFormat="1"/>
-    <w:lsdException w:name="Medium List 2 Accent 1" w:uiPriority="66"/>
-    <w:lsdException w:name="Medium Grid 1 Accent 1" w:uiPriority="67"/>
-    <w:lsdException w:name="Medium Grid 2 Accent 1" w:uiPriority="68"/>
-    <w:lsdException w:name="Medium Grid 3 Accent 1" w:uiPriority="69"/>
-    <w:lsdException w:name="Dark List Accent 1" w:uiPriority="70"/>
-    <w:lsdException w:name="Colorful Shading Accent 1" w:uiPriority="71"/>
-    <w:lsdException w:name="Colorful List Accent 1" w:uiPriority="72"/>
-    <w:lsdException w:name="Colorful Grid Accent 1" w:uiPriority="73"/>
-    <w:lsdException w:name="Light Shading Accent 2" w:uiPriority="60"/>
-    <w:lsdException w:name="Light List Accent 2" w:uiPriority="61"/>
-    <w:lsdException w:name="Light Grid Accent 2" w:uiPriority="62"/>
-    <w:lsdException w:name="Medium Shading 1 Accent 2" w:uiPriority="63"/>
-    <w:lsdException w:name="Medium Shading 2 Accent 2" w:uiPriority="64"/>
-    <w:lsdException w:name="Medium List 1 Accent 2" w:uiPriority="65"/>
-    <w:lsdException w:name="Medium List 2 Accent 2" w:uiPriority="66"/>
-    <w:lsdException w:name="Medium Grid 1 Accent 2" w:uiPriority="67"/>
-    <w:lsdException w:name="Medium Grid 2 Accent 2" w:uiPriority="68"/>
-    <w:lsdException w:name="Medium Grid 3 Accent 2" w:uiPriority="69"/>
-    <w:lsdException w:name="Dark List Accent 2" w:uiPriority="70"/>
-    <w:lsdException w:name="Colorful Shading Accent 2" w:uiPriority="71"/>
-    <w:lsdException w:name="Colorful List Accent 2" w:uiPriority="72"/>
-    <w:lsdException w:name="Colorful Grid Accent 2" w:uiPriority="73"/>
-    <w:lsdException w:name="Light Shading Accent 3" w:uiPriority="60"/>
-    <w:lsdException w:name="Light List Accent 3" w:uiPriority="61"/>
-    <w:lsdException w:name="Light Grid Accent 3" w:uiPriority="62"/>
-    <w:lsdException w:name="Medium Shading 1 Accent 3" w:uiPriority="63"/>
-    <w:lsdException w:name="Medium Shading 2 Accent 3" w:uiPriority="64"/>
-    <w:lsdException w:name="Medium List 1 Accent 3" w:uiPriority="65"/>
-    <w:lsdException w:name="Medium List 2 Accent 3" w:uiPriority="66"/>
-    <w:lsdException w:name="Medium Grid 1 Accent 3" w:uiPriority="67"/>
-    <w:lsdException w:name="Medium Grid 2 Accent 3" w:uiPriority="68"/>
-    <w:lsdException w:name="Medium Grid 3 Accent 3" w:uiPriority="69"/>
-    <w:lsdException w:name="Dark List Accent 3" w:uiPriority="70"/>
-    <w:lsdException w:name="Colorful Shading Accent 3" w:uiPriority="71"/>
-    <w:lsdException w:name="Colorful List Accent 3" w:uiPriority="72"/>
-    <w:lsdException w:name="Colorful Grid Accent 3" w:uiPriority="73"/>
-    <w:lsdException w:name="Light Shading Accent 4" w:uiPriority="60"/>
-    <w:lsdException w:name="Light List Accent 4" w:uiPriority="61"/>
-    <w:lsdException w:name="Light Grid Accent 4" w:uiPriority="62"/>
-    <w:lsdException w:name="Medium Shading 1 Accent 4" w:uiPriority="63"/>
-    <w:lsdException w:name="Medium Shading 2 Accent 4" w:uiPriority="64"/>
-    <w:lsdException w:name="Medium List 1 Accent 4" w:uiPriority="65"/>
-    <w:lsdException w:name="Medium List 2 Accent 4" w:uiPriority="66"/>
-    <w:lsdException w:name="Medium Grid 1 Accent 4" w:uiPriority="67"/>
-    <w:lsdException w:name="Medium Grid 2 Accent 4" w:uiPriority="68"/>
-    <w:lsdException w:name="Medium Grid 3 Accent 4" w:uiPriority="69"/>
-    <w:lsdException w:name="Dark List Accent 4" w:uiPriority="70"/>
-    <w:lsdException w:name="Colorful Shading Accent 4" w:uiPriority="71"/>
-    <w:lsdException w:name="Colorful List Accent 4" w:uiPriority="72"/>
-    <w:lsdException w:name="Colorful Grid Accent 4" w:uiPriority="73"/>
-    <w:lsdException w:name="Light Shading Accent 5" w:uiPriority="60"/>
-    <w:lsdException w:name="Light List Accent 5" w:uiPriority="61"/>
-    <w:lsdException w:name="Light Grid Accent 5" w:uiPriority="62"/>
-    <w:lsdException w:name="Medium Shading 1 Accent 5" w:uiPriority="63"/>
-    <w:lsdException w:name="Medium Shading 2 Accent 5" w:uiPriority="64"/>
-    <w:lsdException w:name="Medium List 1 Accent 5" w:uiPriority="65"/>
-    <w:lsdException w:name="Medium List 2 Accent 5" w:uiPriority="66"/>
-    <w:lsdException w:name="Medium Grid 1 Accent 5" w:uiPriority="67"/>
-    <w:lsdException w:name="Medium Grid 2 Accent 5" w:uiPriority="68"/>
-    <w:lsdException w:name="Medium Grid 3 Accent 5" w:uiPriority="69"/>
-    <w:lsdException w:name="Dark List Accent 5" w:uiPriority="70"/>
-    <w:lsdException w:name="Colorful Shading Accent 5" w:uiPriority="71"/>
-    <w:lsdException w:name="Colorful List Accent 5" w:uiPriority="72"/>
-    <w:lsdException w:name="Colorful Grid Accent 5" w:uiPriority="73"/>
-    <w:lsdException w:name="Light Shading Accent 6" w:uiPriority="60"/>
-    <w:lsdException w:name="Light List Accent 6" w:uiPriority="61"/>
-    <w:lsdException w:name="Light Grid Accent 6" w:uiPriority="62"/>
-    <w:lsdException w:name="Medium Shading 1 Accent 6" w:uiPriority="63"/>
-    <w:lsdException w:name="Medium Shading 2 Accent 6" w:uiPriority="64"/>
-    <w:lsdException w:name="Medium List 1 Accent 6" w:uiPriority="65"/>
-    <w:lsdException w:name="Medium List 2 Accent 6" w:uiPriority="66"/>
-    <w:lsdException w:name="Medium Grid 1 Accent 6" w:uiPriority="67"/>
-    <w:lsdException w:name="Medium Grid 2 Accent 6" w:uiPriority="68"/>
-    <w:lsdException w:name="Medium Grid 3 Accent 6" w:uiPriority="69"/>
-    <w:lsdException w:name="Dark List Accent 6" w:uiPriority="70"/>
-    <w:lsdException w:name="Colorful Shading Accent 6" w:uiPriority="71"/>
-    <w:lsdException w:name="Colorful List Accent 6" w:uiPriority="72"/>
-    <w:lsdException w:name="Colorful Grid Accent 6" w:uiPriority="73"/>
-    <w:lsdException w:name="Subtle Emphasis" w:uiPriority="19" w:qFormat="1"/>
-    <w:lsdException w:name="Intense Emphasis" w:uiPriority="21" w:qFormat="1"/>
-    <w:lsdException w:name="Subtle Reference" w:uiPriority="31" w:qFormat="1"/>
-    <w:lsdException w:name="Intense Reference" w:uiPriority="32" w:qFormat="1"/>
-    <w:lsdException w:name="Book Title" w:uiPriority="33" w:qFormat="1"/>
-    <w:lsdException w:name="Bibliography" w:semiHidden="1" w:uiPriority="37" w:unhideWhenUsed="1"/>
-    <w:lsdException w:name="TOC Heading" w:semiHidden="1" w:uiPriority="39" w:unhideWhenUsed="1" w:qFormat="1"/>
-  </w:latentStyles>
-  <w:style w:type="paragraph" w:default="1" w:styleId="Normal">
-    <w:name w:val="Normal"/>
-    <w:qFormat/>
-    <w:rsid w:val="00606210"/>
-    <w:pPr>
-      <w:tabs>
-        <w:tab w:val="left" w:pos="360"/>
-        <w:tab w:val="right" w:pos="9360"/>
-      </w:tabs>
-    </w:pPr>
-    <w:rPr>
-      <w:sz w:val="24"/>
-      <w:lang w:val="en-GB"/>
-    </w:rPr>
-  </w:style>
-  <w:style w:type="paragraph" w:styleId="Heading1">
-    <w:name w:val="heading 1"/>
-    <w:basedOn w:val="Normal"/>
-    <w:next w:val="Normal"/>
-    <w:qFormat/>
-    <w:rsid w:val="001B17D3"/>
-    <w:pPr>
-      <w:keepNext/>
-      <w:spacing w:before="5040" w:line="480" w:lineRule="auto"/>
-      <w:jc w:val="center"/>
-      <w:outlineLvl w:val="0"/>
-    </w:pPr>
-    <w:rPr>
-      <w:rFonts w:cs="Arial"/>
-      <w:bCs/>
-      <w:caps/>
-      <w:kern w:val="32"/>
-      <w:szCs w:val="24"/>
-    </w:rPr>
-  </w:style>
-  <w:style w:type="paragraph" w:styleId="Heading2">
-    <w:name w:val="heading 2"/>
-    <w:basedOn w:val="Normal"/>
-    <w:next w:val="Normal"/>
-    <w:qFormat/>
-    <w:rsid w:val="00CC1F4F"/>
-    <w:pPr>
-      <w:keepNext/>
-      <w:spacing w:line="480" w:lineRule="auto"/>
-      <w:jc w:val="center"/>
-      <w:outlineLvl w:val="1"/>
-    </w:pPr>
-    <w:rPr>
-      <w:rFonts w:cs="Arial"/>
-      <w:bCs/>
-      <w:iCs/>
-      <w:szCs w:val="28"/>
-    </w:rPr>
-  </w:style>
-  <w:style w:type="paragraph" w:styleId="Heading3">
-    <w:name w:val="heading 3"/>
-    <w:basedOn w:val="Normal"/>
-    <w:next w:val="Normal"/>
-    <w:qFormat/>
-    <w:rsid w:val="00C2688C"/>
-    <w:pPr>
-      <w:keepNext/>
-      <w:spacing w:before="240" w:after="60"/>
-      <w:outlineLvl w:val="2"/>
-    </w:pPr>
-    <w:rPr>
-      <w:rFonts w:cs="Arial"/>
-      <w:b/>
-      <w:bCs/>
-      <w:szCs w:val="26"/>
-      <w:u w:val="single"/>
-    </w:rPr>
-  </w:style>
-  <w:style w:type="paragraph" w:styleId="Heading4">
-    <w:name w:val="heading 4"/>
-    <w:basedOn w:val="Normal"/>
-    <w:next w:val="Normal"/>
-    <w:link w:val="Heading4Char"/>
-    <w:unhideWhenUsed/>
-    <w:qFormat/>
-    <w:rsid w:val="00D43011"/>
-    <w:pPr>
-      <w:keepNext/>
-      <w:keepLines/>
-      <w:spacing w:before="200"/>
-      <w:outlineLvl w:val="3"/>
-    </w:pPr>
-    <w:rPr>
-      <w:rFonts w:asciiTheme="majorHAnsi" w:eastAsiaTheme="majorEastAsia" w:hAnsiTheme="majorHAnsi" w:cstheme="majorBidi"/>
-      <w:b/>
-      <w:bCs/>
-      <w:i/>
-      <w:iCs/>
-      <w:color w:val="4F81BD" w:themeColor="accent1"/>
-    </w:rPr>
-  </w:style>
-  <w:style w:type="character" w:default="1" w:styleId="DefaultParagraphFont">
-    <w:name w:val="Default Paragraph Font"/>
-    <w:uiPriority w:val="1"/>
-    <w:semiHidden/>
-    <w:unhideWhenUsed/>
-  </w:style>
-  <w:style w:type="table" w:default="1" w:styleId="TableNormal">
-    <w:name w:val="Normal Table"/>
-    <w:uiPriority w:val="99"/>
-    <w:semiHidden/>
-    <w:unhideWhenUsed/>
-    <w:tblPr>
-      <w:tblInd w:w="0" w:type="dxa"/>
-      <w:tblCellMar>
-        <w:top w:w="0" w:type="dxa"/>
-        <w:left w:w="108" w:type="dxa"/>
-        <w:bottom w:w="0" w:type="dxa"/>
-        <w:right w:w="108" w:type="dxa"/>
-      </w:tblCellMar>
-    </w:tblPr>
-  </w:style>
-  <w:style w:type="numbering" w:default="1" w:styleId="NoList">
-    <w:name w:val="No List"/>
-    <w:uiPriority w:val="99"/>
-    <w:semiHidden/>
-    <w:unhideWhenUsed/>
-  </w:style>
-  <w:style w:type="paragraph" w:styleId="BodyText">
-    <w:name w:val="Body Text"/>
-    <w:basedOn w:val="Normal"/>
-    <w:link w:val="BodyTextChar"/>
-    <w:rsid w:val="00606210"/>
-    <w:pPr>
-      <w:spacing w:line="480" w:lineRule="auto"/>
-    </w:pPr>
-  </w:style>
-  <w:style w:type="paragraph" w:styleId="Header">
-    <w:name w:val="header"/>
-    <w:basedOn w:val="Normal"/>
-    <w:link w:val="HeaderChar"/>
-    <w:uiPriority w:val="99"/>
-    <w:rsid w:val="00CD2595"/>
-    <w:pPr>
-      <w:tabs>
-        <w:tab w:val="clear" w:pos="360"/>
-        <w:tab w:val="clear" w:pos="9360"/>
-        <w:tab w:val="center" w:pos="4320"/>
-        <w:tab w:val="right" w:pos="8640"/>
-      </w:tabs>
-    </w:pPr>
-  </w:style>
-  <w:style w:type="paragraph" w:styleId="Footer">
-    <w:name w:val="footer"/>
-    <w:basedOn w:val="Normal"/>
-    <w:rsid w:val="00CD2595"/>
-    <w:pPr>
-      <w:tabs>
-        <w:tab w:val="clear" w:pos="360"/>
-        <w:tab w:val="clear" w:pos="9360"/>
-        <w:tab w:val="center" w:pos="4320"/>
-        <w:tab w:val="right" w:pos="8640"/>
-      </w:tabs>
-    </w:pPr>
-  </w:style>
-  <w:style w:type="character" w:styleId="PageNumber">
-    <w:name w:val="page number"/>
-    <w:basedOn w:val="DefaultParagraphFont"/>
-    <w:rsid w:val="00CD2595"/>
-  </w:style>
-  <w:style w:type="character" w:styleId="PlaceholderText">
-    <w:name w:val="Placeholder Text"/>
-    <w:basedOn w:val="DefaultParagraphFont"/>
-    <w:uiPriority w:val="99"/>
-    <w:semiHidden/>
-    <w:rsid w:val="005203AC"/>
-    <w:rPr>
-      <w:color w:val="808080"/>
-    </w:rPr>
-  </w:style>
-  <w:style w:type="paragraph" w:styleId="BalloonText">
-    <w:name w:val="Balloon Text"/>
-    <w:basedOn w:val="Normal"/>
-    <w:link w:val="BalloonTextChar"/>
-    <w:rsid w:val="005203AC"/>
-    <w:rPr>
-      <w:rFonts w:ascii="Tahoma" w:hAnsi="Tahoma" w:cs="Tahoma"/>
-      <w:sz w:val="16"/>
-      <w:szCs w:val="16"/>
-    </w:rPr>
-  </w:style>
-  <w:style w:type="character" w:customStyle="1" w:styleId="BalloonTextChar">
-    <w:name w:val="Balloon Text Char"/>
-    <w:basedOn w:val="DefaultParagraphFont"/>
-    <w:link w:val="BalloonText"/>
-    <w:rsid w:val="005203AC"/>
-    <w:rPr>
-      <w:rFonts w:ascii="Tahoma" w:hAnsi="Tahoma" w:cs="Tahoma"/>
-      <w:sz w:val="16"/>
-      <w:szCs w:val="16"/>
-    </w:rPr>
-  </w:style>
-  <w:style w:type="paragraph" w:styleId="PlainText">
-    <w:name w:val="Plain Text"/>
-    <w:basedOn w:val="Normal"/>
-    <w:link w:val="PlainTextChar"/>
-    <w:uiPriority w:val="99"/>
-    <w:unhideWhenUsed/>
-    <w:rsid w:val="007559A6"/>
-    <w:pPr>
-      <w:tabs>
-        <w:tab w:val="clear" w:pos="360"/>
-        <w:tab w:val="clear" w:pos="9360"/>
-      </w:tabs>
-    </w:pPr>
-    <w:rPr>
-      <w:rFonts w:ascii="Consolas" w:eastAsiaTheme="minorHAnsi" w:hAnsi="Consolas" w:cstheme="minorBidi"/>
-      <w:sz w:val="21"/>
-      <w:szCs w:val="21"/>
-    </w:rPr>
-  </w:style>
-  <w:style w:type="character" w:customStyle="1" w:styleId="PlainTextChar">
-    <w:name w:val="Plain Text Char"/>
-    <w:basedOn w:val="DefaultParagraphFont"/>
-    <w:link w:val="PlainText"/>
-    <w:uiPriority w:val="99"/>
-    <w:rsid w:val="007559A6"/>
-    <w:rPr>
-      <w:rFonts w:ascii="Consolas" w:eastAsiaTheme="minorHAnsi" w:hAnsi="Consolas" w:cstheme="minorBidi"/>
-      <w:sz w:val="21"/>
-      <w:szCs w:val="21"/>
-      <w:lang w:val="en-GB"/>
-    </w:rPr>
-  </w:style>
-  <w:style w:type="character" w:styleId="Hyperlink">
-    <w:name w:val="Hyperlink"/>
-    <w:basedOn w:val="DefaultParagraphFont"/>
-    <w:uiPriority w:val="99"/>
-    <w:rsid w:val="00E736D1"/>
-    <w:rPr>
-      <w:color w:val="0000FF" w:themeColor="hyperlink"/>
-      <w:u w:val="single"/>
-    </w:rPr>
-  </w:style>
-  <w:style w:type="character" w:styleId="CommentReference">
-    <w:name w:val="annotation reference"/>
-    <w:basedOn w:val="DefaultParagraphFont"/>
-    <w:rsid w:val="00FA5ACB"/>
-    <w:rPr>
-      <w:sz w:val="16"/>
-      <w:szCs w:val="16"/>
-    </w:rPr>
-  </w:style>
-  <w:style w:type="paragraph" w:styleId="CommentText">
-    <w:name w:val="annotation text"/>
-    <w:basedOn w:val="Normal"/>
-    <w:link w:val="CommentTextChar"/>
-    <w:rsid w:val="00FA5ACB"/>
-    <w:rPr>
-      <w:sz w:val="20"/>
-    </w:rPr>
-  </w:style>
-  <w:style w:type="character" w:customStyle="1" w:styleId="CommentTextChar">
-    <w:name w:val="Comment Text Char"/>
-    <w:basedOn w:val="DefaultParagraphFont"/>
-    <w:link w:val="CommentText"/>
-    <w:rsid w:val="00FA5ACB"/>
-  </w:style>
-  <w:style w:type="paragraph" w:styleId="CommentSubject">
-    <w:name w:val="annotation subject"/>
-    <w:basedOn w:val="CommentText"/>
-    <w:next w:val="CommentText"/>
-    <w:link w:val="CommentSubjectChar"/>
-    <w:rsid w:val="00FA5ACB"/>
-    <w:rPr>
-      <w:b/>
-      <w:bCs/>
-    </w:rPr>
-  </w:style>
-  <w:style w:type="character" w:customStyle="1" w:styleId="CommentSubjectChar">
-    <w:name w:val="Comment Subject Char"/>
-    <w:basedOn w:val="CommentTextChar"/>
-    <w:link w:val="CommentSubject"/>
-    <w:rsid w:val="00FA5ACB"/>
-    <w:rPr>
-      <w:b/>
-      <w:bCs/>
-    </w:rPr>
-  </w:style>
-  <w:style w:type="table" w:styleId="TableGrid">
-    <w:name w:val="Table Grid"/>
-    <w:basedOn w:val="TableNormal"/>
-    <w:uiPriority w:val="59"/>
-    <w:rsid w:val="0023562D"/>
-    <w:tblPr>
-      <w:tblInd w:w="0" w:type="dxa"/>
-      <w:tblBorders>
-        <w:top w:val="single" w:sz="4" w:space="0" w:color="auto"/>
-        <w:left w:val="single" w:sz="4" w:space="0" w:color="auto"/>
-        <w:bottom w:val="single" w:sz="4" w:space="0" w:color="auto"/>
-        <w:right w:val="single" w:sz="4" w:space="0" w:color="auto"/>
-        <w:insideH w:val="single" w:sz="4" w:space="0" w:color="auto"/>
-        <w:insideV w:val="single" w:sz="4" w:space="0" w:color="auto"/>
-      </w:tblBorders>
-      <w:tblCellMar>
-        <w:top w:w="0" w:type="dxa"/>
-        <w:left w:w="108" w:type="dxa"/>
-        <w:bottom w:w="0" w:type="dxa"/>
-        <w:right w:w="108" w:type="dxa"/>
-      </w:tblCellMar>
     </w:tblPr>
   </w:style>
   <w:style w:type="paragraph" w:styleId="ListParagraph">
@@ -16449,6 +17031,10 @@
 </file>
 
 <file path=customXml/item1.xml><?xml version="1.0" encoding="utf-8"?>
+<b:Sources xmlns:b="http://schemas.openxmlformats.org/officeDocument/2006/bibliography" xmlns="http://schemas.openxmlformats.org/officeDocument/2006/bibliography" SelectedStyle="\APA.XSL" StyleName="APA"/>
+</file>
+
+<file path=customXml/item2.xml><?xml version="1.0" encoding="utf-8"?>
 <?mso-contentType ?>
 <FormTemplates xmlns="http://schemas.microsoft.com/sharepoint/v3/contenttype/forms">
   <Display>DocumentLibraryForm</Display>
@@ -16457,22 +17043,18 @@
 </FormTemplates>
 </file>
 
-<file path=customXml/item2.xml><?xml version="1.0" encoding="utf-8"?>
-<b:Sources xmlns:b="http://schemas.openxmlformats.org/officeDocument/2006/bibliography" xmlns="http://schemas.openxmlformats.org/officeDocument/2006/bibliography" SelectedStyle="\APA.XSL" StyleName="APA"/>
+<file path=customXml/itemProps1.xml><?xml version="1.0" encoding="utf-8"?>
+<ds:datastoreItem xmlns:ds="http://schemas.openxmlformats.org/officeDocument/2006/customXml" ds:itemID="{83C38044-20F8-4E4C-A2A4-38E70E7097CF}">
+  <ds:schemaRefs>
+    <ds:schemaRef ds:uri="http://schemas.openxmlformats.org/officeDocument/2006/bibliography"/>
+  </ds:schemaRefs>
+</ds:datastoreItem>
 </file>
 
-<file path=customXml/itemProps1.xml><?xml version="1.0" encoding="utf-8"?>
+<file path=customXml/itemProps2.xml><?xml version="1.0" encoding="utf-8"?>
 <ds:datastoreItem xmlns:ds="http://schemas.openxmlformats.org/officeDocument/2006/customXml" ds:itemID="{638DFC25-BDD6-4CAC-BF2E-B8368226CBD3}">
   <ds:schemaRefs>
     <ds:schemaRef ds:uri="http://schemas.microsoft.com/sharepoint/v3/contenttype/forms"/>
   </ds:schemaRefs>
 </ds:datastoreItem>
-</file>
-
-<file path=customXml/itemProps2.xml><?xml version="1.0" encoding="utf-8"?>
-<ds:datastoreItem xmlns:ds="http://schemas.openxmlformats.org/officeDocument/2006/customXml" ds:itemID="{83C38044-20F8-4E4C-A2A4-38E70E7097CF}">
-  <ds:schemaRefs>
-    <ds:schemaRef ds:uri="http://schemas.openxmlformats.org/officeDocument/2006/bibliography"/>
-  </ds:schemaRefs>
-</ds:datastoreItem>
 </file>
</xml_diff>